<commit_message>
Update Manuale Utente - Climate Monitoring.docx
</commit_message>
<xml_diff>
--- a/Documentazione/Manuale Utente - Climate Monitoring.docx
+++ b/Documentazione/Manuale Utente - Climate Monitoring.docx
@@ -378,13 +378,23 @@
                                       <w:text/>
                                     </w:sdtPr>
                                     <w:sdtContent>
+                                      <w:proofErr w:type="spellStart"/>
                                       <w:r>
                                         <w:rPr>
                                           <w:color w:val="FFFFFF" w:themeColor="background1"/>
                                           <w:sz w:val="72"/>
                                           <w:szCs w:val="72"/>
                                         </w:rPr>
-                                        <w:t>Climate Monitoring</w:t>
+                                        <w:t>Climate</w:t>
+                                      </w:r>
+                                      <w:proofErr w:type="spellEnd"/>
+                                      <w:r>
+                                        <w:rPr>
+                                          <w:color w:val="FFFFFF" w:themeColor="background1"/>
+                                          <w:sz w:val="72"/>
+                                          <w:szCs w:val="72"/>
+                                        </w:rPr>
+                                        <w:t xml:space="preserve"> Monitoring</w:t>
                                       </w:r>
                                     </w:sdtContent>
                                   </w:sdt>
@@ -548,13 +558,23 @@
                                 <w:text/>
                               </w:sdtPr>
                               <w:sdtContent>
+                                <w:proofErr w:type="spellStart"/>
                                 <w:r>
                                   <w:rPr>
                                     <w:color w:val="FFFFFF" w:themeColor="background1"/>
                                     <w:sz w:val="72"/>
                                     <w:szCs w:val="72"/>
                                   </w:rPr>
-                                  <w:t>Climate Monitoring</w:t>
+                                  <w:t>Climate</w:t>
+                                </w:r>
+                                <w:proofErr w:type="spellEnd"/>
+                                <w:r>
+                                  <w:rPr>
+                                    <w:color w:val="FFFFFF" w:themeColor="background1"/>
+                                    <w:sz w:val="72"/>
+                                    <w:szCs w:val="72"/>
+                                  </w:rPr>
+                                  <w:t xml:space="preserve"> Monitoring</w:t>
                                 </w:r>
                               </w:sdtContent>
                             </w:sdt>
@@ -1195,6 +1215,15 @@
     </w:sdt>
     <w:sdt>
       <w:sdtPr>
+        <w:rPr>
+          <w:rFonts w:asciiTheme="minorHAnsi" w:eastAsiaTheme="minorHAnsi" w:hAnsiTheme="minorHAnsi" w:cstheme="minorBidi"/>
+          <w:color w:val="auto"/>
+          <w:kern w:val="2"/>
+          <w:sz w:val="22"/>
+          <w:szCs w:val="22"/>
+          <w:lang w:eastAsia="en-US"/>
+          <w14:ligatures w14:val="standardContextual"/>
+        </w:rPr>
         <w:id w:val="-1793504377"/>
         <w:docPartObj>
           <w:docPartGallery w:val="Table of Contents"/>
@@ -1203,15 +1232,8 @@
       </w:sdtPr>
       <w:sdtEndPr>
         <w:rPr>
-          <w:rFonts w:asciiTheme="minorHAnsi" w:eastAsiaTheme="minorHAnsi" w:hAnsiTheme="minorHAnsi" w:cstheme="minorBidi"/>
           <w:b/>
           <w:bCs/>
-          <w:color w:val="auto"/>
-          <w:kern w:val="2"/>
-          <w:sz w:val="22"/>
-          <w:szCs w:val="22"/>
-          <w:lang w:eastAsia="en-US"/>
-          <w14:ligatures w14:val="standardContextual"/>
         </w:rPr>
       </w:sdtEndPr>
       <w:sdtContent>
@@ -1244,7 +1266,7 @@
           <w:r>
             <w:fldChar w:fldCharType="separate"/>
           </w:r>
-          <w:hyperlink w:anchor="_Toc137312582" w:history="1">
+          <w:hyperlink w:anchor="_Toc137510050" w:history="1">
             <w:r>
               <w:rPr>
                 <w:rStyle w:val="Collegamentoipertestuale"/>
@@ -1271,7 +1293,7 @@
                 <w:noProof/>
                 <w:webHidden/>
               </w:rPr>
-              <w:instrText xml:space="preserve"> PAGEREF _Toc137312582 \h </w:instrText>
+              <w:instrText xml:space="preserve"> PAGEREF _Toc137510050 \h </w:instrText>
             </w:r>
             <w:r>
               <w:rPr>
@@ -1314,7 +1336,7 @@
               <w:lang w:eastAsia="it-IT"/>
             </w:rPr>
           </w:pPr>
-          <w:hyperlink w:anchor="_Toc137312583" w:history="1">
+          <w:hyperlink w:anchor="_Toc137510051" w:history="1">
             <w:r>
               <w:rPr>
                 <w:rStyle w:val="Collegamentoipertestuale"/>
@@ -1341,7 +1363,7 @@
                 <w:noProof/>
                 <w:webHidden/>
               </w:rPr>
-              <w:instrText xml:space="preserve"> PAGEREF _Toc137312583 \h </w:instrText>
+              <w:instrText xml:space="preserve"> PAGEREF _Toc137510051 \h </w:instrText>
             </w:r>
             <w:r>
               <w:rPr>
@@ -1384,7 +1406,7 @@
               <w:lang w:eastAsia="it-IT"/>
             </w:rPr>
           </w:pPr>
-          <w:hyperlink w:anchor="_Toc137312584" w:history="1">
+          <w:hyperlink w:anchor="_Toc137510052" w:history="1">
             <w:r>
               <w:rPr>
                 <w:rStyle w:val="Collegamentoipertestuale"/>
@@ -1411,7 +1433,7 @@
                 <w:noProof/>
                 <w:webHidden/>
               </w:rPr>
-              <w:instrText xml:space="preserve"> PAGEREF _Toc137312584 \h </w:instrText>
+              <w:instrText xml:space="preserve"> PAGEREF _Toc137510052 \h </w:instrText>
             </w:r>
             <w:r>
               <w:rPr>
@@ -1454,7 +1476,7 @@
               <w:lang w:eastAsia="it-IT"/>
             </w:rPr>
           </w:pPr>
-          <w:hyperlink w:anchor="_Toc137312585" w:history="1">
+          <w:hyperlink w:anchor="_Toc137510053" w:history="1">
             <w:r>
               <w:rPr>
                 <w:rStyle w:val="Collegamentoipertestuale"/>
@@ -1481,7 +1503,7 @@
                 <w:noProof/>
                 <w:webHidden/>
               </w:rPr>
-              <w:instrText xml:space="preserve"> PAGEREF _Toc137312585 \h </w:instrText>
+              <w:instrText xml:space="preserve"> PAGEREF _Toc137510053 \h </w:instrText>
             </w:r>
             <w:r>
               <w:rPr>
@@ -1524,7 +1546,7 @@
               <w:lang w:eastAsia="it-IT"/>
             </w:rPr>
           </w:pPr>
-          <w:hyperlink w:anchor="_Toc137312586" w:history="1">
+          <w:hyperlink w:anchor="_Toc137510054" w:history="1">
             <w:r>
               <w:rPr>
                 <w:rStyle w:val="Collegamentoipertestuale"/>
@@ -1551,7 +1573,77 @@
                 <w:noProof/>
                 <w:webHidden/>
               </w:rPr>
-              <w:instrText xml:space="preserve"> PAGEREF _Toc137312586 \h </w:instrText>
+              <w:instrText xml:space="preserve"> PAGEREF _Toc137510054 \h </w:instrText>
+            </w:r>
+            <w:r>
+              <w:rPr>
+                <w:noProof/>
+                <w:webHidden/>
+              </w:rPr>
+            </w:r>
+            <w:r>
+              <w:rPr>
+                <w:noProof/>
+                <w:webHidden/>
+              </w:rPr>
+              <w:fldChar w:fldCharType="separate"/>
+            </w:r>
+            <w:r>
+              <w:rPr>
+                <w:noProof/>
+                <w:webHidden/>
+              </w:rPr>
+              <w:t>1</w:t>
+            </w:r>
+            <w:r>
+              <w:rPr>
+                <w:noProof/>
+                <w:webHidden/>
+              </w:rPr>
+              <w:fldChar w:fldCharType="end"/>
+            </w:r>
+          </w:hyperlink>
+        </w:p>
+        <w:p>
+          <w:pPr>
+            <w:pStyle w:val="Sommario2"/>
+            <w:tabs>
+              <w:tab w:val="right" w:leader="dot" w:pos="9628"/>
+            </w:tabs>
+            <w:rPr>
+              <w:rFonts w:eastAsiaTheme="minorEastAsia"/>
+              <w:noProof/>
+              <w:lang w:eastAsia="it-IT"/>
+            </w:rPr>
+          </w:pPr>
+          <w:hyperlink w:anchor="_Toc137510055" w:history="1">
+            <w:r>
+              <w:rPr>
+                <w:rStyle w:val="Collegamentoipertestuale"/>
+                <w:noProof/>
+              </w:rPr>
+              <w:t>Avviare l’applicazione</w:t>
+            </w:r>
+            <w:r>
+              <w:rPr>
+                <w:noProof/>
+                <w:webHidden/>
+              </w:rPr>
+              <w:tab/>
+            </w:r>
+            <w:r>
+              <w:rPr>
+                <w:noProof/>
+                <w:webHidden/>
+              </w:rPr>
+              <w:fldChar w:fldCharType="begin"/>
+            </w:r>
+            <w:r>
+              <w:rPr>
+                <w:noProof/>
+                <w:webHidden/>
+              </w:rPr>
+              <w:instrText xml:space="preserve"> PAGEREF _Toc137510055 \h </w:instrText>
             </w:r>
             <w:r>
               <w:rPr>
@@ -1594,7 +1686,7 @@
               <w:lang w:eastAsia="it-IT"/>
             </w:rPr>
           </w:pPr>
-          <w:hyperlink w:anchor="_Toc137312587" w:history="1">
+          <w:hyperlink w:anchor="_Toc137510056" w:history="1">
             <w:r>
               <w:rPr>
                 <w:rStyle w:val="Collegamentoipertestuale"/>
@@ -1621,7 +1713,7 @@
                 <w:noProof/>
                 <w:webHidden/>
               </w:rPr>
-              <w:instrText xml:space="preserve"> PAGEREF _Toc137312587 \h </w:instrText>
+              <w:instrText xml:space="preserve"> PAGEREF _Toc137510056 \h </w:instrText>
             </w:r>
             <w:r>
               <w:rPr>
@@ -1664,7 +1756,7 @@
               <w:lang w:eastAsia="it-IT"/>
             </w:rPr>
           </w:pPr>
-          <w:hyperlink w:anchor="_Toc137312588" w:history="1">
+          <w:hyperlink w:anchor="_Toc137510057" w:history="1">
             <w:r>
               <w:rPr>
                 <w:rStyle w:val="Collegamentoipertestuale"/>
@@ -1691,7 +1783,7 @@
                 <w:noProof/>
                 <w:webHidden/>
               </w:rPr>
-              <w:instrText xml:space="preserve"> PAGEREF _Toc137312588 \h </w:instrText>
+              <w:instrText xml:space="preserve"> PAGEREF _Toc137510057 \h </w:instrText>
             </w:r>
             <w:r>
               <w:rPr>
@@ -1734,7 +1826,7 @@
               <w:lang w:eastAsia="it-IT"/>
             </w:rPr>
           </w:pPr>
-          <w:hyperlink w:anchor="_Toc137312589" w:history="1">
+          <w:hyperlink w:anchor="_Toc137510058" w:history="1">
             <w:r>
               <w:rPr>
                 <w:rStyle w:val="Collegamentoipertestuale"/>
@@ -1761,7 +1853,7 @@
                 <w:noProof/>
                 <w:webHidden/>
               </w:rPr>
-              <w:instrText xml:space="preserve"> PAGEREF _Toc137312589 \h </w:instrText>
+              <w:instrText xml:space="preserve"> PAGEREF _Toc137510058 \h </w:instrText>
             </w:r>
             <w:r>
               <w:rPr>
@@ -1804,7 +1896,7 @@
               <w:lang w:eastAsia="it-IT"/>
             </w:rPr>
           </w:pPr>
-          <w:hyperlink w:anchor="_Toc137312590" w:history="1">
+          <w:hyperlink w:anchor="_Toc137510059" w:history="1">
             <w:r>
               <w:rPr>
                 <w:rStyle w:val="Collegamentoipertestuale"/>
@@ -1831,7 +1923,7 @@
                 <w:noProof/>
                 <w:webHidden/>
               </w:rPr>
-              <w:instrText xml:space="preserve"> PAGEREF _Toc137312590 \h </w:instrText>
+              <w:instrText xml:space="preserve"> PAGEREF _Toc137510059 \h </w:instrText>
             </w:r>
             <w:r>
               <w:rPr>
@@ -1874,7 +1966,7 @@
               <w:lang w:eastAsia="it-IT"/>
             </w:rPr>
           </w:pPr>
-          <w:hyperlink w:anchor="_Toc137312591" w:history="1">
+          <w:hyperlink w:anchor="_Toc137510060" w:history="1">
             <w:r>
               <w:rPr>
                 <w:rStyle w:val="Collegamentoipertestuale"/>
@@ -1901,7 +1993,7 @@
                 <w:noProof/>
                 <w:webHidden/>
               </w:rPr>
-              <w:instrText xml:space="preserve"> PAGEREF _Toc137312591 \h </w:instrText>
+              <w:instrText xml:space="preserve"> PAGEREF _Toc137510060 \h </w:instrText>
             </w:r>
             <w:r>
               <w:rPr>
@@ -1944,7 +2036,7 @@
               <w:lang w:eastAsia="it-IT"/>
             </w:rPr>
           </w:pPr>
-          <w:hyperlink w:anchor="_Toc137312592" w:history="1">
+          <w:hyperlink w:anchor="_Toc137510061" w:history="1">
             <w:r>
               <w:rPr>
                 <w:rStyle w:val="Collegamentoipertestuale"/>
@@ -1971,7 +2063,7 @@
                 <w:noProof/>
                 <w:webHidden/>
               </w:rPr>
-              <w:instrText xml:space="preserve"> PAGEREF _Toc137312592 \h </w:instrText>
+              <w:instrText xml:space="preserve"> PAGEREF _Toc137510061 \h </w:instrText>
             </w:r>
             <w:r>
               <w:rPr>
@@ -2014,7 +2106,7 @@
               <w:lang w:eastAsia="it-IT"/>
             </w:rPr>
           </w:pPr>
-          <w:hyperlink w:anchor="_Toc137312593" w:history="1">
+          <w:hyperlink w:anchor="_Toc137510062" w:history="1">
             <w:r>
               <w:rPr>
                 <w:rStyle w:val="Collegamentoipertestuale"/>
@@ -2041,7 +2133,7 @@
                 <w:noProof/>
                 <w:webHidden/>
               </w:rPr>
-              <w:instrText xml:space="preserve"> PAGEREF _Toc137312593 \h </w:instrText>
+              <w:instrText xml:space="preserve"> PAGEREF _Toc137510062 \h </w:instrText>
             </w:r>
             <w:r>
               <w:rPr>
@@ -2088,7 +2180,7 @@
       <w:pPr>
         <w:pStyle w:val="Titolo1"/>
       </w:pPr>
-      <w:bookmarkStart w:id="0" w:name="_Toc137312582"/>
+      <w:bookmarkStart w:id="0" w:name="_Toc137510050"/>
       <w:r>
         <w:t>Introduzione</w:t>
       </w:r>
@@ -2098,7 +2190,7 @@
       <w:pPr>
         <w:pStyle w:val="Titolo1"/>
       </w:pPr>
-      <w:bookmarkStart w:id="1" w:name="_Toc137312583"/>
+      <w:bookmarkStart w:id="1" w:name="_Toc137510051"/>
       <w:r>
         <w:t>Installazione</w:t>
       </w:r>
@@ -2108,17 +2200,27 @@
       <w:pPr>
         <w:pStyle w:val="Titolo2"/>
       </w:pPr>
-      <w:bookmarkStart w:id="2" w:name="_Toc137312584"/>
+      <w:bookmarkStart w:id="2" w:name="_Toc137510052"/>
       <w:r>
         <w:t>Requisiti di sistema</w:t>
       </w:r>
       <w:bookmarkEnd w:id="2"/>
     </w:p>
     <w:p>
+      <w:r>
+        <w:t>Per eseguire l’applicazione è necessario Java JDK 12 o superiore e il sistema operativo Windows 10.</w:t>
+      </w:r>
+    </w:p>
+    <w:p>
+      <w:r>
+        <w:t>NOTA: l’applicazione è stata sviluppata e testata in ambiente Windows 10</w:t>
+      </w:r>
+    </w:p>
+    <w:p>
       <w:pPr>
         <w:pStyle w:val="Titolo2"/>
       </w:pPr>
-      <w:bookmarkStart w:id="3" w:name="_Toc137312585"/>
+      <w:bookmarkStart w:id="3" w:name="_Toc137510053"/>
       <w:r>
         <w:t>Setup ambiente</w:t>
       </w:r>
@@ -2128,30 +2230,51 @@
       <w:pPr>
         <w:pStyle w:val="Titolo2"/>
       </w:pPr>
-      <w:bookmarkStart w:id="4" w:name="_Toc137312586"/>
+      <w:bookmarkStart w:id="4" w:name="_Toc137510054"/>
       <w:r>
         <w:t>Installazione programma</w:t>
       </w:r>
       <w:bookmarkEnd w:id="4"/>
     </w:p>
+    <w:p>
+      <w:pPr>
+        <w:pStyle w:val="Titolo2"/>
+      </w:pPr>
+      <w:bookmarkStart w:id="5" w:name="_Toc137510055"/>
+      <w:r>
+        <w:t>Avviare l’applicazione</w:t>
+      </w:r>
+      <w:bookmarkEnd w:id="5"/>
+    </w:p>
+    <w:p>
+      <w:r>
+        <w:t>Per avviare l’applicazione è sufficiente fare doppio clic su “</w:t>
+      </w:r>
+      <w:r>
+        <w:t>…..</w:t>
+      </w:r>
+      <w:r>
+        <w:t>.</w:t>
+      </w:r>
+      <w:proofErr w:type="spellStart"/>
+      <w:r>
+        <w:t>jar</w:t>
+      </w:r>
+      <w:proofErr w:type="spellEnd"/>
+      <w:r>
+        <w:t>”, o in alternativa tramite console dei comandi digitare:</w:t>
+      </w:r>
+    </w:p>
+    <w:p/>
     <w:p/>
     <w:p>
       <w:pPr>
         <w:pStyle w:val="Titolo1"/>
       </w:pPr>
-      <w:bookmarkStart w:id="5" w:name="_Toc137312587"/>
+      <w:bookmarkStart w:id="6" w:name="_Toc137510056"/>
       <w:r>
+        <w:lastRenderedPageBreak/>
         <w:t>Area cittadini</w:t>
-      </w:r>
-      <w:bookmarkEnd w:id="5"/>
-    </w:p>
-    <w:p>
-      <w:pPr>
-        <w:pStyle w:val="Titolo2"/>
-      </w:pPr>
-      <w:bookmarkStart w:id="6" w:name="_Toc137312588"/>
-      <w:r>
-        <w:t>Visione aree di interesse</w:t>
       </w:r>
       <w:bookmarkEnd w:id="6"/>
     </w:p>
@@ -2159,29 +2282,29 @@
       <w:pPr>
         <w:pStyle w:val="Titolo2"/>
       </w:pPr>
-      <w:bookmarkStart w:id="7" w:name="_Toc137312589"/>
+      <w:bookmarkStart w:id="7" w:name="_Toc137510057"/>
       <w:r>
-        <w:t>Visione previsioni</w:t>
+        <w:t>Visione aree di interesse</w:t>
       </w:r>
       <w:bookmarkEnd w:id="7"/>
     </w:p>
     <w:p>
       <w:pPr>
-        <w:pStyle w:val="Titolo1"/>
+        <w:pStyle w:val="Titolo2"/>
       </w:pPr>
-      <w:bookmarkStart w:id="8" w:name="_Toc137312590"/>
+      <w:bookmarkStart w:id="8" w:name="_Toc137510058"/>
       <w:r>
-        <w:t>Area operatori</w:t>
+        <w:t>Visione previsioni</w:t>
       </w:r>
       <w:bookmarkEnd w:id="8"/>
     </w:p>
     <w:p>
       <w:pPr>
-        <w:pStyle w:val="Titolo2"/>
+        <w:pStyle w:val="Titolo1"/>
       </w:pPr>
-      <w:bookmarkStart w:id="9" w:name="_Toc137312591"/>
+      <w:bookmarkStart w:id="9" w:name="_Toc137510059"/>
       <w:r>
-        <w:t>Login/Registrazione</w:t>
+        <w:t>Area operatori</w:t>
       </w:r>
       <w:bookmarkEnd w:id="9"/>
     </w:p>
@@ -2189,15 +2312,9 @@
       <w:pPr>
         <w:pStyle w:val="Titolo2"/>
       </w:pPr>
-      <w:bookmarkStart w:id="10" w:name="_Toc137312592"/>
+      <w:bookmarkStart w:id="10" w:name="_Toc137510060"/>
       <w:r>
-        <w:t xml:space="preserve">Gestione </w:t>
-      </w:r>
-      <w:r>
-        <w:t>previsioni  -</w:t>
-      </w:r>
-      <w:r>
-        <w:t xml:space="preserve"> Aggiunta area di interesse</w:t>
+        <w:t>Login/Registrazione</w:t>
       </w:r>
       <w:bookmarkEnd w:id="10"/>
     </w:p>
@@ -2205,11 +2322,29 @@
       <w:pPr>
         <w:pStyle w:val="Titolo2"/>
       </w:pPr>
-      <w:bookmarkStart w:id="11" w:name="_Toc137312593"/>
+      <w:bookmarkStart w:id="11" w:name="_Toc137510061"/>
+      <w:r>
+        <w:t xml:space="preserve">Gestione </w:t>
+      </w:r>
+      <w:proofErr w:type="gramStart"/>
+      <w:r>
+        <w:t>previsioni  -</w:t>
+      </w:r>
+      <w:proofErr w:type="gramEnd"/>
+      <w:r>
+        <w:t xml:space="preserve"> Aggiunta area di interesse</w:t>
+      </w:r>
+      <w:bookmarkEnd w:id="11"/>
+    </w:p>
+    <w:p>
+      <w:pPr>
+        <w:pStyle w:val="Titolo2"/>
+      </w:pPr>
+      <w:bookmarkStart w:id="12" w:name="_Toc137510062"/>
       <w:r>
         <w:t>Aggiunta stazioni</w:t>
       </w:r>
-      <w:bookmarkEnd w:id="11"/>
+      <w:bookmarkEnd w:id="12"/>
     </w:p>
     <w:sectPr>
       <w:pgSz w:w="11906" w:h="16838"/>

</xml_diff>

<commit_message>
Aggiunto controllo stazione meteorologica già presente. Continuo Manuale Utente
</commit_message>
<xml_diff>
--- a/Documentazione/Manuale Utente - Climate Monitoring.docx
+++ b/Documentazione/Manuale Utente - Climate Monitoring.docx
@@ -1,6 +1,6 @@
 
 <file path=word/document.xml><?xml version="1.0" encoding="utf-8"?>
-<w:document xmlns:wpc="http://schemas.microsoft.com/office/word/2010/wordprocessingCanvas" xmlns:cx="http://schemas.microsoft.com/office/drawing/2014/chartex" xmlns:cx1="http://schemas.microsoft.com/office/drawing/2015/9/8/chartex" xmlns:cx2="http://schemas.microsoft.com/office/drawing/2015/10/21/chartex" xmlns:cx3="http://schemas.microsoft.com/office/drawing/2016/5/9/chartex" xmlns:cx4="http://schemas.microsoft.com/office/drawing/2016/5/10/chartex" xmlns:cx5="http://schemas.microsoft.com/office/drawing/2016/5/11/chartex" xmlns:cx6="http://schemas.microsoft.com/office/drawing/2016/5/12/chartex" xmlns:cx7="http://schemas.microsoft.com/office/drawing/2016/5/13/chartex" xmlns:cx8="http://schemas.microsoft.com/office/drawing/2016/5/14/chartex" xmlns:mc="http://schemas.openxmlformats.org/markup-compatibility/2006" xmlns:aink="http://schemas.microsoft.com/office/drawing/2016/ink" xmlns:am3d="http://schemas.microsoft.com/office/drawing/2017/model3d" xmlns:o="urn:schemas-microsoft-com:office:office" xmlns:oel="http://schemas.microsoft.com/office/2019/extlst" xmlns:r="http://schemas.openxmlformats.org/officeDocument/2006/relationships" xmlns:m="http://schemas.openxmlformats.org/officeDocument/2006/math" xmlns:v="urn:schemas-microsoft-com:vml" xmlns:wp14="http://schemas.microsoft.com/office/word/2010/wordprocessingDrawing" xmlns:wp="http://schemas.openxmlformats.org/drawingml/2006/wordprocessingDrawing" xmlns:w10="urn:schemas-microsoft-com:office:word" xmlns:w="http://schemas.openxmlformats.org/wordprocessingml/2006/main" xmlns:w14="http://schemas.microsoft.com/office/word/2010/wordml" xmlns:w15="http://schemas.microsoft.com/office/word/2012/wordml" xmlns:w16cex="http://schemas.microsoft.com/office/word/2018/wordml/cex" xmlns:w16cid="http://schemas.microsoft.com/office/word/2016/wordml/cid" xmlns:w16="http://schemas.microsoft.com/office/word/2018/wordml" xmlns:w16du="http://schemas.microsoft.com/office/word/2023/wordml/word16du" xmlns:w16sdtdh="http://schemas.microsoft.com/office/word/2020/wordml/sdtdatahash" xmlns:w16se="http://schemas.microsoft.com/office/word/2015/wordml/symex" xmlns:wpg="http://schemas.microsoft.com/office/word/2010/wordprocessingGroup" xmlns:wpi="http://schemas.microsoft.com/office/word/2010/wordprocessingInk" xmlns:wne="http://schemas.microsoft.com/office/word/2006/wordml" xmlns:wps="http://schemas.microsoft.com/office/word/2010/wordprocessingShape" mc:Ignorable="w14 w15 w16se w16cid w16 w16cex w16sdtdh wp14">
+<w:document xmlns:wpc="http://schemas.microsoft.com/office/word/2010/wordprocessingCanvas" xmlns:cx="http://schemas.microsoft.com/office/drawing/2014/chartex" xmlns:cx1="http://schemas.microsoft.com/office/drawing/2015/9/8/chartex" xmlns:cx2="http://schemas.microsoft.com/office/drawing/2015/10/21/chartex" xmlns:cx3="http://schemas.microsoft.com/office/drawing/2016/5/9/chartex" xmlns:cx4="http://schemas.microsoft.com/office/drawing/2016/5/10/chartex" xmlns:cx5="http://schemas.microsoft.com/office/drawing/2016/5/11/chartex" xmlns:cx6="http://schemas.microsoft.com/office/drawing/2016/5/12/chartex" xmlns:cx7="http://schemas.microsoft.com/office/drawing/2016/5/13/chartex" xmlns:cx8="http://schemas.microsoft.com/office/drawing/2016/5/14/chartex" xmlns:mc="http://schemas.openxmlformats.org/markup-compatibility/2006" xmlns:aink="http://schemas.microsoft.com/office/drawing/2016/ink" xmlns:am3d="http://schemas.microsoft.com/office/drawing/2017/model3d" xmlns:o="urn:schemas-microsoft-com:office:office" xmlns:oel="http://schemas.microsoft.com/office/2019/extlst" xmlns:r="http://schemas.openxmlformats.org/officeDocument/2006/relationships" xmlns:m="http://schemas.openxmlformats.org/officeDocument/2006/math" xmlns:v="urn:schemas-microsoft-com:vml" xmlns:wp14="http://schemas.microsoft.com/office/word/2010/wordprocessingDrawing" xmlns:wp="http://schemas.openxmlformats.org/drawingml/2006/wordprocessingDrawing" xmlns:w10="urn:schemas-microsoft-com:office:word" xmlns:w="http://schemas.openxmlformats.org/wordprocessingml/2006/main" xmlns:w14="http://schemas.microsoft.com/office/word/2010/wordml" xmlns:w15="http://schemas.microsoft.com/office/word/2012/wordml" xmlns:w16cex="http://schemas.microsoft.com/office/word/2018/wordml/cex" xmlns:w16cid="http://schemas.microsoft.com/office/word/2016/wordml/cid" xmlns:w16="http://schemas.microsoft.com/office/word/2018/wordml" xmlns:w16sdtdh="http://schemas.microsoft.com/office/word/2020/wordml/sdtdatahash" xmlns:w16se="http://schemas.microsoft.com/office/word/2015/wordml/symex" xmlns:wpg="http://schemas.microsoft.com/office/word/2010/wordprocessingGroup" xmlns:wpi="http://schemas.microsoft.com/office/word/2010/wordprocessingInk" xmlns:wne="http://schemas.microsoft.com/office/word/2006/wordml" xmlns:wps="http://schemas.microsoft.com/office/word/2010/wordprocessingShape" mc:Ignorable="w14 w15 w16se w16cid w16 w16cex w16sdtdh wp14">
   <w:body>
     <w:p>
       <w:pPr>
@@ -6811,7 +6811,7 @@
               </wp:anchor>
             </w:drawing>
           </mc:Choice>
-          <mc:Fallback>
+          <mc:Fallback xmlns:w16du="http://schemas.microsoft.com/office/word/2023/wordml/word16du">
             <w:pict>
               <v:group w14:anchorId="7B51CB24" id="Gruppo 5" o:spid="_x0000_s1026" style="position:absolute;margin-left:-19.8pt;margin-top:.45pt;width:321.95pt;height:131.85pt;z-index:-251626496" coordsize="40887,16744" o:gfxdata="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">
                 <v:shape id="Immagine 1" o:spid="_x0000_s1027" type="#_x0000_t75" alt="Immagine che contiene testo, schermata, Carattere&#10;&#10;Descrizione generata automaticamente" style="position:absolute;width:40887;height:16744;visibility:visible;mso-wrap-style:square" o:gfxdata="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">
@@ -6853,7 +6853,21 @@
         <w:rPr>
           <w:rFonts w:ascii="Avenir Next LT Pro Light" w:hAnsi="Avenir Next LT Pro Light"/>
         </w:rPr>
-        <w:t>Il campo codice nazione verrà automaticamente compilato una volta inserita la nazione di appetenza della città</w:t>
+        <w:t xml:space="preserve">Il campo </w:t>
+      </w:r>
+      <w:r>
+        <w:rPr>
+          <w:rFonts w:ascii="Avenir Next LT Pro Light" w:hAnsi="Avenir Next LT Pro Light"/>
+          <w:b/>
+          <w:bCs/>
+        </w:rPr>
+        <w:t>codice nazione</w:t>
+      </w:r>
+      <w:r>
+        <w:rPr>
+          <w:rFonts w:ascii="Avenir Next LT Pro Light" w:hAnsi="Avenir Next LT Pro Light"/>
+        </w:rPr>
+        <w:t xml:space="preserve"> verrà automaticamente compilato una volta inserita la nazione di appetenza della città</w:t>
       </w:r>
     </w:p>
     <w:p>
@@ -6890,7 +6904,7 @@
         <w:pStyle w:val="Paragrafoelenco"/>
         <w:numPr>
           <w:ilvl w:val="0"/>
-          <w:numId w:val="9"/>
+          <w:numId w:val="11"/>
         </w:numPr>
         <w:rPr>
           <w:rFonts w:ascii="Avenir Next LT Pro Light" w:hAnsi="Avenir Next LT Pro Light"/>
@@ -6900,7 +6914,7 @@
         <w:rPr>
           <w:rFonts w:ascii="Avenir Next LT Pro Light" w:hAnsi="Avenir Next LT Pro Light"/>
         </w:rPr>
-        <w:t>Caso in cui tutti i valori vengano impostati</w:t>
+        <w:t>La stazione viene correttamente aggiunta al sistema;</w:t>
       </w:r>
     </w:p>
     <w:p>
@@ -6908,7 +6922,7 @@
         <w:pStyle w:val="Paragrafoelenco"/>
         <w:numPr>
           <w:ilvl w:val="0"/>
-          <w:numId w:val="9"/>
+          <w:numId w:val="11"/>
         </w:numPr>
         <w:rPr>
           <w:rFonts w:ascii="Avenir Next LT Pro Light" w:hAnsi="Avenir Next LT Pro Light"/>
@@ -6918,12 +6932,59 @@
         <w:rPr>
           <w:rFonts w:ascii="Avenir Next LT Pro Light" w:hAnsi="Avenir Next LT Pro Light"/>
         </w:rPr>
-        <w:t>Caso in cui non tutti i valori vengano impostati</w:t>
+        <w:t xml:space="preserve">La stazione non viene aggiunta in quanto non sono stati compilati tutti i campi </w:t>
       </w:r>
     </w:p>
     <w:p>
       <w:pPr>
         <w:pStyle w:val="Paragrafoelenco"/>
+        <w:numPr>
+          <w:ilvl w:val="0"/>
+          <w:numId w:val="11"/>
+        </w:numPr>
+        <w:rPr>
+          <w:rFonts w:ascii="Avenir Next LT Pro Light" w:hAnsi="Avenir Next LT Pro Light"/>
+        </w:rPr>
+      </w:pPr>
+      <w:r>
+        <w:rPr>
+          <w:rFonts w:ascii="Avenir Next LT Pro Light" w:hAnsi="Avenir Next LT Pro Light"/>
+        </w:rPr>
+        <w:t>La stazione non viene aggiunta in quanto già esistente</w:t>
+      </w:r>
+      <w:r>
+        <w:rPr>
+          <w:rFonts w:ascii="Avenir Next LT Pro Light" w:hAnsi="Avenir Next LT Pro Light"/>
+        </w:rPr>
+        <w:t xml:space="preserve">. Ciò accade nel momento in cui si tenta di inserire un </w:t>
+      </w:r>
+      <w:proofErr w:type="spellStart"/>
+      <w:r>
+        <w:rPr>
+          <w:rFonts w:ascii="Avenir Next LT Pro Light" w:hAnsi="Avenir Next LT Pro Light"/>
+          <w:b/>
+          <w:bCs/>
+        </w:rPr>
+        <w:t>Geoname_id</w:t>
+      </w:r>
+      <w:proofErr w:type="spellEnd"/>
+      <w:r>
+        <w:rPr>
+          <w:rFonts w:ascii="Avenir Next LT Pro Light" w:hAnsi="Avenir Next LT Pro Light"/>
+          <w:b/>
+          <w:bCs/>
+        </w:rPr>
+        <w:t xml:space="preserve"> </w:t>
+      </w:r>
+      <w:r>
+        <w:rPr>
+          <w:rFonts w:ascii="Avenir Next LT Pro Light" w:hAnsi="Avenir Next LT Pro Light"/>
+        </w:rPr>
+        <w:t>già presente nel sistema</w:t>
+      </w:r>
+    </w:p>
+    <w:p>
+      <w:pPr>
         <w:rPr>
           <w:rFonts w:ascii="Avenir Next LT Pro Light" w:hAnsi="Avenir Next LT Pro Light"/>
           <w:sz w:val="32"/>
@@ -6938,13 +6999,13 @@
         </w:rPr>
         <w:lastRenderedPageBreak/>
         <w:drawing>
-          <wp:anchor distT="0" distB="0" distL="114300" distR="114300" simplePos="0" relativeHeight="251693056" behindDoc="1" locked="0" layoutInCell="1" allowOverlap="1" wp14:anchorId="69A9C439" wp14:editId="31D86C8A">
+          <wp:anchor distT="0" distB="0" distL="114300" distR="114300" simplePos="0" relativeHeight="251693056" behindDoc="1" locked="0" layoutInCell="1" allowOverlap="1" wp14:anchorId="69A9C439" wp14:editId="0EADE660">
             <wp:simplePos x="0" y="0"/>
             <wp:positionH relativeFrom="margin">
-              <wp:posOffset>2952115</wp:posOffset>
+              <wp:posOffset>2986752</wp:posOffset>
             </wp:positionH>
             <wp:positionV relativeFrom="paragraph">
-              <wp:posOffset>637540</wp:posOffset>
+              <wp:posOffset>13508</wp:posOffset>
             </wp:positionV>
             <wp:extent cx="2865120" cy="2780030"/>
             <wp:effectExtent l="0" t="0" r="0" b="1270"/>
@@ -7004,32 +7065,16 @@
       <w:r>
         <w:rPr>
           <w:rFonts w:ascii="Avenir Next LT Pro Light" w:hAnsi="Avenir Next LT Pro Light"/>
-          <w:sz w:val="32"/>
-          <w:szCs w:val="32"/>
-          <w:u w:val="single"/>
-        </w:rPr>
-        <w:t>POSSIBILE CONTROLLO PER VERIFICARE SE LA STAZIONE è GIA PRESENTE</w:t>
-      </w:r>
-    </w:p>
-    <w:p>
-      <w:pPr>
-        <w:rPr>
-          <w:rFonts w:ascii="Avenir Next LT Pro Light" w:hAnsi="Avenir Next LT Pro Light"/>
-        </w:rPr>
-      </w:pPr>
-      <w:r>
-        <w:rPr>
-          <w:rFonts w:ascii="Avenir Next LT Pro Light" w:hAnsi="Avenir Next LT Pro Light"/>
           <w:noProof/>
         </w:rPr>
         <w:drawing>
-          <wp:anchor distT="0" distB="0" distL="114300" distR="114300" simplePos="0" relativeHeight="251692032" behindDoc="1" locked="0" layoutInCell="1" allowOverlap="1" wp14:anchorId="43547234" wp14:editId="5E3ED413">
+          <wp:anchor distT="0" distB="0" distL="114300" distR="114300" simplePos="0" relativeHeight="251692032" behindDoc="1" locked="0" layoutInCell="1" allowOverlap="1" wp14:anchorId="43547234" wp14:editId="7266FF05">
             <wp:simplePos x="0" y="0"/>
             <wp:positionH relativeFrom="margin">
-              <wp:align>left</wp:align>
+              <wp:posOffset>-104486</wp:posOffset>
             </wp:positionH>
             <wp:positionV relativeFrom="paragraph">
-              <wp:posOffset>6954</wp:posOffset>
+              <wp:posOffset>-173</wp:posOffset>
             </wp:positionV>
             <wp:extent cx="2861945" cy="2793365"/>
             <wp:effectExtent l="0" t="0" r="0" b="6985"/>
@@ -7108,7 +7153,7 @@
 </file>
 
 <file path=word/endnotes.xml><?xml version="1.0" encoding="utf-8"?>
-<w:endnotes xmlns:wpc="http://schemas.microsoft.com/office/word/2010/wordprocessingCanvas" xmlns:cx="http://schemas.microsoft.com/office/drawing/2014/chartex" xmlns:cx1="http://schemas.microsoft.com/office/drawing/2015/9/8/chartex" xmlns:cx2="http://schemas.microsoft.com/office/drawing/2015/10/21/chartex" xmlns:cx3="http://schemas.microsoft.com/office/drawing/2016/5/9/chartex" xmlns:cx4="http://schemas.microsoft.com/office/drawing/2016/5/10/chartex" xmlns:cx5="http://schemas.microsoft.com/office/drawing/2016/5/11/chartex" xmlns:cx6="http://schemas.microsoft.com/office/drawing/2016/5/12/chartex" xmlns:cx7="http://schemas.microsoft.com/office/drawing/2016/5/13/chartex" xmlns:cx8="http://schemas.microsoft.com/office/drawing/2016/5/14/chartex" xmlns:mc="http://schemas.openxmlformats.org/markup-compatibility/2006" xmlns:aink="http://schemas.microsoft.com/office/drawing/2016/ink" xmlns:am3d="http://schemas.microsoft.com/office/drawing/2017/model3d" xmlns:o="urn:schemas-microsoft-com:office:office" xmlns:oel="http://schemas.microsoft.com/office/2019/extlst" xmlns:r="http://schemas.openxmlformats.org/officeDocument/2006/relationships" xmlns:m="http://schemas.openxmlformats.org/officeDocument/2006/math" xmlns:v="urn:schemas-microsoft-com:vml" xmlns:wp14="http://schemas.microsoft.com/office/word/2010/wordprocessingDrawing" xmlns:wp="http://schemas.openxmlformats.org/drawingml/2006/wordprocessingDrawing" xmlns:w10="urn:schemas-microsoft-com:office:word" xmlns:w="http://schemas.openxmlformats.org/wordprocessingml/2006/main" xmlns:w14="http://schemas.microsoft.com/office/word/2010/wordml" xmlns:w15="http://schemas.microsoft.com/office/word/2012/wordml" xmlns:w16cex="http://schemas.microsoft.com/office/word/2018/wordml/cex" xmlns:w16cid="http://schemas.microsoft.com/office/word/2016/wordml/cid" xmlns:w16="http://schemas.microsoft.com/office/word/2018/wordml" xmlns:w16du="http://schemas.microsoft.com/office/word/2023/wordml/word16du" xmlns:w16sdtdh="http://schemas.microsoft.com/office/word/2020/wordml/sdtdatahash" xmlns:w16se="http://schemas.microsoft.com/office/word/2015/wordml/symex" xmlns:wpg="http://schemas.microsoft.com/office/word/2010/wordprocessingGroup" xmlns:wpi="http://schemas.microsoft.com/office/word/2010/wordprocessingInk" xmlns:wne="http://schemas.microsoft.com/office/word/2006/wordml" xmlns:wps="http://schemas.microsoft.com/office/word/2010/wordprocessingShape" mc:Ignorable="w14 w15 w16se w16cid w16 w16cex w16sdtdh wp14">
+<w:endnotes xmlns:wpc="http://schemas.microsoft.com/office/word/2010/wordprocessingCanvas" xmlns:cx="http://schemas.microsoft.com/office/drawing/2014/chartex" xmlns:cx1="http://schemas.microsoft.com/office/drawing/2015/9/8/chartex" xmlns:cx2="http://schemas.microsoft.com/office/drawing/2015/10/21/chartex" xmlns:cx3="http://schemas.microsoft.com/office/drawing/2016/5/9/chartex" xmlns:cx4="http://schemas.microsoft.com/office/drawing/2016/5/10/chartex" xmlns:cx5="http://schemas.microsoft.com/office/drawing/2016/5/11/chartex" xmlns:cx6="http://schemas.microsoft.com/office/drawing/2016/5/12/chartex" xmlns:cx7="http://schemas.microsoft.com/office/drawing/2016/5/13/chartex" xmlns:cx8="http://schemas.microsoft.com/office/drawing/2016/5/14/chartex" xmlns:mc="http://schemas.openxmlformats.org/markup-compatibility/2006" xmlns:aink="http://schemas.microsoft.com/office/drawing/2016/ink" xmlns:am3d="http://schemas.microsoft.com/office/drawing/2017/model3d" xmlns:o="urn:schemas-microsoft-com:office:office" xmlns:oel="http://schemas.microsoft.com/office/2019/extlst" xmlns:r="http://schemas.openxmlformats.org/officeDocument/2006/relationships" xmlns:m="http://schemas.openxmlformats.org/officeDocument/2006/math" xmlns:v="urn:schemas-microsoft-com:vml" xmlns:wp14="http://schemas.microsoft.com/office/word/2010/wordprocessingDrawing" xmlns:wp="http://schemas.openxmlformats.org/drawingml/2006/wordprocessingDrawing" xmlns:w10="urn:schemas-microsoft-com:office:word" xmlns:w="http://schemas.openxmlformats.org/wordprocessingml/2006/main" xmlns:w14="http://schemas.microsoft.com/office/word/2010/wordml" xmlns:w15="http://schemas.microsoft.com/office/word/2012/wordml" xmlns:w16cex="http://schemas.microsoft.com/office/word/2018/wordml/cex" xmlns:w16cid="http://schemas.microsoft.com/office/word/2016/wordml/cid" xmlns:w16="http://schemas.microsoft.com/office/word/2018/wordml" xmlns:w16sdtdh="http://schemas.microsoft.com/office/word/2020/wordml/sdtdatahash" xmlns:w16se="http://schemas.microsoft.com/office/word/2015/wordml/symex" xmlns:wpg="http://schemas.microsoft.com/office/word/2010/wordprocessingGroup" xmlns:wpi="http://schemas.microsoft.com/office/word/2010/wordprocessingInk" xmlns:wne="http://schemas.microsoft.com/office/word/2006/wordml" xmlns:wps="http://schemas.microsoft.com/office/word/2010/wordprocessingShape" mc:Ignorable="w14 w15 w16se w16cid w16 w16cex w16sdtdh wp14">
   <w:endnote w:type="separator" w:id="-1">
     <w:p>
       <w:pPr>
@@ -7133,7 +7178,7 @@
 </file>
 
 <file path=word/footer1.xml><?xml version="1.0" encoding="utf-8"?>
-<w:ftr xmlns:wpc="http://schemas.microsoft.com/office/word/2010/wordprocessingCanvas" xmlns:cx="http://schemas.microsoft.com/office/drawing/2014/chartex" xmlns:cx1="http://schemas.microsoft.com/office/drawing/2015/9/8/chartex" xmlns:cx2="http://schemas.microsoft.com/office/drawing/2015/10/21/chartex" xmlns:cx3="http://schemas.microsoft.com/office/drawing/2016/5/9/chartex" xmlns:cx4="http://schemas.microsoft.com/office/drawing/2016/5/10/chartex" xmlns:cx5="http://schemas.microsoft.com/office/drawing/2016/5/11/chartex" xmlns:cx6="http://schemas.microsoft.com/office/drawing/2016/5/12/chartex" xmlns:cx7="http://schemas.microsoft.com/office/drawing/2016/5/13/chartex" xmlns:cx8="http://schemas.microsoft.com/office/drawing/2016/5/14/chartex" xmlns:mc="http://schemas.openxmlformats.org/markup-compatibility/2006" xmlns:aink="http://schemas.microsoft.com/office/drawing/2016/ink" xmlns:am3d="http://schemas.microsoft.com/office/drawing/2017/model3d" xmlns:o="urn:schemas-microsoft-com:office:office" xmlns:oel="http://schemas.microsoft.com/office/2019/extlst" xmlns:r="http://schemas.openxmlformats.org/officeDocument/2006/relationships" xmlns:m="http://schemas.openxmlformats.org/officeDocument/2006/math" xmlns:v="urn:schemas-microsoft-com:vml" xmlns:wp14="http://schemas.microsoft.com/office/word/2010/wordprocessingDrawing" xmlns:wp="http://schemas.openxmlformats.org/drawingml/2006/wordprocessingDrawing" xmlns:w10="urn:schemas-microsoft-com:office:word" xmlns:w="http://schemas.openxmlformats.org/wordprocessingml/2006/main" xmlns:w14="http://schemas.microsoft.com/office/word/2010/wordml" xmlns:w15="http://schemas.microsoft.com/office/word/2012/wordml" xmlns:w16cex="http://schemas.microsoft.com/office/word/2018/wordml/cex" xmlns:w16cid="http://schemas.microsoft.com/office/word/2016/wordml/cid" xmlns:w16="http://schemas.microsoft.com/office/word/2018/wordml" xmlns:w16du="http://schemas.microsoft.com/office/word/2023/wordml/word16du" xmlns:w16sdtdh="http://schemas.microsoft.com/office/word/2020/wordml/sdtdatahash" xmlns:w16se="http://schemas.microsoft.com/office/word/2015/wordml/symex" xmlns:wpg="http://schemas.microsoft.com/office/word/2010/wordprocessingGroup" xmlns:wpi="http://schemas.microsoft.com/office/word/2010/wordprocessingInk" xmlns:wne="http://schemas.microsoft.com/office/word/2006/wordml" xmlns:wps="http://schemas.microsoft.com/office/word/2010/wordprocessingShape" mc:Ignorable="w14 w15 w16se w16cid w16 w16cex w16sdtdh wp14">
+<w:ftr xmlns:wpc="http://schemas.microsoft.com/office/word/2010/wordprocessingCanvas" xmlns:cx="http://schemas.microsoft.com/office/drawing/2014/chartex" xmlns:cx1="http://schemas.microsoft.com/office/drawing/2015/9/8/chartex" xmlns:cx2="http://schemas.microsoft.com/office/drawing/2015/10/21/chartex" xmlns:cx3="http://schemas.microsoft.com/office/drawing/2016/5/9/chartex" xmlns:cx4="http://schemas.microsoft.com/office/drawing/2016/5/10/chartex" xmlns:cx5="http://schemas.microsoft.com/office/drawing/2016/5/11/chartex" xmlns:cx6="http://schemas.microsoft.com/office/drawing/2016/5/12/chartex" xmlns:cx7="http://schemas.microsoft.com/office/drawing/2016/5/13/chartex" xmlns:cx8="http://schemas.microsoft.com/office/drawing/2016/5/14/chartex" xmlns:mc="http://schemas.openxmlformats.org/markup-compatibility/2006" xmlns:aink="http://schemas.microsoft.com/office/drawing/2016/ink" xmlns:am3d="http://schemas.microsoft.com/office/drawing/2017/model3d" xmlns:o="urn:schemas-microsoft-com:office:office" xmlns:oel="http://schemas.microsoft.com/office/2019/extlst" xmlns:r="http://schemas.openxmlformats.org/officeDocument/2006/relationships" xmlns:m="http://schemas.openxmlformats.org/officeDocument/2006/math" xmlns:v="urn:schemas-microsoft-com:vml" xmlns:wp14="http://schemas.microsoft.com/office/word/2010/wordprocessingDrawing" xmlns:wp="http://schemas.openxmlformats.org/drawingml/2006/wordprocessingDrawing" xmlns:w10="urn:schemas-microsoft-com:office:word" xmlns:w="http://schemas.openxmlformats.org/wordprocessingml/2006/main" xmlns:w14="http://schemas.microsoft.com/office/word/2010/wordml" xmlns:w15="http://schemas.microsoft.com/office/word/2012/wordml" xmlns:w16cex="http://schemas.microsoft.com/office/word/2018/wordml/cex" xmlns:w16cid="http://schemas.microsoft.com/office/word/2016/wordml/cid" xmlns:w16="http://schemas.microsoft.com/office/word/2018/wordml" xmlns:w16sdtdh="http://schemas.microsoft.com/office/word/2020/wordml/sdtdatahash" xmlns:w16se="http://schemas.microsoft.com/office/word/2015/wordml/symex" xmlns:wpg="http://schemas.microsoft.com/office/word/2010/wordprocessingGroup" xmlns:wpi="http://schemas.microsoft.com/office/word/2010/wordprocessingInk" xmlns:wne="http://schemas.microsoft.com/office/word/2006/wordml" xmlns:wps="http://schemas.microsoft.com/office/word/2010/wordprocessingShape" mc:Ignorable="w14 w15 w16se w16cid w16 w16cex w16sdtdh wp14">
   <w:sdt>
     <w:sdtPr>
       <w:id w:val="-1079526179"/>
@@ -7175,7 +7220,7 @@
 </file>
 
 <file path=word/footnotes.xml><?xml version="1.0" encoding="utf-8"?>
-<w:footnotes xmlns:wpc="http://schemas.microsoft.com/office/word/2010/wordprocessingCanvas" xmlns:cx="http://schemas.microsoft.com/office/drawing/2014/chartex" xmlns:cx1="http://schemas.microsoft.com/office/drawing/2015/9/8/chartex" xmlns:cx2="http://schemas.microsoft.com/office/drawing/2015/10/21/chartex" xmlns:cx3="http://schemas.microsoft.com/office/drawing/2016/5/9/chartex" xmlns:cx4="http://schemas.microsoft.com/office/drawing/2016/5/10/chartex" xmlns:cx5="http://schemas.microsoft.com/office/drawing/2016/5/11/chartex" xmlns:cx6="http://schemas.microsoft.com/office/drawing/2016/5/12/chartex" xmlns:cx7="http://schemas.microsoft.com/office/drawing/2016/5/13/chartex" xmlns:cx8="http://schemas.microsoft.com/office/drawing/2016/5/14/chartex" xmlns:mc="http://schemas.openxmlformats.org/markup-compatibility/2006" xmlns:aink="http://schemas.microsoft.com/office/drawing/2016/ink" xmlns:am3d="http://schemas.microsoft.com/office/drawing/2017/model3d" xmlns:o="urn:schemas-microsoft-com:office:office" xmlns:oel="http://schemas.microsoft.com/office/2019/extlst" xmlns:r="http://schemas.openxmlformats.org/officeDocument/2006/relationships" xmlns:m="http://schemas.openxmlformats.org/officeDocument/2006/math" xmlns:v="urn:schemas-microsoft-com:vml" xmlns:wp14="http://schemas.microsoft.com/office/word/2010/wordprocessingDrawing" xmlns:wp="http://schemas.openxmlformats.org/drawingml/2006/wordprocessingDrawing" xmlns:w10="urn:schemas-microsoft-com:office:word" xmlns:w="http://schemas.openxmlformats.org/wordprocessingml/2006/main" xmlns:w14="http://schemas.microsoft.com/office/word/2010/wordml" xmlns:w15="http://schemas.microsoft.com/office/word/2012/wordml" xmlns:w16cex="http://schemas.microsoft.com/office/word/2018/wordml/cex" xmlns:w16cid="http://schemas.microsoft.com/office/word/2016/wordml/cid" xmlns:w16="http://schemas.microsoft.com/office/word/2018/wordml" xmlns:w16du="http://schemas.microsoft.com/office/word/2023/wordml/word16du" xmlns:w16sdtdh="http://schemas.microsoft.com/office/word/2020/wordml/sdtdatahash" xmlns:w16se="http://schemas.microsoft.com/office/word/2015/wordml/symex" xmlns:wpg="http://schemas.microsoft.com/office/word/2010/wordprocessingGroup" xmlns:wpi="http://schemas.microsoft.com/office/word/2010/wordprocessingInk" xmlns:wne="http://schemas.microsoft.com/office/word/2006/wordml" xmlns:wps="http://schemas.microsoft.com/office/word/2010/wordprocessingShape" mc:Ignorable="w14 w15 w16se w16cid w16 w16cex w16sdtdh wp14">
+<w:footnotes xmlns:wpc="http://schemas.microsoft.com/office/word/2010/wordprocessingCanvas" xmlns:cx="http://schemas.microsoft.com/office/drawing/2014/chartex" xmlns:cx1="http://schemas.microsoft.com/office/drawing/2015/9/8/chartex" xmlns:cx2="http://schemas.microsoft.com/office/drawing/2015/10/21/chartex" xmlns:cx3="http://schemas.microsoft.com/office/drawing/2016/5/9/chartex" xmlns:cx4="http://schemas.microsoft.com/office/drawing/2016/5/10/chartex" xmlns:cx5="http://schemas.microsoft.com/office/drawing/2016/5/11/chartex" xmlns:cx6="http://schemas.microsoft.com/office/drawing/2016/5/12/chartex" xmlns:cx7="http://schemas.microsoft.com/office/drawing/2016/5/13/chartex" xmlns:cx8="http://schemas.microsoft.com/office/drawing/2016/5/14/chartex" xmlns:mc="http://schemas.openxmlformats.org/markup-compatibility/2006" xmlns:aink="http://schemas.microsoft.com/office/drawing/2016/ink" xmlns:am3d="http://schemas.microsoft.com/office/drawing/2017/model3d" xmlns:o="urn:schemas-microsoft-com:office:office" xmlns:oel="http://schemas.microsoft.com/office/2019/extlst" xmlns:r="http://schemas.openxmlformats.org/officeDocument/2006/relationships" xmlns:m="http://schemas.openxmlformats.org/officeDocument/2006/math" xmlns:v="urn:schemas-microsoft-com:vml" xmlns:wp14="http://schemas.microsoft.com/office/word/2010/wordprocessingDrawing" xmlns:wp="http://schemas.openxmlformats.org/drawingml/2006/wordprocessingDrawing" xmlns:w10="urn:schemas-microsoft-com:office:word" xmlns:w="http://schemas.openxmlformats.org/wordprocessingml/2006/main" xmlns:w14="http://schemas.microsoft.com/office/word/2010/wordml" xmlns:w15="http://schemas.microsoft.com/office/word/2012/wordml" xmlns:w16cex="http://schemas.microsoft.com/office/word/2018/wordml/cex" xmlns:w16cid="http://schemas.microsoft.com/office/word/2016/wordml/cid" xmlns:w16="http://schemas.microsoft.com/office/word/2018/wordml" xmlns:w16sdtdh="http://schemas.microsoft.com/office/word/2020/wordml/sdtdatahash" xmlns:w16se="http://schemas.microsoft.com/office/word/2015/wordml/symex" xmlns:wpg="http://schemas.microsoft.com/office/word/2010/wordprocessingGroup" xmlns:wpi="http://schemas.microsoft.com/office/word/2010/wordprocessingInk" xmlns:wne="http://schemas.microsoft.com/office/word/2006/wordml" xmlns:wps="http://schemas.microsoft.com/office/word/2010/wordprocessingShape" mc:Ignorable="w14 w15 w16se w16cid w16 w16cex w16sdtdh wp14">
   <w:footnote w:type="separator" w:id="-1">
     <w:p>
       <w:pPr>
@@ -7200,7 +7245,7 @@
 </file>
 
 <file path=word/numbering.xml><?xml version="1.0" encoding="utf-8"?>
-<w:numbering xmlns:wpc="http://schemas.microsoft.com/office/word/2010/wordprocessingCanvas" xmlns:cx="http://schemas.microsoft.com/office/drawing/2014/chartex" xmlns:cx1="http://schemas.microsoft.com/office/drawing/2015/9/8/chartex" xmlns:cx2="http://schemas.microsoft.com/office/drawing/2015/10/21/chartex" xmlns:cx3="http://schemas.microsoft.com/office/drawing/2016/5/9/chartex" xmlns:cx4="http://schemas.microsoft.com/office/drawing/2016/5/10/chartex" xmlns:cx5="http://schemas.microsoft.com/office/drawing/2016/5/11/chartex" xmlns:cx6="http://schemas.microsoft.com/office/drawing/2016/5/12/chartex" xmlns:cx7="http://schemas.microsoft.com/office/drawing/2016/5/13/chartex" xmlns:cx8="http://schemas.microsoft.com/office/drawing/2016/5/14/chartex" xmlns:mc="http://schemas.openxmlformats.org/markup-compatibility/2006" xmlns:aink="http://schemas.microsoft.com/office/drawing/2016/ink" xmlns:am3d="http://schemas.microsoft.com/office/drawing/2017/model3d" xmlns:o="urn:schemas-microsoft-com:office:office" xmlns:oel="http://schemas.microsoft.com/office/2019/extlst" xmlns:r="http://schemas.openxmlformats.org/officeDocument/2006/relationships" xmlns:m="http://schemas.openxmlformats.org/officeDocument/2006/math" xmlns:v="urn:schemas-microsoft-com:vml" xmlns:wp14="http://schemas.microsoft.com/office/word/2010/wordprocessingDrawing" xmlns:wp="http://schemas.openxmlformats.org/drawingml/2006/wordprocessingDrawing" xmlns:w10="urn:schemas-microsoft-com:office:word" xmlns:w="http://schemas.openxmlformats.org/wordprocessingml/2006/main" xmlns:w14="http://schemas.microsoft.com/office/word/2010/wordml" xmlns:w15="http://schemas.microsoft.com/office/word/2012/wordml" xmlns:w16cex="http://schemas.microsoft.com/office/word/2018/wordml/cex" xmlns:w16cid="http://schemas.microsoft.com/office/word/2016/wordml/cid" xmlns:w16="http://schemas.microsoft.com/office/word/2018/wordml" xmlns:w16du="http://schemas.microsoft.com/office/word/2023/wordml/word16du" xmlns:w16sdtdh="http://schemas.microsoft.com/office/word/2020/wordml/sdtdatahash" xmlns:w16se="http://schemas.microsoft.com/office/word/2015/wordml/symex" xmlns:wpg="http://schemas.microsoft.com/office/word/2010/wordprocessingGroup" xmlns:wpi="http://schemas.microsoft.com/office/word/2010/wordprocessingInk" xmlns:wne="http://schemas.microsoft.com/office/word/2006/wordml" xmlns:wps="http://schemas.microsoft.com/office/word/2010/wordprocessingShape" mc:Ignorable="w14 w15 w16se w16cid w16 w16cex w16sdtdh wp14">
+<w:numbering xmlns:wpc="http://schemas.microsoft.com/office/word/2010/wordprocessingCanvas" xmlns:cx="http://schemas.microsoft.com/office/drawing/2014/chartex" xmlns:cx1="http://schemas.microsoft.com/office/drawing/2015/9/8/chartex" xmlns:cx2="http://schemas.microsoft.com/office/drawing/2015/10/21/chartex" xmlns:cx3="http://schemas.microsoft.com/office/drawing/2016/5/9/chartex" xmlns:cx4="http://schemas.microsoft.com/office/drawing/2016/5/10/chartex" xmlns:cx5="http://schemas.microsoft.com/office/drawing/2016/5/11/chartex" xmlns:cx6="http://schemas.microsoft.com/office/drawing/2016/5/12/chartex" xmlns:cx7="http://schemas.microsoft.com/office/drawing/2016/5/13/chartex" xmlns:cx8="http://schemas.microsoft.com/office/drawing/2016/5/14/chartex" xmlns:mc="http://schemas.openxmlformats.org/markup-compatibility/2006" xmlns:aink="http://schemas.microsoft.com/office/drawing/2016/ink" xmlns:am3d="http://schemas.microsoft.com/office/drawing/2017/model3d" xmlns:o="urn:schemas-microsoft-com:office:office" xmlns:oel="http://schemas.microsoft.com/office/2019/extlst" xmlns:r="http://schemas.openxmlformats.org/officeDocument/2006/relationships" xmlns:m="http://schemas.openxmlformats.org/officeDocument/2006/math" xmlns:v="urn:schemas-microsoft-com:vml" xmlns:wp14="http://schemas.microsoft.com/office/word/2010/wordprocessingDrawing" xmlns:wp="http://schemas.openxmlformats.org/drawingml/2006/wordprocessingDrawing" xmlns:w10="urn:schemas-microsoft-com:office:word" xmlns:w="http://schemas.openxmlformats.org/wordprocessingml/2006/main" xmlns:w14="http://schemas.microsoft.com/office/word/2010/wordml" xmlns:w15="http://schemas.microsoft.com/office/word/2012/wordml" xmlns:w16cex="http://schemas.microsoft.com/office/word/2018/wordml/cex" xmlns:w16cid="http://schemas.microsoft.com/office/word/2016/wordml/cid" xmlns:w16="http://schemas.microsoft.com/office/word/2018/wordml" xmlns:w16sdtdh="http://schemas.microsoft.com/office/word/2020/wordml/sdtdatahash" xmlns:w16se="http://schemas.microsoft.com/office/word/2015/wordml/symex" xmlns:wpg="http://schemas.microsoft.com/office/word/2010/wordprocessingGroup" xmlns:wpi="http://schemas.microsoft.com/office/word/2010/wordprocessingInk" xmlns:wne="http://schemas.microsoft.com/office/word/2006/wordml" xmlns:wps="http://schemas.microsoft.com/office/word/2010/wordprocessingShape" mc:Ignorable="w14 w15 w16se w16cid w16 w16cex w16sdtdh wp14">
   <w:abstractNum w:abstractNumId="0" w15:restartNumberingAfterBreak="0">
     <w:nsid w:val="13EA398E"/>
     <w:multiLevelType w:val="hybridMultilevel"/>
@@ -8006,6 +8051,92 @@
     </w:lvl>
   </w:abstractNum>
   <w:abstractNum w:abstractNumId="8" w15:restartNumberingAfterBreak="0">
+    <w:nsid w:val="76E167DB"/>
+    <w:multiLevelType w:val="hybridMultilevel"/>
+    <w:tmpl w:val="3506A034"/>
+    <w:lvl w:ilvl="0" w:tplc="0410000F">
+      <w:start w:val="1"/>
+      <w:numFmt w:val="decimal"/>
+      <w:lvlText w:val="%1."/>
+      <w:lvlJc w:val="left"/>
+      <w:pPr>
+        <w:ind w:left="720" w:hanging="360"/>
+      </w:pPr>
+    </w:lvl>
+    <w:lvl w:ilvl="1" w:tplc="04100019" w:tentative="1">
+      <w:start w:val="1"/>
+      <w:numFmt w:val="lowerLetter"/>
+      <w:lvlText w:val="%2."/>
+      <w:lvlJc w:val="left"/>
+      <w:pPr>
+        <w:ind w:left="1440" w:hanging="360"/>
+      </w:pPr>
+    </w:lvl>
+    <w:lvl w:ilvl="2" w:tplc="0410001B" w:tentative="1">
+      <w:start w:val="1"/>
+      <w:numFmt w:val="lowerRoman"/>
+      <w:lvlText w:val="%3."/>
+      <w:lvlJc w:val="right"/>
+      <w:pPr>
+        <w:ind w:left="2160" w:hanging="180"/>
+      </w:pPr>
+    </w:lvl>
+    <w:lvl w:ilvl="3" w:tplc="0410000F" w:tentative="1">
+      <w:start w:val="1"/>
+      <w:numFmt w:val="decimal"/>
+      <w:lvlText w:val="%4."/>
+      <w:lvlJc w:val="left"/>
+      <w:pPr>
+        <w:ind w:left="2880" w:hanging="360"/>
+      </w:pPr>
+    </w:lvl>
+    <w:lvl w:ilvl="4" w:tplc="04100019" w:tentative="1">
+      <w:start w:val="1"/>
+      <w:numFmt w:val="lowerLetter"/>
+      <w:lvlText w:val="%5."/>
+      <w:lvlJc w:val="left"/>
+      <w:pPr>
+        <w:ind w:left="3600" w:hanging="360"/>
+      </w:pPr>
+    </w:lvl>
+    <w:lvl w:ilvl="5" w:tplc="0410001B" w:tentative="1">
+      <w:start w:val="1"/>
+      <w:numFmt w:val="lowerRoman"/>
+      <w:lvlText w:val="%6."/>
+      <w:lvlJc w:val="right"/>
+      <w:pPr>
+        <w:ind w:left="4320" w:hanging="180"/>
+      </w:pPr>
+    </w:lvl>
+    <w:lvl w:ilvl="6" w:tplc="0410000F" w:tentative="1">
+      <w:start w:val="1"/>
+      <w:numFmt w:val="decimal"/>
+      <w:lvlText w:val="%7."/>
+      <w:lvlJc w:val="left"/>
+      <w:pPr>
+        <w:ind w:left="5040" w:hanging="360"/>
+      </w:pPr>
+    </w:lvl>
+    <w:lvl w:ilvl="7" w:tplc="04100019" w:tentative="1">
+      <w:start w:val="1"/>
+      <w:numFmt w:val="lowerLetter"/>
+      <w:lvlText w:val="%8."/>
+      <w:lvlJc w:val="left"/>
+      <w:pPr>
+        <w:ind w:left="5760" w:hanging="360"/>
+      </w:pPr>
+    </w:lvl>
+    <w:lvl w:ilvl="8" w:tplc="0410001B" w:tentative="1">
+      <w:start w:val="1"/>
+      <w:numFmt w:val="lowerRoman"/>
+      <w:lvlText w:val="%9."/>
+      <w:lvlJc w:val="right"/>
+      <w:pPr>
+        <w:ind w:left="6480" w:hanging="180"/>
+      </w:pPr>
+    </w:lvl>
+  </w:abstractNum>
+  <w:abstractNum w:abstractNumId="9" w15:restartNumberingAfterBreak="0">
     <w:nsid w:val="7C27283C"/>
     <w:multiLevelType w:val="hybridMultilevel"/>
     <w:tmpl w:val="844CF968"/>
@@ -8118,7 +8249,7 @@
       </w:rPr>
     </w:lvl>
   </w:abstractNum>
-  <w:abstractNum w:abstractNumId="9" w15:restartNumberingAfterBreak="0">
+  <w:abstractNum w:abstractNumId="10" w15:restartNumberingAfterBreak="0">
     <w:nsid w:val="7FF247C0"/>
     <w:multiLevelType w:val="hybridMultilevel"/>
     <w:tmpl w:val="A36ACC64"/>
@@ -8211,7 +8342,7 @@
     <w:abstractNumId w:val="4"/>
   </w:num>
   <w:num w:numId="3" w16cid:durableId="191696879">
-    <w:abstractNumId w:val="8"/>
+    <w:abstractNumId w:val="9"/>
   </w:num>
   <w:num w:numId="4" w16cid:durableId="393243410">
     <w:abstractNumId w:val="6"/>
@@ -8229,10 +8360,13 @@
     <w:abstractNumId w:val="7"/>
   </w:num>
   <w:num w:numId="9" w16cid:durableId="731005542">
-    <w:abstractNumId w:val="9"/>
+    <w:abstractNumId w:val="10"/>
   </w:num>
   <w:num w:numId="10" w16cid:durableId="1444226742">
     <w:abstractNumId w:val="0"/>
+  </w:num>
+  <w:num w:numId="11" w16cid:durableId="528370879">
+    <w:abstractNumId w:val="8"/>
   </w:num>
 </w:numbering>
 </file>

</xml_diff>

<commit_message>
devo terminare il manuale utente
</commit_message>
<xml_diff>
--- a/Documentazione/Manuale Utente - Climate Monitoring.docx
+++ b/Documentazione/Manuale Utente - Climate Monitoring.docx
@@ -1,6 +1,6 @@
 
 <file path=word/document.xml><?xml version="1.0" encoding="utf-8"?>
-<w:document xmlns:wpc="http://schemas.microsoft.com/office/word/2010/wordprocessingCanvas" xmlns:cx="http://schemas.microsoft.com/office/drawing/2014/chartex" xmlns:cx1="http://schemas.microsoft.com/office/drawing/2015/9/8/chartex" xmlns:cx2="http://schemas.microsoft.com/office/drawing/2015/10/21/chartex" xmlns:cx3="http://schemas.microsoft.com/office/drawing/2016/5/9/chartex" xmlns:cx4="http://schemas.microsoft.com/office/drawing/2016/5/10/chartex" xmlns:cx5="http://schemas.microsoft.com/office/drawing/2016/5/11/chartex" xmlns:cx6="http://schemas.microsoft.com/office/drawing/2016/5/12/chartex" xmlns:cx7="http://schemas.microsoft.com/office/drawing/2016/5/13/chartex" xmlns:cx8="http://schemas.microsoft.com/office/drawing/2016/5/14/chartex" xmlns:mc="http://schemas.openxmlformats.org/markup-compatibility/2006" xmlns:aink="http://schemas.microsoft.com/office/drawing/2016/ink" xmlns:am3d="http://schemas.microsoft.com/office/drawing/2017/model3d" xmlns:o="urn:schemas-microsoft-com:office:office" xmlns:oel="http://schemas.microsoft.com/office/2019/extlst" xmlns:r="http://schemas.openxmlformats.org/officeDocument/2006/relationships" xmlns:m="http://schemas.openxmlformats.org/officeDocument/2006/math" xmlns:v="urn:schemas-microsoft-com:vml" xmlns:wp14="http://schemas.microsoft.com/office/word/2010/wordprocessingDrawing" xmlns:wp="http://schemas.openxmlformats.org/drawingml/2006/wordprocessingDrawing" xmlns:w10="urn:schemas-microsoft-com:office:word" xmlns:w="http://schemas.openxmlformats.org/wordprocessingml/2006/main" xmlns:w14="http://schemas.microsoft.com/office/word/2010/wordml" xmlns:w15="http://schemas.microsoft.com/office/word/2012/wordml" xmlns:w16cex="http://schemas.microsoft.com/office/word/2018/wordml/cex" xmlns:w16cid="http://schemas.microsoft.com/office/word/2016/wordml/cid" xmlns:w16="http://schemas.microsoft.com/office/word/2018/wordml" xmlns:w16sdtdh="http://schemas.microsoft.com/office/word/2020/wordml/sdtdatahash" xmlns:w16se="http://schemas.microsoft.com/office/word/2015/wordml/symex" xmlns:wpg="http://schemas.microsoft.com/office/word/2010/wordprocessingGroup" xmlns:wpi="http://schemas.microsoft.com/office/word/2010/wordprocessingInk" xmlns:wne="http://schemas.microsoft.com/office/word/2006/wordml" xmlns:wps="http://schemas.microsoft.com/office/word/2010/wordprocessingShape" mc:Ignorable="w14 w15 w16se w16cid w16 w16cex w16sdtdh wp14">
+<w:document xmlns:wpc="http://schemas.microsoft.com/office/word/2010/wordprocessingCanvas" xmlns:cx="http://schemas.microsoft.com/office/drawing/2014/chartex" xmlns:cx1="http://schemas.microsoft.com/office/drawing/2015/9/8/chartex" xmlns:cx2="http://schemas.microsoft.com/office/drawing/2015/10/21/chartex" xmlns:cx3="http://schemas.microsoft.com/office/drawing/2016/5/9/chartex" xmlns:cx4="http://schemas.microsoft.com/office/drawing/2016/5/10/chartex" xmlns:cx5="http://schemas.microsoft.com/office/drawing/2016/5/11/chartex" xmlns:cx6="http://schemas.microsoft.com/office/drawing/2016/5/12/chartex" xmlns:cx7="http://schemas.microsoft.com/office/drawing/2016/5/13/chartex" xmlns:cx8="http://schemas.microsoft.com/office/drawing/2016/5/14/chartex" xmlns:mc="http://schemas.openxmlformats.org/markup-compatibility/2006" xmlns:aink="http://schemas.microsoft.com/office/drawing/2016/ink" xmlns:am3d="http://schemas.microsoft.com/office/drawing/2017/model3d" xmlns:o="urn:schemas-microsoft-com:office:office" xmlns:oel="http://schemas.microsoft.com/office/2019/extlst" xmlns:r="http://schemas.openxmlformats.org/officeDocument/2006/relationships" xmlns:m="http://schemas.openxmlformats.org/officeDocument/2006/math" xmlns:v="urn:schemas-microsoft-com:vml" xmlns:wp14="http://schemas.microsoft.com/office/word/2010/wordprocessingDrawing" xmlns:wp="http://schemas.openxmlformats.org/drawingml/2006/wordprocessingDrawing" xmlns:w10="urn:schemas-microsoft-com:office:word" xmlns:w="http://schemas.openxmlformats.org/wordprocessingml/2006/main" xmlns:w14="http://schemas.microsoft.com/office/word/2010/wordml" xmlns:w15="http://schemas.microsoft.com/office/word/2012/wordml" xmlns:w16cex="http://schemas.microsoft.com/office/word/2018/wordml/cex" xmlns:w16cid="http://schemas.microsoft.com/office/word/2016/wordml/cid" xmlns:w16="http://schemas.microsoft.com/office/word/2018/wordml" xmlns:w16du="http://schemas.microsoft.com/office/word/2023/wordml/word16du" xmlns:w16sdtdh="http://schemas.microsoft.com/office/word/2020/wordml/sdtdatahash" xmlns:w16se="http://schemas.microsoft.com/office/word/2015/wordml/symex" xmlns:wpg="http://schemas.microsoft.com/office/word/2010/wordprocessingGroup" xmlns:wpi="http://schemas.microsoft.com/office/word/2010/wordprocessingInk" xmlns:wne="http://schemas.microsoft.com/office/word/2006/wordml" xmlns:wps="http://schemas.microsoft.com/office/word/2010/wordprocessingShape" mc:Ignorable="w14 w15 w16se w16cid w16 w16cex w16sdtdh w16du wp14">
   <w:body>
     <w:p>
       <w:pPr>
@@ -164,7 +164,7 @@
               </mc:Choice>
               <mc:Fallback>
                 <w:pict>
-                  <v:rect w14:anchorId="0BBE9E07" id="Rettangolo 33" o:spid="_x0000_s1026" style="position:absolute;margin-left:13.55pt;margin-top:19.5pt;width:64.75pt;height:77.75pt;z-index:251648000;visibility:visible;mso-wrap-style:square;mso-width-percent:0;mso-height-percent:98;mso-wrap-distance-left:9pt;mso-wrap-distance-top:0;mso-wrap-distance-right:9pt;mso-wrap-distance-bottom:0;mso-position-horizontal:right;mso-position-horizontal-relative:margin;mso-position-vertical:absolute;mso-position-vertical-relative:page;mso-width-percent:0;mso-height-percent:98;mso-width-relative:page;mso-height-relative:page;v-text-anchor:bottom" o:gfxdata="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" fillcolor="#4472c4 [3204]" stroked="f" strokeweight="1pt">
+                  <v:rect w14:anchorId="0BBE9E07" id="Rettangolo 33" o:spid="_x0000_s1026" style="position:absolute;left:0;text-align:left;margin-left:13.55pt;margin-top:19.5pt;width:64.75pt;height:77.75pt;z-index:251648000;visibility:visible;mso-wrap-style:square;mso-width-percent:0;mso-height-percent:98;mso-wrap-distance-left:9pt;mso-wrap-distance-top:0;mso-wrap-distance-right:9pt;mso-wrap-distance-bottom:0;mso-position-horizontal:right;mso-position-horizontal-relative:margin;mso-position-vertical:absolute;mso-position-vertical-relative:page;mso-width-percent:0;mso-height-percent:98;mso-width-relative:page;mso-height-relative:page;v-text-anchor:bottom" o:gfxdata="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" fillcolor="#4472c4 [3204]" stroked="f" strokeweight="1pt">
                     <o:lock v:ext="edit" aspectratio="t"/>
                     <v:textbox inset="3.6pt,,3.6pt">
                       <w:txbxContent>
@@ -404,23 +404,13 @@
                                       <w:text/>
                                     </w:sdtPr>
                                     <w:sdtContent>
-                                      <w:proofErr w:type="spellStart"/>
                                       <w:r>
                                         <w:rPr>
                                           <w:color w:val="FFFFFF" w:themeColor="background1"/>
                                           <w:sz w:val="72"/>
                                           <w:szCs w:val="72"/>
                                         </w:rPr>
-                                        <w:t>Climate</w:t>
-                                      </w:r>
-                                      <w:proofErr w:type="spellEnd"/>
-                                      <w:r>
-                                        <w:rPr>
-                                          <w:color w:val="FFFFFF" w:themeColor="background1"/>
-                                          <w:sz w:val="72"/>
-                                          <w:szCs w:val="72"/>
-                                        </w:rPr>
-                                        <w:t xml:space="preserve"> Monitoring</w:t>
+                                        <w:t>Climate Monitoring</w:t>
                                       </w:r>
                                     </w:sdtContent>
                                   </w:sdt>
@@ -551,7 +541,7 @@
               </mc:Choice>
               <mc:Fallback>
                 <w:pict>
-                  <v:group w14:anchorId="37B3EB9D" id="Gruppo 30" o:spid="_x0000_s1027" style="position:absolute;margin-left:0;margin-top:0;width:540pt;height:556.55pt;z-index:-251669504;mso-width-percent:1154;mso-height-percent:670;mso-top-percent:45;mso-position-horizontal:center;mso-position-horizontal-relative:margin;mso-position-vertical-relative:page;mso-width-percent:1154;mso-height-percent:670;mso-top-percent:45;mso-width-relative:margin" coordsize="55613,54044" o:gfxdata="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">
+                  <v:group w14:anchorId="37B3EB9D" id="Gruppo 30" o:spid="_x0000_s1027" style="position:absolute;left:0;text-align:left;margin-left:0;margin-top:0;width:540pt;height:556.55pt;z-index:-251669504;mso-width-percent:1154;mso-height-percent:670;mso-top-percent:45;mso-position-horizontal:center;mso-position-horizontal-relative:margin;mso-position-vertical-relative:page;mso-width-percent:1154;mso-height-percent:670;mso-top-percent:45;mso-width-relative:margin" coordsize="55613,54044" o:gfxdata="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">
                     <o:lock v:ext="edit" aspectratio="t"/>
                     <v:shape id="Figura a mano libera 10" o:spid="_x0000_s1028" style="position:absolute;width:55575;height:54044;visibility:visible;mso-wrap-style:square;v-text-anchor:bottom" coordsize="720,700" o:spt="100" o:gfxdata="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" adj="-11796480,,5400" path="m,c,644,,644,,644v23,6,62,14,113,21c250,685,476,700,720,644v,-27,,-27,,-27c720,,720,,720,,,,,,,e" fillcolor="#4d5f78 [2994]" stroked="f">
                       <v:fill color2="#2a3442 [2018]" rotate="t" colors="0 #5d6d85;.5 #485972;1 #334258" focus="100%" type="gradient">
@@ -758,7 +748,7 @@
                     <v:stroke joinstyle="miter"/>
                     <v:path gradientshapeok="t" o:connecttype="rect"/>
                   </v:shapetype>
-                  <v:shape id="Casella di testo 31" o:spid="_x0000_s1030" type="#_x0000_t202" style="position:absolute;margin-left:0;margin-top:0;width:453pt;height:11.5pt;z-index:251650048;visibility:visible;mso-wrap-style:square;mso-width-percent:1154;mso-height-percent:0;mso-wrap-distance-left:9pt;mso-wrap-distance-top:0;mso-wrap-distance-right:9pt;mso-wrap-distance-bottom:0;mso-position-horizontal:center;mso-position-horizontal-relative:page;mso-position-vertical:bottom;mso-position-vertical-relative:margin;mso-width-percent:1154;mso-height-percent:0;mso-width-relative:margin;mso-height-relative:margin;v-text-anchor:bottom" o:gfxdata="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" filled="f" stroked="f" strokeweight=".5pt">
+                  <v:shape id="Casella di testo 31" o:spid="_x0000_s1030" type="#_x0000_t202" style="position:absolute;left:0;text-align:left;margin-left:0;margin-top:0;width:453pt;height:11.5pt;z-index:251650048;visibility:visible;mso-wrap-style:square;mso-width-percent:1154;mso-height-percent:0;mso-wrap-distance-left:9pt;mso-wrap-distance-top:0;mso-wrap-distance-right:9pt;mso-wrap-distance-bottom:0;mso-position-horizontal:center;mso-position-horizontal-relative:page;mso-position-vertical:bottom;mso-position-vertical-relative:margin;mso-width-percent:1154;mso-height-percent:0;mso-width-relative:margin;mso-height-relative:margin;v-text-anchor:bottom" o:gfxdata="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" filled="f" stroked="f" strokeweight=".5pt">
                     <v:textbox style="mso-fit-shape-to-text:t" inset="1in,0,86.4pt,0">
                       <w:txbxContent>
                         <w:p>
@@ -1082,7 +1072,7 @@
               </mc:Choice>
               <mc:Fallback>
                 <w:pict>
-                  <v:shape w14:anchorId="3904E1C7" id="Casella di testo 32" o:spid="_x0000_s1031" type="#_x0000_t202" style="position:absolute;margin-left:0;margin-top:0;width:453pt;height:38.15pt;z-index:251649024;visibility:visible;mso-wrap-style:square;mso-width-percent:1154;mso-height-percent:0;mso-top-percent:790;mso-wrap-distance-left:9pt;mso-wrap-distance-top:0;mso-wrap-distance-right:9pt;mso-wrap-distance-bottom:0;mso-position-horizontal:center;mso-position-horizontal-relative:page;mso-position-vertical-relative:page;mso-width-percent:1154;mso-height-percent:0;mso-top-percent:790;mso-width-relative:margin;mso-height-relative:margin;v-text-anchor:top" o:gfxdata="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" filled="f" stroked="f" strokeweight=".5pt">
+                  <v:shape w14:anchorId="3904E1C7" id="Casella di testo 32" o:spid="_x0000_s1031" type="#_x0000_t202" style="position:absolute;left:0;text-align:left;margin-left:0;margin-top:0;width:453pt;height:38.15pt;z-index:251649024;visibility:visible;mso-wrap-style:square;mso-width-percent:1154;mso-height-percent:0;mso-top-percent:790;mso-wrap-distance-left:9pt;mso-wrap-distance-top:0;mso-wrap-distance-right:9pt;mso-wrap-distance-bottom:0;mso-position-horizontal:center;mso-position-horizontal-relative:page;mso-position-vertical-relative:page;mso-width-percent:1154;mso-height-percent:0;mso-top-percent:790;mso-width-relative:margin;mso-height-relative:margin;v-text-anchor:top" o:gfxdata="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" filled="f" stroked="f" strokeweight=".5pt">
                     <v:textbox style="mso-fit-shape-to-text:t" inset="1in,0,86.4pt,0">
                       <w:txbxContent>
                         <w:sdt>
@@ -2851,7 +2841,55 @@
         <w:rPr>
           <w:rFonts w:ascii="Avenir Next LT Pro Light" w:hAnsi="Avenir Next LT Pro Light"/>
         </w:rPr>
-        <w:t>“Laboratorio interdisciplinare A” nell’anno scolastico 2022/2023 per il corso di laurea informatica dell’Università degli Studi dell’Insubria.</w:t>
+        <w:t xml:space="preserve">“Laboratorio interdisciplinare </w:t>
+      </w:r>
+      <w:r>
+        <w:rPr>
+          <w:rFonts w:ascii="Avenir Next LT Pro Light" w:hAnsi="Avenir Next LT Pro Light"/>
+        </w:rPr>
+        <w:t>B</w:t>
+      </w:r>
+      <w:r>
+        <w:rPr>
+          <w:rFonts w:ascii="Avenir Next LT Pro Light" w:hAnsi="Avenir Next LT Pro Light"/>
+        </w:rPr>
+        <w:t xml:space="preserve">” nell’anno </w:t>
+      </w:r>
+      <w:r>
+        <w:rPr>
+          <w:rFonts w:ascii="Avenir Next LT Pro Light" w:hAnsi="Avenir Next LT Pro Light"/>
+        </w:rPr>
+        <w:t>accademico</w:t>
+      </w:r>
+      <w:r>
+        <w:rPr>
+          <w:rFonts w:ascii="Avenir Next LT Pro Light" w:hAnsi="Avenir Next LT Pro Light"/>
+        </w:rPr>
+        <w:t xml:space="preserve"> 202</w:t>
+      </w:r>
+      <w:r>
+        <w:rPr>
+          <w:rFonts w:ascii="Avenir Next LT Pro Light" w:hAnsi="Avenir Next LT Pro Light"/>
+        </w:rPr>
+        <w:t>3</w:t>
+      </w:r>
+      <w:r>
+        <w:rPr>
+          <w:rFonts w:ascii="Avenir Next LT Pro Light" w:hAnsi="Avenir Next LT Pro Light"/>
+        </w:rPr>
+        <w:t>/202</w:t>
+      </w:r>
+      <w:r>
+        <w:rPr>
+          <w:rFonts w:ascii="Avenir Next LT Pro Light" w:hAnsi="Avenir Next LT Pro Light"/>
+        </w:rPr>
+        <w:t>4</w:t>
+      </w:r>
+      <w:r>
+        <w:rPr>
+          <w:rFonts w:ascii="Avenir Next LT Pro Light" w:hAnsi="Avenir Next LT Pro Light"/>
+        </w:rPr>
+        <w:t xml:space="preserve"> per il corso di laurea informatica dell’Università degli Studi dell’Insubria.</w:t>
       </w:r>
       <w:r>
         <w:rPr>
@@ -2871,21 +2909,7 @@
         <w:rPr>
           <w:rFonts w:ascii="Avenir Next LT Pro Light" w:hAnsi="Avenir Next LT Pro Light"/>
         </w:rPr>
-        <w:t>Il progetto “</w:t>
-      </w:r>
-      <w:proofErr w:type="spellStart"/>
-      <w:r>
-        <w:rPr>
-          <w:rFonts w:ascii="Avenir Next LT Pro Light" w:hAnsi="Avenir Next LT Pro Light"/>
-        </w:rPr>
-        <w:t>Climate</w:t>
-      </w:r>
-      <w:proofErr w:type="spellEnd"/>
-      <w:r>
-        <w:rPr>
-          <w:rFonts w:ascii="Avenir Next LT Pro Light" w:hAnsi="Avenir Next LT Pro Light"/>
-        </w:rPr>
-        <w:t xml:space="preserve"> Monitoring” è un sistema di monitoraggio di parametri climatici fornito da centri di monitoraggio sul territorio italiano. È possibile usufruire delle sue funzionalità </w:t>
+        <w:t xml:space="preserve">Il progetto “Climate Monitoring” è un sistema di monitoraggio di parametri climatici fornito da centri di monitoraggio sul territorio italiano. È possibile usufruire delle sue funzionalità </w:t>
       </w:r>
       <w:r>
         <w:rPr>
@@ -2897,7 +2921,31 @@
         <w:rPr>
           <w:rFonts w:ascii="Avenir Next LT Pro Light" w:hAnsi="Avenir Next LT Pro Light"/>
         </w:rPr>
-        <w:t>comune cittadino o come un operatore. Il comune cittadino potrà ricercare l’area d’interesse o la stazione metereologica da lui desiderata consultando poi le previsioni inserite. L’operatore ambientale potrà oltre che visionare le previsioni anche modificarle e aggiungerle.</w:t>
+        <w:t>comune cittadino o come un operatore. Il comune cittadino potrà ricercare l’area d’interesse o la stazione metereologica da lui desiderata consultando poi le previsioni inserite. L’operatore ambientale potrà oltre che visionare le previsioni anche modificarle</w:t>
+      </w:r>
+      <w:r>
+        <w:rPr>
+          <w:rFonts w:ascii="Avenir Next LT Pro Light" w:hAnsi="Avenir Next LT Pro Light"/>
+        </w:rPr>
+        <w:t xml:space="preserve">, </w:t>
+      </w:r>
+      <w:r>
+        <w:rPr>
+          <w:rFonts w:ascii="Avenir Next LT Pro Light" w:hAnsi="Avenir Next LT Pro Light"/>
+        </w:rPr>
+        <w:t>aggiungerle</w:t>
+      </w:r>
+      <w:r>
+        <w:rPr>
+          <w:rFonts w:ascii="Avenir Next LT Pro Light" w:hAnsi="Avenir Next LT Pro Light"/>
+        </w:rPr>
+        <w:t xml:space="preserve"> ed eliminarle</w:t>
+      </w:r>
+      <w:r>
+        <w:rPr>
+          <w:rFonts w:ascii="Avenir Next LT Pro Light" w:hAnsi="Avenir Next LT Pro Light"/>
+        </w:rPr>
+        <w:t>.</w:t>
       </w:r>
     </w:p>
     <w:p>
@@ -3044,23 +3092,8 @@
         <w:rPr>
           <w:rFonts w:ascii="Avenir Next LT Pro Light" w:hAnsi="Avenir Next LT Pro Light"/>
         </w:rPr>
-        <w:t>; All’interno della cartella è presente il .</w:t>
-      </w:r>
-      <w:proofErr w:type="spellStart"/>
-      <w:r>
-        <w:rPr>
-          <w:rFonts w:ascii="Avenir Next LT Pro Light" w:hAnsi="Avenir Next LT Pro Light"/>
-        </w:rPr>
-        <w:t>jar</w:t>
-      </w:r>
-      <w:proofErr w:type="spellEnd"/>
-      <w:r>
-        <w:rPr>
-          <w:rFonts w:ascii="Avenir Next LT Pro Light" w:hAnsi="Avenir Next LT Pro Light"/>
-        </w:rPr>
-        <w:t xml:space="preserve"> eseguibile, la cartella </w:t>
-      </w:r>
-      <w:proofErr w:type="spellStart"/>
+        <w:t xml:space="preserve">; All’interno della cartella è presente il .jar eseguibile, la cartella </w:t>
+      </w:r>
       <w:r>
         <w:rPr>
           <w:rFonts w:ascii="Avenir Next LT Pro Light" w:hAnsi="Avenir Next LT Pro Light"/>
@@ -3069,7 +3102,6 @@
         </w:rPr>
         <w:t>lib</w:t>
       </w:r>
-      <w:proofErr w:type="spellEnd"/>
       <w:r>
         <w:rPr>
           <w:rFonts w:ascii="Avenir Next LT Pro Light" w:hAnsi="Avenir Next LT Pro Light"/>
@@ -3123,101 +3155,65 @@
         <w:rPr>
           <w:rFonts w:ascii="Avenir Next LT Pro Light" w:hAnsi="Avenir Next LT Pro Light"/>
         </w:rPr>
+        <w:t>“Climate Monitoring</w:t>
+      </w:r>
+      <w:r>
+        <w:rPr>
+          <w:rFonts w:ascii="Avenir Next LT Pro Light" w:hAnsi="Avenir Next LT Pro Light"/>
+        </w:rPr>
+        <w:t xml:space="preserve">.jar”, o in alternativa tramite </w:t>
+      </w:r>
+      <w:r>
+        <w:rPr>
+          <w:rFonts w:ascii="Avenir Next LT Pro Light" w:hAnsi="Avenir Next LT Pro Light"/>
+        </w:rPr>
+        <w:t>terminale</w:t>
+      </w:r>
+      <w:r>
+        <w:rPr>
+          <w:rFonts w:ascii="Avenir Next LT Pro Light" w:hAnsi="Avenir Next LT Pro Light"/>
+        </w:rPr>
+        <w:t xml:space="preserve"> digitare:</w:t>
+      </w:r>
+    </w:p>
+    <w:p>
+      <w:pPr>
+        <w:jc w:val="both"/>
+        <w:rPr>
+          <w:rFonts w:ascii="Courier New" w:hAnsi="Courier New" w:cs="Courier New"/>
+        </w:rPr>
+      </w:pPr>
+      <w:r>
+        <w:rPr>
+          <w:rFonts w:ascii="Courier New" w:hAnsi="Courier New" w:cs="Courier New"/>
+        </w:rPr>
+        <w:t>cd {percorso in cui è stato estratto l’archivio}</w:t>
+      </w:r>
+    </w:p>
+    <w:p>
+      <w:pPr>
+        <w:jc w:val="both"/>
+        <w:rPr>
+          <w:rFonts w:ascii="Courier New" w:hAnsi="Courier New" w:cs="Courier New"/>
+        </w:rPr>
+      </w:pPr>
+      <w:r>
+        <w:rPr>
+          <w:rFonts w:ascii="Courier New" w:hAnsi="Courier New" w:cs="Courier New"/>
+        </w:rPr>
+        <w:t xml:space="preserve">java -jar </w:t>
+      </w:r>
+      <w:r>
+        <w:rPr>
+          <w:rFonts w:ascii="Courier New" w:hAnsi="Courier New" w:cs="Courier New"/>
+        </w:rPr>
         <w:t>“</w:t>
       </w:r>
-      <w:proofErr w:type="spellStart"/>
-      <w:r>
-        <w:rPr>
-          <w:rFonts w:ascii="Avenir Next LT Pro Light" w:hAnsi="Avenir Next LT Pro Light"/>
-        </w:rPr>
-        <w:t>Climate</w:t>
-      </w:r>
-      <w:proofErr w:type="spellEnd"/>
-      <w:r>
-        <w:rPr>
-          <w:rFonts w:ascii="Avenir Next LT Pro Light" w:hAnsi="Avenir Next LT Pro Light"/>
-        </w:rPr>
-        <w:t xml:space="preserve"> Monitoring</w:t>
-      </w:r>
-      <w:r>
-        <w:rPr>
-          <w:rFonts w:ascii="Avenir Next LT Pro Light" w:hAnsi="Avenir Next LT Pro Light"/>
-        </w:rPr>
-        <w:t xml:space="preserve">.jar”, o in alternativa tramite </w:t>
-      </w:r>
-      <w:r>
-        <w:rPr>
-          <w:rFonts w:ascii="Avenir Next LT Pro Light" w:hAnsi="Avenir Next LT Pro Light"/>
-        </w:rPr>
-        <w:t>terminale</w:t>
-      </w:r>
-      <w:r>
-        <w:rPr>
-          <w:rFonts w:ascii="Avenir Next LT Pro Light" w:hAnsi="Avenir Next LT Pro Light"/>
-        </w:rPr>
-        <w:t xml:space="preserve"> digitare:</w:t>
-      </w:r>
-    </w:p>
-    <w:p>
-      <w:pPr>
-        <w:jc w:val="both"/>
+      <w:r>
         <w:rPr>
           <w:rFonts w:ascii="Courier New" w:hAnsi="Courier New" w:cs="Courier New"/>
         </w:rPr>
-      </w:pPr>
-      <w:r>
-        <w:rPr>
-          <w:rFonts w:ascii="Courier New" w:hAnsi="Courier New" w:cs="Courier New"/>
-        </w:rPr>
-        <w:t>cd {percorso in cui è stato estratto l’archivio}</w:t>
-      </w:r>
-    </w:p>
-    <w:p>
-      <w:pPr>
-        <w:jc w:val="both"/>
-        <w:rPr>
-          <w:rFonts w:ascii="Courier New" w:hAnsi="Courier New" w:cs="Courier New"/>
-        </w:rPr>
-      </w:pPr>
-      <w:r>
-        <w:rPr>
-          <w:rFonts w:ascii="Courier New" w:hAnsi="Courier New" w:cs="Courier New"/>
-        </w:rPr>
-        <w:t>java -</w:t>
-      </w:r>
-      <w:proofErr w:type="spellStart"/>
-      <w:r>
-        <w:rPr>
-          <w:rFonts w:ascii="Courier New" w:hAnsi="Courier New" w:cs="Courier New"/>
-        </w:rPr>
-        <w:t>jar</w:t>
-      </w:r>
-      <w:proofErr w:type="spellEnd"/>
-      <w:r>
-        <w:rPr>
-          <w:rFonts w:ascii="Courier New" w:hAnsi="Courier New" w:cs="Courier New"/>
-        </w:rPr>
-        <w:t xml:space="preserve"> </w:t>
-      </w:r>
-      <w:r>
-        <w:rPr>
-          <w:rFonts w:ascii="Courier New" w:hAnsi="Courier New" w:cs="Courier New"/>
-        </w:rPr>
-        <w:t>“</w:t>
-      </w:r>
-      <w:proofErr w:type="spellStart"/>
-      <w:r>
-        <w:rPr>
-          <w:rFonts w:ascii="Courier New" w:hAnsi="Courier New" w:cs="Courier New"/>
-        </w:rPr>
-        <w:t>Climate</w:t>
-      </w:r>
-      <w:proofErr w:type="spellEnd"/>
-      <w:r>
-        <w:rPr>
-          <w:rFonts w:ascii="Courier New" w:hAnsi="Courier New" w:cs="Courier New"/>
-        </w:rPr>
-        <w:t xml:space="preserve"> Monitoring</w:t>
+        <w:t>Climate Monitoring</w:t>
       </w:r>
       <w:r>
         <w:rPr>
@@ -3324,7 +3320,7 @@
           <w:noProof/>
         </w:rPr>
         <w:drawing>
-          <wp:anchor distT="0" distB="0" distL="114300" distR="114300" simplePos="0" relativeHeight="251660288" behindDoc="1" locked="0" layoutInCell="1" allowOverlap="1" wp14:anchorId="10763B54" wp14:editId="624435D4">
+          <wp:anchor distT="0" distB="0" distL="114300" distR="114300" simplePos="0" relativeHeight="251660288" behindDoc="1" locked="0" layoutInCell="1" allowOverlap="1" wp14:anchorId="10763B54" wp14:editId="60842298">
             <wp:simplePos x="0" y="0"/>
             <wp:positionH relativeFrom="column">
               <wp:posOffset>2797918</wp:posOffset>
@@ -3451,7 +3447,19 @@
         <w:rPr>
           <w:rFonts w:ascii="Avenir Next LT Pro Light" w:hAnsi="Avenir Next LT Pro Light"/>
         </w:rPr>
-        <w:t xml:space="preserve"> con tutte le aree di interesse disponibili al sistema, solo facendo richiesta ad un amministratore è possibile aggiungerne altre.</w:t>
+        <w:t xml:space="preserve"> con tutte le aree di interesse </w:t>
+      </w:r>
+      <w:r>
+        <w:rPr>
+          <w:rFonts w:ascii="Avenir Next LT Pro Light" w:hAnsi="Avenir Next LT Pro Light"/>
+        </w:rPr>
+        <w:t xml:space="preserve">e stazioni </w:t>
+      </w:r>
+      <w:r>
+        <w:rPr>
+          <w:rFonts w:ascii="Avenir Next LT Pro Light" w:hAnsi="Avenir Next LT Pro Light"/>
+        </w:rPr>
+        <w:t>disponibili al sistema, solo facendo richiesta ad un amministratore è possibile aggiungerne altre.</w:t>
       </w:r>
       <w:r>
         <w:rPr>
@@ -3687,7 +3695,19 @@
         <w:rPr>
           <w:rFonts w:ascii="Avenir Next LT Pro Light" w:hAnsi="Avenir Next LT Pro Light"/>
         </w:rPr>
-        <w:t>interesse presenti</w:t>
+        <w:t xml:space="preserve">interesse </w:t>
+      </w:r>
+      <w:r>
+        <w:rPr>
+          <w:rFonts w:ascii="Avenir Next LT Pro Light" w:hAnsi="Avenir Next LT Pro Light"/>
+        </w:rPr>
+        <w:t xml:space="preserve">e stazioni </w:t>
+      </w:r>
+      <w:r>
+        <w:rPr>
+          <w:rFonts w:ascii="Avenir Next LT Pro Light" w:hAnsi="Avenir Next LT Pro Light"/>
+        </w:rPr>
+        <w:t>presenti</w:t>
       </w:r>
       <w:r>
         <w:rPr>
@@ -3794,7 +3814,19 @@
         <w:rPr>
           <w:rFonts w:ascii="Avenir Next LT Pro Light" w:hAnsi="Avenir Next LT Pro Light"/>
         </w:rPr>
-        <w:t xml:space="preserve"> come tale cliccando sul bottone “Accedi o registrati”</w:t>
+        <w:t xml:space="preserve"> come tale cliccando sul bottone “Accedi o </w:t>
+      </w:r>
+      <w:r>
+        <w:rPr>
+          <w:rFonts w:ascii="Avenir Next LT Pro Light" w:hAnsi="Avenir Next LT Pro Light"/>
+        </w:rPr>
+        <w:t>R</w:t>
+      </w:r>
+      <w:r>
+        <w:rPr>
+          <w:rFonts w:ascii="Avenir Next LT Pro Light" w:hAnsi="Avenir Next LT Pro Light"/>
+        </w:rPr>
+        <w:t>egistrati”</w:t>
       </w:r>
     </w:p>
     <w:p>
@@ -3847,7 +3879,27 @@
         <w:rPr>
           <w:rFonts w:ascii="Avenir Next LT Pro Light" w:hAnsi="Avenir Next LT Pro Light"/>
         </w:rPr>
-        <w:t xml:space="preserve"> come amministratore è possibile registrarsi cliccando sul bottone “Accedi o registrati”</w:t>
+        <w:t xml:space="preserve"> come amministratore è possibile registrarsi cliccando sul bottone “Accedi o </w:t>
+      </w:r>
+      <w:r>
+        <w:rPr>
+          <w:rFonts w:ascii="Avenir Next LT Pro Light" w:hAnsi="Avenir Next LT Pro Light"/>
+          <w:u w:val="single"/>
+        </w:rPr>
+        <w:t>R</w:t>
+      </w:r>
+      <w:r>
+        <w:rPr>
+          <w:rFonts w:ascii="Avenir Next LT Pro Light" w:hAnsi="Avenir Next LT Pro Light"/>
+          <w:u w:val="single"/>
+        </w:rPr>
+        <w:t>egistrati</w:t>
+      </w:r>
+      <w:r>
+        <w:rPr>
+          <w:rFonts w:ascii="Avenir Next LT Pro Light" w:hAnsi="Avenir Next LT Pro Light"/>
+        </w:rPr>
+        <w:t>”</w:t>
       </w:r>
     </w:p>
     <w:p>
@@ -3923,7 +3975,7 @@
           <w:noProof/>
         </w:rPr>
         <w:drawing>
-          <wp:anchor distT="0" distB="0" distL="114300" distR="114300" simplePos="0" relativeHeight="251701248" behindDoc="1" locked="0" layoutInCell="1" allowOverlap="1" wp14:anchorId="5587538D" wp14:editId="37E16C66">
+          <wp:anchor distT="0" distB="0" distL="114300" distR="114300" simplePos="0" relativeHeight="251701248" behindDoc="1" locked="0" layoutInCell="1" allowOverlap="1" wp14:anchorId="5587538D" wp14:editId="793AD180">
             <wp:simplePos x="0" y="0"/>
             <wp:positionH relativeFrom="column">
               <wp:posOffset>736724</wp:posOffset>
@@ -4302,21 +4354,7 @@
         <w:rPr>
           <w:rFonts w:ascii="Avenir Next LT Pro Light" w:hAnsi="Avenir Next LT Pro Light"/>
         </w:rPr>
-        <w:t xml:space="preserve"> il sistema di “</w:t>
-      </w:r>
-      <w:proofErr w:type="spellStart"/>
-      <w:r>
-        <w:rPr>
-          <w:rFonts w:ascii="Avenir Next LT Pro Light" w:hAnsi="Avenir Next LT Pro Light"/>
-        </w:rPr>
-        <w:t>Climate</w:t>
-      </w:r>
-      <w:proofErr w:type="spellEnd"/>
-      <w:r>
-        <w:rPr>
-          <w:rFonts w:ascii="Avenir Next LT Pro Light" w:hAnsi="Avenir Next LT Pro Light"/>
-        </w:rPr>
-        <w:t xml:space="preserve"> monitoring” rende disponibile diverse informazione, ovvero: </w:t>
+        <w:t xml:space="preserve"> il sistema di “Climate monitoring” rende disponibile diverse informazione, ovvero: </w:t>
       </w:r>
     </w:p>
     <w:p>
@@ -4331,7 +4369,6 @@
           <w:rFonts w:ascii="Avenir Next LT Pro Light" w:hAnsi="Avenir Next LT Pro Light"/>
         </w:rPr>
       </w:pPr>
-      <w:proofErr w:type="spellStart"/>
       <w:r>
         <w:rPr>
           <w:rFonts w:ascii="Avenir Next LT Pro Light" w:hAnsi="Avenir Next LT Pro Light"/>
@@ -4340,7 +4377,6 @@
         </w:rPr>
         <w:t>Geoname_id</w:t>
       </w:r>
-      <w:proofErr w:type="spellEnd"/>
       <w:r>
         <w:rPr>
           <w:rFonts w:ascii="Avenir Next LT Pro Light" w:hAnsi="Avenir Next LT Pro Light"/>
@@ -5168,14 +5204,7 @@
         <w:rPr>
           <w:rFonts w:ascii="Avenir Next LT Pro Light" w:hAnsi="Avenir Next LT Pro Light"/>
         </w:rPr>
-        <w:t xml:space="preserve"> </w:t>
-      </w:r>
-      <w:proofErr w:type="gramStart"/>
-      <w:r>
-        <w:rPr>
-          <w:rFonts w:ascii="Avenir Next LT Pro Light" w:hAnsi="Avenir Next LT Pro Light"/>
-        </w:rPr>
-        <w:t>un</w:t>
+        <w:t xml:space="preserve"> un</w:t>
       </w:r>
       <w:r>
         <w:rPr>
@@ -5187,28 +5216,7 @@
         <w:rPr>
           <w:rFonts w:ascii="Avenir Next LT Pro Light" w:hAnsi="Avenir Next LT Pro Light"/>
         </w:rPr>
-        <w:t xml:space="preserve"> login</w:t>
-      </w:r>
-      <w:proofErr w:type="gramEnd"/>
-      <w:r>
-        <w:rPr>
-          <w:rFonts w:ascii="Avenir Next LT Pro Light" w:hAnsi="Avenir Next LT Pro Light"/>
-        </w:rPr>
-        <w:t xml:space="preserve"> per amministratori dell’applicazione “</w:t>
-      </w:r>
-      <w:proofErr w:type="spellStart"/>
-      <w:r>
-        <w:rPr>
-          <w:rFonts w:ascii="Avenir Next LT Pro Light" w:hAnsi="Avenir Next LT Pro Light"/>
-        </w:rPr>
-        <w:t>Climate</w:t>
-      </w:r>
-      <w:proofErr w:type="spellEnd"/>
-      <w:r>
-        <w:rPr>
-          <w:rFonts w:ascii="Avenir Next LT Pro Light" w:hAnsi="Avenir Next LT Pro Light"/>
-        </w:rPr>
-        <w:t xml:space="preserve"> Monitoring”</w:t>
+        <w:t xml:space="preserve"> login per amministratori dell’applicazione “Climate Monitoring”</w:t>
       </w:r>
       <w:r>
         <w:rPr>
@@ -6478,7 +6486,19 @@
         <w:rPr>
           <w:rFonts w:ascii="Avenir Next LT Pro Light" w:hAnsi="Avenir Next LT Pro Light"/>
         </w:rPr>
-        <w:t>, ovvero se il suo codice operatore è presente all’interno di un file dove vengono inseriti tutti i codici operatori.</w:t>
+        <w:t xml:space="preserve">, ovvero se il suo codice operatore è presente all’interno </w:t>
+      </w:r>
+      <w:r>
+        <w:rPr>
+          <w:rFonts w:ascii="Avenir Next LT Pro Light" w:hAnsi="Avenir Next LT Pro Light"/>
+        </w:rPr>
+        <w:t xml:space="preserve">del database </w:t>
+      </w:r>
+      <w:r>
+        <w:rPr>
+          <w:rFonts w:ascii="Avenir Next LT Pro Light" w:hAnsi="Avenir Next LT Pro Light"/>
+        </w:rPr>
+        <w:t>dove vengono inseriti tutti i codici operatori.</w:t>
       </w:r>
     </w:p>
     <w:p>
@@ -6565,7 +6585,6 @@
         </w:rPr>
         <w:t xml:space="preserve">Non è possibile registrarsi con un </w:t>
       </w:r>
-      <w:proofErr w:type="spellStart"/>
       <w:r>
         <w:rPr>
           <w:rFonts w:ascii="Avenir Next LT Pro Light" w:hAnsi="Avenir Next LT Pro Light"/>
@@ -6574,7 +6593,6 @@
         </w:rPr>
         <w:t>Id_operatore</w:t>
       </w:r>
-      <w:proofErr w:type="spellEnd"/>
       <w:r>
         <w:rPr>
           <w:rFonts w:ascii="Avenir Next LT Pro Light" w:hAnsi="Avenir Next LT Pro Light"/>
@@ -6738,7 +6756,7 @@
           </mc:Choice>
           <mc:Fallback>
             <w:pict>
-              <v:group w14:anchorId="5CBBC13E" id="Gruppo 6" o:spid="_x0000_s1038" style="position:absolute;margin-left:-29.8pt;margin-top:15.4pt;width:261.65pt;height:281.45pt;z-index:251673600;mso-position-horizontal-relative:margin;mso-width-relative:margin;mso-height-relative:margin" coordorigin="6542,-4757" coordsize="30530,32855" o:gfxdata="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">
+              <v:group w14:anchorId="5CBBC13E" id="Gruppo 6" o:spid="_x0000_s1038" style="position:absolute;left:0;text-align:left;margin-left:-29.8pt;margin-top:15.4pt;width:261.65pt;height:281.45pt;z-index:251673600;mso-position-horizontal-relative:margin;mso-width-relative:margin;mso-height-relative:margin" coordorigin="6542,-4757" coordsize="30530,32855" o:gfxdata="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">
                 <v:shape id="Immagine 1" o:spid="_x0000_s1039" type="#_x0000_t75" alt="Immagine che contiene testo, schermata, software, Icona del computer&#10;&#10;Descrizione generata automaticamente" style="position:absolute;left:6542;top:-4534;width:30530;height:32631;visibility:visible;mso-wrap-style:square" o:gfxdata="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">
                   <v:imagedata r:id="rId24" o:title="Immagine che contiene testo, schermata, software, Icona del computer&#10;&#10;Descrizione generata automaticamente"/>
                 </v:shape>
@@ -6895,7 +6913,7 @@
           </mc:Choice>
           <mc:Fallback>
             <w:pict>
-              <v:group w14:anchorId="3279C399" id="Gruppo 7" o:spid="_x0000_s1041" style="position:absolute;margin-left:248.55pt;margin-top:9.25pt;width:262.25pt;height:285.05pt;z-index:251675648;mso-position-horizontal-relative:margin;mso-width-relative:margin;mso-height-relative:margin" coordsize="30187,32815" o:gfxdata="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">
+              <v:group w14:anchorId="3279C399" id="Gruppo 7" o:spid="_x0000_s1041" style="position:absolute;left:0;text-align:left;margin-left:248.55pt;margin-top:9.25pt;width:262.25pt;height:285.05pt;z-index:251675648;mso-position-horizontal-relative:margin;mso-width-relative:margin;mso-height-relative:margin" coordsize="30187,32815" o:gfxdata="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">
                 <v:shape id="Immagine 1" o:spid="_x0000_s1042" type="#_x0000_t75" alt="Immagine che contiene testo, schermata, schermo, software&#10;&#10;Descrizione generata automaticamente" style="position:absolute;top:297;width:30187;height:32518;visibility:visible;mso-wrap-style:square" o:gfxdata="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">
                   <v:imagedata r:id="rId26" o:title="Immagine che contiene testo, schermata, schermo, software&#10;&#10;Descrizione generata automaticamente"/>
                 </v:shape>
@@ -7145,7 +7163,7 @@
           </mc:Choice>
           <mc:Fallback>
             <w:pict>
-              <v:group w14:anchorId="6E51A15C" id="_x0000_s1044" style="position:absolute;margin-left:0;margin-top:.05pt;width:225.35pt;height:242.25pt;z-index:251708416;mso-position-horizontal:left;mso-position-horizontal-relative:margin" coordsize="28619,30765" o:gfxdata="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">
+              <v:group w14:anchorId="6E51A15C" id="_x0000_s1044" style="position:absolute;left:0;text-align:left;margin-left:0;margin-top:.05pt;width:225.35pt;height:242.25pt;z-index:251708416;mso-position-horizontal:left;mso-position-horizontal-relative:margin" coordsize="28619,30765" o:gfxdata="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">
                 <v:shape id="Immagine 1" o:spid="_x0000_s1045" type="#_x0000_t75" alt="Immagine che contiene testo, schermata, software, schermo&#10;&#10;Descrizione generata automaticamente" style="position:absolute;width:28619;height:30765;visibility:visible;mso-wrap-style:square" o:gfxdata="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">
                   <v:imagedata r:id="rId28" o:title="Immagine che contiene testo, schermata, software, schermo&#10;&#10;Descrizione generata automaticamente"/>
                 </v:shape>
@@ -7726,7 +7744,7 @@
         </w:rPr>
         <w:lastRenderedPageBreak/>
         <w:drawing>
-          <wp:anchor distT="0" distB="0" distL="114300" distR="114300" simplePos="0" relativeHeight="251711488" behindDoc="1" locked="0" layoutInCell="1" allowOverlap="1" wp14:anchorId="4017DDFF" wp14:editId="53BC010E">
+          <wp:anchor distT="0" distB="0" distL="114300" distR="114300" simplePos="0" relativeHeight="251711488" behindDoc="1" locked="0" layoutInCell="1" allowOverlap="1" wp14:anchorId="4017DDFF" wp14:editId="3723F355">
             <wp:simplePos x="0" y="0"/>
             <wp:positionH relativeFrom="margin">
               <wp:align>center</wp:align>
@@ -7954,7 +7972,7 @@
           <w:noProof/>
         </w:rPr>
         <w:drawing>
-          <wp:anchor distT="0" distB="0" distL="114300" distR="114300" simplePos="0" relativeHeight="251712512" behindDoc="1" locked="0" layoutInCell="1" allowOverlap="1" wp14:anchorId="5097BEB1" wp14:editId="4D680F36">
+          <wp:anchor distT="0" distB="0" distL="114300" distR="114300" simplePos="0" relativeHeight="251712512" behindDoc="1" locked="0" layoutInCell="1" allowOverlap="1" wp14:anchorId="5097BEB1" wp14:editId="2A02592E">
             <wp:simplePos x="0" y="0"/>
             <wp:positionH relativeFrom="margin">
               <wp:posOffset>676724</wp:posOffset>
@@ -8269,7 +8287,7 @@
           <w:noProof/>
         </w:rPr>
         <w:drawing>
-          <wp:anchor distT="0" distB="0" distL="114300" distR="114300" simplePos="0" relativeHeight="251714560" behindDoc="1" locked="0" layoutInCell="1" allowOverlap="1" wp14:anchorId="62F2DDC6" wp14:editId="7FDF00BF">
+          <wp:anchor distT="0" distB="0" distL="114300" distR="114300" simplePos="0" relativeHeight="251714560" behindDoc="1" locked="0" layoutInCell="1" allowOverlap="1" wp14:anchorId="62F2DDC6" wp14:editId="48C0DD9B">
             <wp:simplePos x="0" y="0"/>
             <wp:positionH relativeFrom="margin">
               <wp:posOffset>988324</wp:posOffset>
@@ -8809,7 +8827,6 @@
         </w:rPr>
         <w:t xml:space="preserve">Il campo </w:t>
       </w:r>
-      <w:proofErr w:type="spellStart"/>
       <w:r>
         <w:rPr>
           <w:rFonts w:ascii="Avenir Next LT Pro Light" w:hAnsi="Avenir Next LT Pro Light"/>
@@ -8818,7 +8835,6 @@
         </w:rPr>
         <w:t>Geoname_id</w:t>
       </w:r>
-      <w:proofErr w:type="spellEnd"/>
       <w:r>
         <w:rPr>
           <w:rFonts w:ascii="Avenir Next LT Pro Light" w:hAnsi="Avenir Next LT Pro Light"/>
@@ -8908,7 +8924,6 @@
         </w:rPr>
         <w:t xml:space="preserve"> in cui sarà possibile cercare il </w:t>
       </w:r>
-      <w:proofErr w:type="spellStart"/>
       <w:r>
         <w:rPr>
           <w:rFonts w:ascii="Avenir Next LT Pro Light" w:hAnsi="Avenir Next LT Pro Light"/>
@@ -8917,7 +8932,6 @@
         </w:rPr>
         <w:t>Geoname_id</w:t>
       </w:r>
-      <w:proofErr w:type="spellEnd"/>
       <w:r>
         <w:rPr>
           <w:rFonts w:ascii="Avenir Next LT Pro Light" w:hAnsi="Avenir Next LT Pro Light"/>
@@ -9000,7 +9014,7 @@
           <w:noProof/>
         </w:rPr>
         <w:drawing>
-          <wp:anchor distT="0" distB="0" distL="114300" distR="114300" simplePos="0" relativeHeight="251677696" behindDoc="1" locked="0" layoutInCell="1" allowOverlap="1" wp14:anchorId="3AA9179F" wp14:editId="096BF698">
+          <wp:anchor distT="0" distB="0" distL="114300" distR="114300" simplePos="0" relativeHeight="251677696" behindDoc="1" locked="0" layoutInCell="1" allowOverlap="1" wp14:anchorId="3AA9179F" wp14:editId="30F882DB">
             <wp:simplePos x="0" y="0"/>
             <wp:positionH relativeFrom="margin">
               <wp:posOffset>3962524</wp:posOffset>
@@ -9076,7 +9090,6 @@
         </w:rPr>
         <w:t xml:space="preserve">Sarà possibile copiare le informazioni delle coordinate e del </w:t>
       </w:r>
-      <w:proofErr w:type="spellStart"/>
       <w:r>
         <w:rPr>
           <w:rFonts w:ascii="Avenir Next LT Pro Light" w:hAnsi="Avenir Next LT Pro Light"/>
@@ -9095,7 +9108,6 @@
         </w:rPr>
         <w:t>eoname_id</w:t>
       </w:r>
-      <w:proofErr w:type="spellEnd"/>
       <w:r>
         <w:rPr>
           <w:rFonts w:ascii="Avenir Next LT Pro Light" w:hAnsi="Avenir Next LT Pro Light"/>
@@ -9475,7 +9487,6 @@
         </w:rPr>
         <w:t xml:space="preserve">. Ciò accade nel momento in cui si tenta di inserire un </w:t>
       </w:r>
-      <w:proofErr w:type="spellStart"/>
       <w:r>
         <w:rPr>
           <w:rFonts w:ascii="Avenir Next LT Pro Light" w:hAnsi="Avenir Next LT Pro Light"/>
@@ -9484,7 +9495,6 @@
         </w:rPr>
         <w:t>Geoname_id</w:t>
       </w:r>
-      <w:proofErr w:type="spellEnd"/>
       <w:r>
         <w:rPr>
           <w:rFonts w:ascii="Avenir Next LT Pro Light" w:hAnsi="Avenir Next LT Pro Light"/>
@@ -9720,7 +9730,7 @@
           </mc:Choice>
           <mc:Fallback>
             <w:pict>
-              <v:group w14:anchorId="5C2F1A14" id="Gruppo 4" o:spid="_x0000_s1047" style="position:absolute;margin-left:274pt;margin-top:14.6pt;width:225.6pt;height:219.45pt;z-index:-251620352;mso-position-horizontal-relative:margin" coordsize="28651,27874" o:gfxdata="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">
+              <v:group w14:anchorId="5C2F1A14" id="Gruppo 4" o:spid="_x0000_s1047" style="position:absolute;left:0;text-align:left;margin-left:274pt;margin-top:14.6pt;width:225.6pt;height:219.45pt;z-index:-251620352;mso-position-horizontal-relative:margin" coordsize="28651,27874" o:gfxdata="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">
                 <v:shape id="Immagine 1" o:spid="_x0000_s1048" type="#_x0000_t75" alt="Immagine che contiene testo, schermata, schermo, software&#10;&#10;Descrizione generata automaticamente" style="position:absolute;top:74;width:28651;height:27800;visibility:visible;mso-wrap-style:square" o:gfxdata="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">
                   <v:imagedata r:id="rId40" o:title="Immagine che contiene testo, schermata, schermo, software&#10;&#10;Descrizione generata automaticamente"/>
                 </v:shape>
@@ -9879,7 +9889,7 @@
           </mc:Choice>
           <mc:Fallback>
             <w:pict>
-              <v:group w14:anchorId="54241B82" id="Gruppo 2" o:spid="_x0000_s1050" style="position:absolute;margin-left:7.1pt;margin-top:16.95pt;width:225.35pt;height:219.95pt;z-index:-251622400" coordsize="28619,27933" o:gfxdata="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">
+              <v:group w14:anchorId="54241B82" id="Gruppo 2" o:spid="_x0000_s1050" style="position:absolute;left:0;text-align:left;margin-left:7.1pt;margin-top:16.95pt;width:225.35pt;height:219.95pt;z-index:-251622400" coordsize="28619,27933" o:gfxdata="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">
                 <v:shape id="Immagine 1" o:spid="_x0000_s1051" type="#_x0000_t75" alt="Immagine che contiene testo, schermata, schermo, numero&#10;&#10;Descrizione generata automaticamente" style="position:absolute;width:28619;height:27933;visibility:visible;mso-wrap-style:square" o:gfxdata="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">
                   <v:imagedata r:id="rId42" o:title="Immagine che contiene testo, schermata, schermo, numero&#10;&#10;Descrizione generata automaticamente"/>
                 </v:shape>
@@ -10046,7 +10056,7 @@
           </mc:Choice>
           <mc:Fallback>
             <w:pict>
-              <v:group w14:anchorId="4A31E7E5" id="_x0000_s1053" style="position:absolute;margin-left:142.85pt;margin-top:229.75pt;width:238.55pt;height:196.05pt;z-index:-251618304" coordsize="30295,24898" o:gfxdata="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">
+              <v:group w14:anchorId="4A31E7E5" id="_x0000_s1053" style="position:absolute;left:0;text-align:left;margin-left:142.85pt;margin-top:229.75pt;width:238.55pt;height:196.05pt;z-index:-251618304" coordsize="30295,24898" o:gfxdata="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">
                 <v:shape id="Immagine 1" o:spid="_x0000_s1054" type="#_x0000_t75" alt="Immagine che contiene testo, schermata, Carattere, numero&#10;&#10;Descrizione generata automaticamente" style="position:absolute;width:30295;height:24898;visibility:visible;mso-wrap-style:square" o:gfxdata="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">
                   <v:imagedata r:id="rId44" o:title="Immagine che contiene testo, schermata, Carattere, numero&#10;&#10;Descrizione generata automaticamente"/>
                 </v:shape>
@@ -10094,7 +10104,7 @@
 </file>
 
 <file path=word/endnotes.xml><?xml version="1.0" encoding="utf-8"?>
-<w:endnotes xmlns:wpc="http://schemas.microsoft.com/office/word/2010/wordprocessingCanvas" xmlns:cx="http://schemas.microsoft.com/office/drawing/2014/chartex" xmlns:cx1="http://schemas.microsoft.com/office/drawing/2015/9/8/chartex" xmlns:cx2="http://schemas.microsoft.com/office/drawing/2015/10/21/chartex" xmlns:cx3="http://schemas.microsoft.com/office/drawing/2016/5/9/chartex" xmlns:cx4="http://schemas.microsoft.com/office/drawing/2016/5/10/chartex" xmlns:cx5="http://schemas.microsoft.com/office/drawing/2016/5/11/chartex" xmlns:cx6="http://schemas.microsoft.com/office/drawing/2016/5/12/chartex" xmlns:cx7="http://schemas.microsoft.com/office/drawing/2016/5/13/chartex" xmlns:cx8="http://schemas.microsoft.com/office/drawing/2016/5/14/chartex" xmlns:mc="http://schemas.openxmlformats.org/markup-compatibility/2006" xmlns:aink="http://schemas.microsoft.com/office/drawing/2016/ink" xmlns:am3d="http://schemas.microsoft.com/office/drawing/2017/model3d" xmlns:o="urn:schemas-microsoft-com:office:office" xmlns:oel="http://schemas.microsoft.com/office/2019/extlst" xmlns:r="http://schemas.openxmlformats.org/officeDocument/2006/relationships" xmlns:m="http://schemas.openxmlformats.org/officeDocument/2006/math" xmlns:v="urn:schemas-microsoft-com:vml" xmlns:wp14="http://schemas.microsoft.com/office/word/2010/wordprocessingDrawing" xmlns:wp="http://schemas.openxmlformats.org/drawingml/2006/wordprocessingDrawing" xmlns:w10="urn:schemas-microsoft-com:office:word" xmlns:w="http://schemas.openxmlformats.org/wordprocessingml/2006/main" xmlns:w14="http://schemas.microsoft.com/office/word/2010/wordml" xmlns:w15="http://schemas.microsoft.com/office/word/2012/wordml" xmlns:w16cex="http://schemas.microsoft.com/office/word/2018/wordml/cex" xmlns:w16cid="http://schemas.microsoft.com/office/word/2016/wordml/cid" xmlns:w16="http://schemas.microsoft.com/office/word/2018/wordml" xmlns:w16sdtdh="http://schemas.microsoft.com/office/word/2020/wordml/sdtdatahash" xmlns:w16se="http://schemas.microsoft.com/office/word/2015/wordml/symex" xmlns:wpg="http://schemas.microsoft.com/office/word/2010/wordprocessingGroup" xmlns:wpi="http://schemas.microsoft.com/office/word/2010/wordprocessingInk" xmlns:wne="http://schemas.microsoft.com/office/word/2006/wordml" xmlns:wps="http://schemas.microsoft.com/office/word/2010/wordprocessingShape" mc:Ignorable="w14 w15 w16se w16cid w16 w16cex w16sdtdh wp14">
+<w:endnotes xmlns:wpc="http://schemas.microsoft.com/office/word/2010/wordprocessingCanvas" xmlns:cx="http://schemas.microsoft.com/office/drawing/2014/chartex" xmlns:cx1="http://schemas.microsoft.com/office/drawing/2015/9/8/chartex" xmlns:cx2="http://schemas.microsoft.com/office/drawing/2015/10/21/chartex" xmlns:cx3="http://schemas.microsoft.com/office/drawing/2016/5/9/chartex" xmlns:cx4="http://schemas.microsoft.com/office/drawing/2016/5/10/chartex" xmlns:cx5="http://schemas.microsoft.com/office/drawing/2016/5/11/chartex" xmlns:cx6="http://schemas.microsoft.com/office/drawing/2016/5/12/chartex" xmlns:cx7="http://schemas.microsoft.com/office/drawing/2016/5/13/chartex" xmlns:cx8="http://schemas.microsoft.com/office/drawing/2016/5/14/chartex" xmlns:mc="http://schemas.openxmlformats.org/markup-compatibility/2006" xmlns:aink="http://schemas.microsoft.com/office/drawing/2016/ink" xmlns:am3d="http://schemas.microsoft.com/office/drawing/2017/model3d" xmlns:o="urn:schemas-microsoft-com:office:office" xmlns:oel="http://schemas.microsoft.com/office/2019/extlst" xmlns:r="http://schemas.openxmlformats.org/officeDocument/2006/relationships" xmlns:m="http://schemas.openxmlformats.org/officeDocument/2006/math" xmlns:v="urn:schemas-microsoft-com:vml" xmlns:wp14="http://schemas.microsoft.com/office/word/2010/wordprocessingDrawing" xmlns:wp="http://schemas.openxmlformats.org/drawingml/2006/wordprocessingDrawing" xmlns:w10="urn:schemas-microsoft-com:office:word" xmlns:w="http://schemas.openxmlformats.org/wordprocessingml/2006/main" xmlns:w14="http://schemas.microsoft.com/office/word/2010/wordml" xmlns:w15="http://schemas.microsoft.com/office/word/2012/wordml" xmlns:w16cex="http://schemas.microsoft.com/office/word/2018/wordml/cex" xmlns:w16cid="http://schemas.microsoft.com/office/word/2016/wordml/cid" xmlns:w16="http://schemas.microsoft.com/office/word/2018/wordml" xmlns:w16du="http://schemas.microsoft.com/office/word/2023/wordml/word16du" xmlns:w16sdtdh="http://schemas.microsoft.com/office/word/2020/wordml/sdtdatahash" xmlns:w16se="http://schemas.microsoft.com/office/word/2015/wordml/symex" xmlns:wpg="http://schemas.microsoft.com/office/word/2010/wordprocessingGroup" xmlns:wpi="http://schemas.microsoft.com/office/word/2010/wordprocessingInk" xmlns:wne="http://schemas.microsoft.com/office/word/2006/wordml" xmlns:wps="http://schemas.microsoft.com/office/word/2010/wordprocessingShape" mc:Ignorable="w14 w15 w16se w16cid w16 w16cex w16sdtdh w16du wp14">
   <w:endnote w:type="separator" w:id="-1">
     <w:p>
       <w:pPr>
@@ -10119,7 +10129,7 @@
 </file>
 
 <file path=word/footer1.xml><?xml version="1.0" encoding="utf-8"?>
-<w:ftr xmlns:wpc="http://schemas.microsoft.com/office/word/2010/wordprocessingCanvas" xmlns:cx="http://schemas.microsoft.com/office/drawing/2014/chartex" xmlns:cx1="http://schemas.microsoft.com/office/drawing/2015/9/8/chartex" xmlns:cx2="http://schemas.microsoft.com/office/drawing/2015/10/21/chartex" xmlns:cx3="http://schemas.microsoft.com/office/drawing/2016/5/9/chartex" xmlns:cx4="http://schemas.microsoft.com/office/drawing/2016/5/10/chartex" xmlns:cx5="http://schemas.microsoft.com/office/drawing/2016/5/11/chartex" xmlns:cx6="http://schemas.microsoft.com/office/drawing/2016/5/12/chartex" xmlns:cx7="http://schemas.microsoft.com/office/drawing/2016/5/13/chartex" xmlns:cx8="http://schemas.microsoft.com/office/drawing/2016/5/14/chartex" xmlns:mc="http://schemas.openxmlformats.org/markup-compatibility/2006" xmlns:aink="http://schemas.microsoft.com/office/drawing/2016/ink" xmlns:am3d="http://schemas.microsoft.com/office/drawing/2017/model3d" xmlns:o="urn:schemas-microsoft-com:office:office" xmlns:oel="http://schemas.microsoft.com/office/2019/extlst" xmlns:r="http://schemas.openxmlformats.org/officeDocument/2006/relationships" xmlns:m="http://schemas.openxmlformats.org/officeDocument/2006/math" xmlns:v="urn:schemas-microsoft-com:vml" xmlns:wp14="http://schemas.microsoft.com/office/word/2010/wordprocessingDrawing" xmlns:wp="http://schemas.openxmlformats.org/drawingml/2006/wordprocessingDrawing" xmlns:w10="urn:schemas-microsoft-com:office:word" xmlns:w="http://schemas.openxmlformats.org/wordprocessingml/2006/main" xmlns:w14="http://schemas.microsoft.com/office/word/2010/wordml" xmlns:w15="http://schemas.microsoft.com/office/word/2012/wordml" xmlns:w16cex="http://schemas.microsoft.com/office/word/2018/wordml/cex" xmlns:w16cid="http://schemas.microsoft.com/office/word/2016/wordml/cid" xmlns:w16="http://schemas.microsoft.com/office/word/2018/wordml" xmlns:w16sdtdh="http://schemas.microsoft.com/office/word/2020/wordml/sdtdatahash" xmlns:w16se="http://schemas.microsoft.com/office/word/2015/wordml/symex" xmlns:wpg="http://schemas.microsoft.com/office/word/2010/wordprocessingGroup" xmlns:wpi="http://schemas.microsoft.com/office/word/2010/wordprocessingInk" xmlns:wne="http://schemas.microsoft.com/office/word/2006/wordml" xmlns:wps="http://schemas.microsoft.com/office/word/2010/wordprocessingShape" mc:Ignorable="w14 w15 w16se w16cid w16 w16cex w16sdtdh wp14">
+<w:ftr xmlns:wpc="http://schemas.microsoft.com/office/word/2010/wordprocessingCanvas" xmlns:cx="http://schemas.microsoft.com/office/drawing/2014/chartex" xmlns:cx1="http://schemas.microsoft.com/office/drawing/2015/9/8/chartex" xmlns:cx2="http://schemas.microsoft.com/office/drawing/2015/10/21/chartex" xmlns:cx3="http://schemas.microsoft.com/office/drawing/2016/5/9/chartex" xmlns:cx4="http://schemas.microsoft.com/office/drawing/2016/5/10/chartex" xmlns:cx5="http://schemas.microsoft.com/office/drawing/2016/5/11/chartex" xmlns:cx6="http://schemas.microsoft.com/office/drawing/2016/5/12/chartex" xmlns:cx7="http://schemas.microsoft.com/office/drawing/2016/5/13/chartex" xmlns:cx8="http://schemas.microsoft.com/office/drawing/2016/5/14/chartex" xmlns:mc="http://schemas.openxmlformats.org/markup-compatibility/2006" xmlns:aink="http://schemas.microsoft.com/office/drawing/2016/ink" xmlns:am3d="http://schemas.microsoft.com/office/drawing/2017/model3d" xmlns:o="urn:schemas-microsoft-com:office:office" xmlns:oel="http://schemas.microsoft.com/office/2019/extlst" xmlns:r="http://schemas.openxmlformats.org/officeDocument/2006/relationships" xmlns:m="http://schemas.openxmlformats.org/officeDocument/2006/math" xmlns:v="urn:schemas-microsoft-com:vml" xmlns:wp14="http://schemas.microsoft.com/office/word/2010/wordprocessingDrawing" xmlns:wp="http://schemas.openxmlformats.org/drawingml/2006/wordprocessingDrawing" xmlns:w10="urn:schemas-microsoft-com:office:word" xmlns:w="http://schemas.openxmlformats.org/wordprocessingml/2006/main" xmlns:w14="http://schemas.microsoft.com/office/word/2010/wordml" xmlns:w15="http://schemas.microsoft.com/office/word/2012/wordml" xmlns:w16cex="http://schemas.microsoft.com/office/word/2018/wordml/cex" xmlns:w16cid="http://schemas.microsoft.com/office/word/2016/wordml/cid" xmlns:w16="http://schemas.microsoft.com/office/word/2018/wordml" xmlns:w16du="http://schemas.microsoft.com/office/word/2023/wordml/word16du" xmlns:w16sdtdh="http://schemas.microsoft.com/office/word/2020/wordml/sdtdatahash" xmlns:w16se="http://schemas.microsoft.com/office/word/2015/wordml/symex" xmlns:wpg="http://schemas.microsoft.com/office/word/2010/wordprocessingGroup" xmlns:wpi="http://schemas.microsoft.com/office/word/2010/wordprocessingInk" xmlns:wne="http://schemas.microsoft.com/office/word/2006/wordml" xmlns:wps="http://schemas.microsoft.com/office/word/2010/wordprocessingShape" mc:Ignorable="w14 w15 w16se w16cid w16 w16cex w16sdtdh w16du wp14">
   <w:sdt>
     <w:sdtPr>
       <w:id w:val="-1079526179"/>
@@ -10161,7 +10171,7 @@
 </file>
 
 <file path=word/footnotes.xml><?xml version="1.0" encoding="utf-8"?>
-<w:footnotes xmlns:wpc="http://schemas.microsoft.com/office/word/2010/wordprocessingCanvas" xmlns:cx="http://schemas.microsoft.com/office/drawing/2014/chartex" xmlns:cx1="http://schemas.microsoft.com/office/drawing/2015/9/8/chartex" xmlns:cx2="http://schemas.microsoft.com/office/drawing/2015/10/21/chartex" xmlns:cx3="http://schemas.microsoft.com/office/drawing/2016/5/9/chartex" xmlns:cx4="http://schemas.microsoft.com/office/drawing/2016/5/10/chartex" xmlns:cx5="http://schemas.microsoft.com/office/drawing/2016/5/11/chartex" xmlns:cx6="http://schemas.microsoft.com/office/drawing/2016/5/12/chartex" xmlns:cx7="http://schemas.microsoft.com/office/drawing/2016/5/13/chartex" xmlns:cx8="http://schemas.microsoft.com/office/drawing/2016/5/14/chartex" xmlns:mc="http://schemas.openxmlformats.org/markup-compatibility/2006" xmlns:aink="http://schemas.microsoft.com/office/drawing/2016/ink" xmlns:am3d="http://schemas.microsoft.com/office/drawing/2017/model3d" xmlns:o="urn:schemas-microsoft-com:office:office" xmlns:oel="http://schemas.microsoft.com/office/2019/extlst" xmlns:r="http://schemas.openxmlformats.org/officeDocument/2006/relationships" xmlns:m="http://schemas.openxmlformats.org/officeDocument/2006/math" xmlns:v="urn:schemas-microsoft-com:vml" xmlns:wp14="http://schemas.microsoft.com/office/word/2010/wordprocessingDrawing" xmlns:wp="http://schemas.openxmlformats.org/drawingml/2006/wordprocessingDrawing" xmlns:w10="urn:schemas-microsoft-com:office:word" xmlns:w="http://schemas.openxmlformats.org/wordprocessingml/2006/main" xmlns:w14="http://schemas.microsoft.com/office/word/2010/wordml" xmlns:w15="http://schemas.microsoft.com/office/word/2012/wordml" xmlns:w16cex="http://schemas.microsoft.com/office/word/2018/wordml/cex" xmlns:w16cid="http://schemas.microsoft.com/office/word/2016/wordml/cid" xmlns:w16="http://schemas.microsoft.com/office/word/2018/wordml" xmlns:w16sdtdh="http://schemas.microsoft.com/office/word/2020/wordml/sdtdatahash" xmlns:w16se="http://schemas.microsoft.com/office/word/2015/wordml/symex" xmlns:wpg="http://schemas.microsoft.com/office/word/2010/wordprocessingGroup" xmlns:wpi="http://schemas.microsoft.com/office/word/2010/wordprocessingInk" xmlns:wne="http://schemas.microsoft.com/office/word/2006/wordml" xmlns:wps="http://schemas.microsoft.com/office/word/2010/wordprocessingShape" mc:Ignorable="w14 w15 w16se w16cid w16 w16cex w16sdtdh wp14">
+<w:footnotes xmlns:wpc="http://schemas.microsoft.com/office/word/2010/wordprocessingCanvas" xmlns:cx="http://schemas.microsoft.com/office/drawing/2014/chartex" xmlns:cx1="http://schemas.microsoft.com/office/drawing/2015/9/8/chartex" xmlns:cx2="http://schemas.microsoft.com/office/drawing/2015/10/21/chartex" xmlns:cx3="http://schemas.microsoft.com/office/drawing/2016/5/9/chartex" xmlns:cx4="http://schemas.microsoft.com/office/drawing/2016/5/10/chartex" xmlns:cx5="http://schemas.microsoft.com/office/drawing/2016/5/11/chartex" xmlns:cx6="http://schemas.microsoft.com/office/drawing/2016/5/12/chartex" xmlns:cx7="http://schemas.microsoft.com/office/drawing/2016/5/13/chartex" xmlns:cx8="http://schemas.microsoft.com/office/drawing/2016/5/14/chartex" xmlns:mc="http://schemas.openxmlformats.org/markup-compatibility/2006" xmlns:aink="http://schemas.microsoft.com/office/drawing/2016/ink" xmlns:am3d="http://schemas.microsoft.com/office/drawing/2017/model3d" xmlns:o="urn:schemas-microsoft-com:office:office" xmlns:oel="http://schemas.microsoft.com/office/2019/extlst" xmlns:r="http://schemas.openxmlformats.org/officeDocument/2006/relationships" xmlns:m="http://schemas.openxmlformats.org/officeDocument/2006/math" xmlns:v="urn:schemas-microsoft-com:vml" xmlns:wp14="http://schemas.microsoft.com/office/word/2010/wordprocessingDrawing" xmlns:wp="http://schemas.openxmlformats.org/drawingml/2006/wordprocessingDrawing" xmlns:w10="urn:schemas-microsoft-com:office:word" xmlns:w="http://schemas.openxmlformats.org/wordprocessingml/2006/main" xmlns:w14="http://schemas.microsoft.com/office/word/2010/wordml" xmlns:w15="http://schemas.microsoft.com/office/word/2012/wordml" xmlns:w16cex="http://schemas.microsoft.com/office/word/2018/wordml/cex" xmlns:w16cid="http://schemas.microsoft.com/office/word/2016/wordml/cid" xmlns:w16="http://schemas.microsoft.com/office/word/2018/wordml" xmlns:w16du="http://schemas.microsoft.com/office/word/2023/wordml/word16du" xmlns:w16sdtdh="http://schemas.microsoft.com/office/word/2020/wordml/sdtdatahash" xmlns:w16se="http://schemas.microsoft.com/office/word/2015/wordml/symex" xmlns:wpg="http://schemas.microsoft.com/office/word/2010/wordprocessingGroup" xmlns:wpi="http://schemas.microsoft.com/office/word/2010/wordprocessingInk" xmlns:wne="http://schemas.microsoft.com/office/word/2006/wordml" xmlns:wps="http://schemas.microsoft.com/office/word/2010/wordprocessingShape" mc:Ignorable="w14 w15 w16se w16cid w16 w16cex w16sdtdh w16du wp14">
   <w:footnote w:type="separator" w:id="-1">
     <w:p>
       <w:pPr>
@@ -10186,7 +10196,7 @@
 </file>
 
 <file path=word/numbering.xml><?xml version="1.0" encoding="utf-8"?>
-<w:numbering xmlns:wpc="http://schemas.microsoft.com/office/word/2010/wordprocessingCanvas" xmlns:cx="http://schemas.microsoft.com/office/drawing/2014/chartex" xmlns:cx1="http://schemas.microsoft.com/office/drawing/2015/9/8/chartex" xmlns:cx2="http://schemas.microsoft.com/office/drawing/2015/10/21/chartex" xmlns:cx3="http://schemas.microsoft.com/office/drawing/2016/5/9/chartex" xmlns:cx4="http://schemas.microsoft.com/office/drawing/2016/5/10/chartex" xmlns:cx5="http://schemas.microsoft.com/office/drawing/2016/5/11/chartex" xmlns:cx6="http://schemas.microsoft.com/office/drawing/2016/5/12/chartex" xmlns:cx7="http://schemas.microsoft.com/office/drawing/2016/5/13/chartex" xmlns:cx8="http://schemas.microsoft.com/office/drawing/2016/5/14/chartex" xmlns:mc="http://schemas.openxmlformats.org/markup-compatibility/2006" xmlns:aink="http://schemas.microsoft.com/office/drawing/2016/ink" xmlns:am3d="http://schemas.microsoft.com/office/drawing/2017/model3d" xmlns:o="urn:schemas-microsoft-com:office:office" xmlns:oel="http://schemas.microsoft.com/office/2019/extlst" xmlns:r="http://schemas.openxmlformats.org/officeDocument/2006/relationships" xmlns:m="http://schemas.openxmlformats.org/officeDocument/2006/math" xmlns:v="urn:schemas-microsoft-com:vml" xmlns:wp14="http://schemas.microsoft.com/office/word/2010/wordprocessingDrawing" xmlns:wp="http://schemas.openxmlformats.org/drawingml/2006/wordprocessingDrawing" xmlns:w10="urn:schemas-microsoft-com:office:word" xmlns:w="http://schemas.openxmlformats.org/wordprocessingml/2006/main" xmlns:w14="http://schemas.microsoft.com/office/word/2010/wordml" xmlns:w15="http://schemas.microsoft.com/office/word/2012/wordml" xmlns:w16cex="http://schemas.microsoft.com/office/word/2018/wordml/cex" xmlns:w16cid="http://schemas.microsoft.com/office/word/2016/wordml/cid" xmlns:w16="http://schemas.microsoft.com/office/word/2018/wordml" xmlns:w16sdtdh="http://schemas.microsoft.com/office/word/2020/wordml/sdtdatahash" xmlns:w16se="http://schemas.microsoft.com/office/word/2015/wordml/symex" xmlns:wpg="http://schemas.microsoft.com/office/word/2010/wordprocessingGroup" xmlns:wpi="http://schemas.microsoft.com/office/word/2010/wordprocessingInk" xmlns:wne="http://schemas.microsoft.com/office/word/2006/wordml" xmlns:wps="http://schemas.microsoft.com/office/word/2010/wordprocessingShape" mc:Ignorable="w14 w15 w16se w16cid w16 w16cex w16sdtdh wp14">
+<w:numbering xmlns:wpc="http://schemas.microsoft.com/office/word/2010/wordprocessingCanvas" xmlns:cx="http://schemas.microsoft.com/office/drawing/2014/chartex" xmlns:cx1="http://schemas.microsoft.com/office/drawing/2015/9/8/chartex" xmlns:cx2="http://schemas.microsoft.com/office/drawing/2015/10/21/chartex" xmlns:cx3="http://schemas.microsoft.com/office/drawing/2016/5/9/chartex" xmlns:cx4="http://schemas.microsoft.com/office/drawing/2016/5/10/chartex" xmlns:cx5="http://schemas.microsoft.com/office/drawing/2016/5/11/chartex" xmlns:cx6="http://schemas.microsoft.com/office/drawing/2016/5/12/chartex" xmlns:cx7="http://schemas.microsoft.com/office/drawing/2016/5/13/chartex" xmlns:cx8="http://schemas.microsoft.com/office/drawing/2016/5/14/chartex" xmlns:mc="http://schemas.openxmlformats.org/markup-compatibility/2006" xmlns:aink="http://schemas.microsoft.com/office/drawing/2016/ink" xmlns:am3d="http://schemas.microsoft.com/office/drawing/2017/model3d" xmlns:o="urn:schemas-microsoft-com:office:office" xmlns:oel="http://schemas.microsoft.com/office/2019/extlst" xmlns:r="http://schemas.openxmlformats.org/officeDocument/2006/relationships" xmlns:m="http://schemas.openxmlformats.org/officeDocument/2006/math" xmlns:v="urn:schemas-microsoft-com:vml" xmlns:wp14="http://schemas.microsoft.com/office/word/2010/wordprocessingDrawing" xmlns:wp="http://schemas.openxmlformats.org/drawingml/2006/wordprocessingDrawing" xmlns:w10="urn:schemas-microsoft-com:office:word" xmlns:w="http://schemas.openxmlformats.org/wordprocessingml/2006/main" xmlns:w14="http://schemas.microsoft.com/office/word/2010/wordml" xmlns:w15="http://schemas.microsoft.com/office/word/2012/wordml" xmlns:w16cex="http://schemas.microsoft.com/office/word/2018/wordml/cex" xmlns:w16cid="http://schemas.microsoft.com/office/word/2016/wordml/cid" xmlns:w16="http://schemas.microsoft.com/office/word/2018/wordml" xmlns:w16du="http://schemas.microsoft.com/office/word/2023/wordml/word16du" xmlns:w16sdtdh="http://schemas.microsoft.com/office/word/2020/wordml/sdtdatahash" xmlns:w16se="http://schemas.microsoft.com/office/word/2015/wordml/symex" xmlns:wpg="http://schemas.microsoft.com/office/word/2010/wordprocessingGroup" xmlns:wpi="http://schemas.microsoft.com/office/word/2010/wordprocessingInk" xmlns:wne="http://schemas.microsoft.com/office/word/2006/wordml" xmlns:wps="http://schemas.microsoft.com/office/word/2010/wordprocessingShape" mc:Ignorable="w14 w15 w16se w16cid w16 w16cex w16sdtdh w16du wp14">
   <w:abstractNum w:abstractNumId="0" w15:restartNumberingAfterBreak="0">
     <w:nsid w:val="0E4D51E9"/>
     <w:multiLevelType w:val="hybridMultilevel"/>
@@ -11750,7 +11760,7 @@
 </file>
 
 <file path=word/styles.xml><?xml version="1.0" encoding="utf-8"?>
-<w:styles xmlns:mc="http://schemas.openxmlformats.org/markup-compatibility/2006" xmlns:r="http://schemas.openxmlformats.org/officeDocument/2006/relationships" xmlns:w="http://schemas.openxmlformats.org/wordprocessingml/2006/main" xmlns:w14="http://schemas.microsoft.com/office/word/2010/wordml" xmlns:w15="http://schemas.microsoft.com/office/word/2012/wordml" xmlns:w16cex="http://schemas.microsoft.com/office/word/2018/wordml/cex" xmlns:w16cid="http://schemas.microsoft.com/office/word/2016/wordml/cid" xmlns:w16="http://schemas.microsoft.com/office/word/2018/wordml" xmlns:w16sdtdh="http://schemas.microsoft.com/office/word/2020/wordml/sdtdatahash" xmlns:w16se="http://schemas.microsoft.com/office/word/2015/wordml/symex" mc:Ignorable="w14 w15 w16se w16cid w16 w16cex w16sdtdh">
+<w:styles xmlns:mc="http://schemas.openxmlformats.org/markup-compatibility/2006" xmlns:r="http://schemas.openxmlformats.org/officeDocument/2006/relationships" xmlns:w="http://schemas.openxmlformats.org/wordprocessingml/2006/main" xmlns:w14="http://schemas.microsoft.com/office/word/2010/wordml" xmlns:w15="http://schemas.microsoft.com/office/word/2012/wordml" xmlns:w16cex="http://schemas.microsoft.com/office/word/2018/wordml/cex" xmlns:w16cid="http://schemas.microsoft.com/office/word/2016/wordml/cid" xmlns:w16="http://schemas.microsoft.com/office/word/2018/wordml" xmlns:w16du="http://schemas.microsoft.com/office/word/2023/wordml/word16du" xmlns:w16sdtdh="http://schemas.microsoft.com/office/word/2020/wordml/sdtdatahash" xmlns:w16se="http://schemas.microsoft.com/office/word/2015/wordml/symex" mc:Ignorable="w14 w15 w16se w16cid w16 w16cex w16sdtdh w16du">
   <w:docDefaults>
     <w:rPrDefault>
       <w:rPr>

</xml_diff>

<commit_message>
Update manuale utente - Gestione previsione e aggiunta stazione + qualche correzione
</commit_message>
<xml_diff>
--- a/Documentazione/Manuale Utente - Climate Monitoring.docx
+++ b/Documentazione/Manuale Utente - Climate Monitoring.docx
@@ -137,7 +137,15 @@
                                         <w:sz w:val="24"/>
                                         <w:szCs w:val="24"/>
                                       </w:rPr>
-                                      <w:t>2022/2023</w:t>
+                                      <w:t>202</w:t>
+                                    </w:r>
+                                    <w:r>
+                                      <w:rPr>
+                                        <w:color w:val="FFFFFF" w:themeColor="background1"/>
+                                        <w:sz w:val="24"/>
+                                        <w:szCs w:val="24"/>
+                                      </w:rPr>
+                                      <w:t>3/2024</w:t>
                                     </w:r>
                                   </w:p>
                                 </w:sdtContent>
@@ -203,7 +211,15 @@
                                   <w:sz w:val="24"/>
                                   <w:szCs w:val="24"/>
                                 </w:rPr>
-                                <w:t>2022/2023</w:t>
+                                <w:t>202</w:t>
+                              </w:r>
+                              <w:r>
+                                <w:rPr>
+                                  <w:color w:val="FFFFFF" w:themeColor="background1"/>
+                                  <w:sz w:val="24"/>
+                                  <w:szCs w:val="24"/>
+                                </w:rPr>
+                                <w:t>3/2024</w:t>
                               </w:r>
                             </w:p>
                           </w:sdtContent>
@@ -3309,7 +3325,6 @@
     </w:p>
     <w:p>
       <w:pPr>
-        <w:jc w:val="both"/>
         <w:rPr>
           <w:rFonts w:ascii="Avenir Next LT Pro Light" w:hAnsi="Avenir Next LT Pro Light"/>
         </w:rPr>
@@ -3320,7 +3335,7 @@
           <w:noProof/>
         </w:rPr>
         <w:drawing>
-          <wp:anchor distT="0" distB="0" distL="114300" distR="114300" simplePos="0" relativeHeight="251660288" behindDoc="1" locked="0" layoutInCell="1" allowOverlap="1" wp14:anchorId="10763B54" wp14:editId="60842298">
+          <wp:anchor distT="0" distB="0" distL="114300" distR="114300" simplePos="0" relativeHeight="251660288" behindDoc="1" locked="0" layoutInCell="1" allowOverlap="1" wp14:anchorId="10763B54" wp14:editId="37D6CA2E">
             <wp:simplePos x="0" y="0"/>
             <wp:positionH relativeFrom="column">
               <wp:posOffset>2797918</wp:posOffset>
@@ -3975,7 +3990,7 @@
           <w:noProof/>
         </w:rPr>
         <w:drawing>
-          <wp:anchor distT="0" distB="0" distL="114300" distR="114300" simplePos="0" relativeHeight="251701248" behindDoc="1" locked="0" layoutInCell="1" allowOverlap="1" wp14:anchorId="5587538D" wp14:editId="793AD180">
+          <wp:anchor distT="0" distB="0" distL="114300" distR="114300" simplePos="0" relativeHeight="251701248" behindDoc="1" locked="0" layoutInCell="1" allowOverlap="1" wp14:anchorId="5587538D" wp14:editId="017D1D39">
             <wp:simplePos x="0" y="0"/>
             <wp:positionH relativeFrom="column">
               <wp:posOffset>736724</wp:posOffset>
@@ -4811,7 +4826,19 @@
         <w:rPr>
           <w:rFonts w:ascii="Avenir Next LT Pro Light" w:hAnsi="Avenir Next LT Pro Light"/>
         </w:rPr>
-        <w:t xml:space="preserve"> o codesta pagina è stata aperta dalla finestra delle stazioni</w:t>
+        <w:t xml:space="preserve"> o </w:t>
+      </w:r>
+      <w:r>
+        <w:rPr>
+          <w:rFonts w:ascii="Avenir Next LT Pro Light" w:hAnsi="Avenir Next LT Pro Light"/>
+        </w:rPr>
+        <w:t>questa</w:t>
+      </w:r>
+      <w:r>
+        <w:rPr>
+          <w:rFonts w:ascii="Avenir Next LT Pro Light" w:hAnsi="Avenir Next LT Pro Light"/>
+        </w:rPr>
+        <w:t xml:space="preserve"> pagina è stata aperta dalla finestra delle stazioni</w:t>
       </w:r>
       <w:r>
         <w:rPr>
@@ -4823,7 +4850,19 @@
         <w:rPr>
           <w:rFonts w:ascii="Avenir Next LT Pro Light" w:hAnsi="Avenir Next LT Pro Light"/>
         </w:rPr>
-        <w:t xml:space="preserve"> i</w:t>
+        <w:t>.</w:t>
+      </w:r>
+      <w:r>
+        <w:rPr>
+          <w:rFonts w:ascii="Avenir Next LT Pro Light" w:hAnsi="Avenir Next LT Pro Light"/>
+        </w:rPr>
+        <w:t xml:space="preserve"> </w:t>
+      </w:r>
+      <w:r>
+        <w:rPr>
+          <w:rFonts w:ascii="Avenir Next LT Pro Light" w:hAnsi="Avenir Next LT Pro Light"/>
+        </w:rPr>
+        <w:t>I</w:t>
       </w:r>
       <w:r>
         <w:rPr>
@@ -6416,7 +6455,19 @@
         <w:rPr>
           <w:rFonts w:ascii="Avenir Next LT Pro Light" w:hAnsi="Avenir Next LT Pro Light"/>
         </w:rPr>
-        <w:t>Questa pagina è dedicata ai futuri operatori, ognuno di loro dovrà inserire il proprio id-operatore (personale e unico) cosicché sia possibile la registrazione, senza di esso non sarà possibile effettuarla.</w:t>
+        <w:t xml:space="preserve">Questa pagina è dedicata ai futuri operatori, ognuno di loro dovrà inserire il proprio id-operatore (personale e unico) </w:t>
+      </w:r>
+      <w:r>
+        <w:rPr>
+          <w:rFonts w:ascii="Avenir Next LT Pro Light" w:hAnsi="Avenir Next LT Pro Light"/>
+        </w:rPr>
+        <w:t>affinchè</w:t>
+      </w:r>
+      <w:r>
+        <w:rPr>
+          <w:rFonts w:ascii="Avenir Next LT Pro Light" w:hAnsi="Avenir Next LT Pro Light"/>
+        </w:rPr>
+        <w:t xml:space="preserve"> sia possibile la registrazione, senza di esso non sarà possibile effettuarla.</w:t>
       </w:r>
     </w:p>
     <w:p>
@@ -7401,26 +7452,26 @@
           <w:noProof/>
         </w:rPr>
         <w:drawing>
-          <wp:anchor distT="0" distB="0" distL="114300" distR="114300" simplePos="0" relativeHeight="251689984" behindDoc="1" locked="0" layoutInCell="1" allowOverlap="1" wp14:anchorId="2A5FE68F" wp14:editId="1CDCD3D5">
+          <wp:anchor distT="0" distB="0" distL="114300" distR="114300" simplePos="0" relativeHeight="251689984" behindDoc="1" locked="0" layoutInCell="1" allowOverlap="1" wp14:anchorId="2A5FE68F" wp14:editId="71C3DF23">
             <wp:simplePos x="0" y="0"/>
             <wp:positionH relativeFrom="margin">
-              <wp:posOffset>179364</wp:posOffset>
+              <wp:posOffset>269240</wp:posOffset>
             </wp:positionH>
             <wp:positionV relativeFrom="paragraph">
-              <wp:posOffset>474903</wp:posOffset>
+              <wp:posOffset>476885</wp:posOffset>
             </wp:positionV>
-            <wp:extent cx="6120130" cy="3429635"/>
-            <wp:effectExtent l="0" t="0" r="0" b="0"/>
+            <wp:extent cx="5935980" cy="3429635"/>
+            <wp:effectExtent l="0" t="0" r="7620" b="0"/>
             <wp:wrapTight wrapText="bothSides">
               <wp:wrapPolygon edited="0">
                 <wp:start x="0" y="0"/>
                 <wp:lineTo x="0" y="21476"/>
-                <wp:lineTo x="21515" y="21476"/>
-                <wp:lineTo x="21515" y="0"/>
+                <wp:lineTo x="21558" y="21476"/>
+                <wp:lineTo x="21558" y="0"/>
                 <wp:lineTo x="0" y="0"/>
               </wp:wrapPolygon>
             </wp:wrapTight>
-            <wp:docPr id="1110518342" name="Immagine 1" descr="Immagine che contiene testo, schermata, software, schermo&#10;&#10;Descrizione generata automaticamente"/>
+            <wp:docPr id="1110518342" name="Immagine 1"/>
             <wp:cNvGraphicFramePr>
               <a:graphicFrameLocks xmlns:a="http://schemas.openxmlformats.org/drawingml/2006/main" noChangeAspect="1"/>
             </wp:cNvGraphicFramePr>
@@ -7428,7 +7479,7 @@
               <a:graphicData uri="http://schemas.openxmlformats.org/drawingml/2006/picture">
                 <pic:pic xmlns:pic="http://schemas.openxmlformats.org/drawingml/2006/picture">
                   <pic:nvPicPr>
-                    <pic:cNvPr id="1110518342" name="Immagine 1" descr="Immagine che contiene testo, schermata, software, schermo&#10;&#10;Descrizione generata automaticamente"/>
+                    <pic:cNvPr id="1110518342" name="Immagine 1"/>
                     <pic:cNvPicPr/>
                   </pic:nvPicPr>
                   <pic:blipFill>
@@ -7446,7 +7497,7 @@
                   <pic:spPr>
                     <a:xfrm>
                       <a:off x="0" y="0"/>
-                      <a:ext cx="6120130" cy="3429635"/>
+                      <a:ext cx="5935980" cy="3429635"/>
                     </a:xfrm>
                     <a:prstGeom prst="rect">
                       <a:avLst/>
@@ -7583,18 +7634,17 @@
         </w:rPr>
         <w:t xml:space="preserve"> di interesse</w:t>
       </w:r>
-      <w:r>
-        <w:rPr>
-          <w:rFonts w:ascii="Avenir Next LT Pro Light" w:hAnsi="Avenir Next LT Pro Light"/>
-        </w:rPr>
-        <w:t>:</w:t>
-      </w:r>
       <w:bookmarkEnd w:id="13"/>
     </w:p>
     <w:p>
       <w:pPr>
         <w:pStyle w:val="Paragrafoelenco"/>
-        <w:jc w:val="both"/>
+        <w:numPr>
+          <w:ilvl w:val="1"/>
+          <w:numId w:val="1"/>
+        </w:numPr>
+        <w:jc w:val="both"/>
+        <w:outlineLvl w:val="2"/>
         <w:rPr>
           <w:rFonts w:ascii="Avenir Next LT Pro Light" w:hAnsi="Avenir Next LT Pro Light"/>
         </w:rPr>
@@ -7630,53 +7680,46 @@
         <w:rPr>
           <w:rFonts w:ascii="Avenir Next LT Pro Light" w:hAnsi="Avenir Next LT Pro Light"/>
         </w:rPr>
-        <w:t>Area previsioni</w:t>
+        <w:t xml:space="preserve">Area </w:t>
       </w:r>
       <w:bookmarkEnd w:id="14"/>
+      <w:r>
+        <w:rPr>
+          <w:rFonts w:ascii="Avenir Next LT Pro Light" w:hAnsi="Avenir Next LT Pro Light"/>
+        </w:rPr>
+        <w:t>previsioni</w:t>
+      </w:r>
     </w:p>
     <w:p>
       <w:pPr>
         <w:pStyle w:val="Paragrafoelenco"/>
-        <w:jc w:val="both"/>
-        <w:rPr>
-          <w:rFonts w:ascii="Avenir Next LT Pro Light" w:hAnsi="Avenir Next LT Pro Light"/>
-        </w:rPr>
-      </w:pPr>
-      <w:r>
-        <w:rPr>
-          <w:rFonts w:ascii="Avenir Next LT Pro Light" w:hAnsi="Avenir Next LT Pro Light"/>
-        </w:rPr>
-        <w:t xml:space="preserve">In questa sezione verranno mostrate tutte le previsioni relative all’area. </w:t>
-      </w:r>
-      <w:r>
-        <w:rPr>
-          <w:rFonts w:ascii="Avenir Next LT Pro Light" w:hAnsi="Avenir Next LT Pro Light"/>
-        </w:rPr>
-        <w:t>Una volta cliccato sull’area di interesse voluta</w:t>
-      </w:r>
-      <w:r>
-        <w:rPr>
-          <w:rFonts w:ascii="Avenir Next LT Pro Light" w:hAnsi="Avenir Next LT Pro Light"/>
-        </w:rPr>
-        <w:t xml:space="preserve">, essa verrà mostrata in alto e successivamente </w:t>
-      </w:r>
-      <w:r>
-        <w:rPr>
-          <w:rFonts w:ascii="Avenir Next LT Pro Light" w:hAnsi="Avenir Next LT Pro Light"/>
-        </w:rPr>
-        <w:t xml:space="preserve">verranno </w:t>
-      </w:r>
-      <w:r>
-        <w:rPr>
-          <w:rFonts w:ascii="Avenir Next LT Pro Light" w:hAnsi="Avenir Next LT Pro Light"/>
-        </w:rPr>
-        <w:t xml:space="preserve">caricate </w:t>
-      </w:r>
-      <w:r>
-        <w:rPr>
-          <w:rFonts w:ascii="Avenir Next LT Pro Light" w:hAnsi="Avenir Next LT Pro Light"/>
-        </w:rPr>
-        <w:t>tutte le previsioni presenti per quell’area di interesse</w:t>
+        <w:numPr>
+          <w:ilvl w:val="1"/>
+          <w:numId w:val="1"/>
+        </w:numPr>
+        <w:jc w:val="both"/>
+        <w:outlineLvl w:val="2"/>
+        <w:rPr>
+          <w:rFonts w:ascii="Avenir Next LT Pro Light" w:hAnsi="Avenir Next LT Pro Light"/>
+        </w:rPr>
+      </w:pPr>
+      <w:r>
+        <w:rPr>
+          <w:rFonts w:ascii="Avenir Next LT Pro Light" w:hAnsi="Avenir Next LT Pro Light"/>
+        </w:rPr>
+        <w:t>In questa sezione verranno mostrate tutte le previsioni relative all’area.</w:t>
+      </w:r>
+      <w:r>
+        <w:rPr>
+          <w:rFonts w:ascii="Avenir Next LT Pro Light" w:hAnsi="Avenir Next LT Pro Light"/>
+        </w:rPr>
+        <w:t xml:space="preserve"> </w:t>
+      </w:r>
+      <w:r>
+        <w:rPr>
+          <w:rFonts w:ascii="Avenir Next LT Pro Light" w:hAnsi="Avenir Next LT Pro Light"/>
+        </w:rPr>
+        <w:t>Una volta cliccato sull’area di interesse voluta, essa verrà mostrata in alto e successivamente verranno caricate tutte le previsioni presenti per quell’area di interesse</w:t>
       </w:r>
       <w:r>
         <w:rPr>
@@ -7684,15 +7727,12 @@
         </w:rPr>
         <w:t>.</w:t>
       </w:r>
-    </w:p>
-    <w:p>
-      <w:pPr>
-        <w:pStyle w:val="Paragrafoelenco"/>
-        <w:jc w:val="both"/>
-        <w:rPr>
-          <w:rFonts w:ascii="Avenir Next LT Pro Light" w:hAnsi="Avenir Next LT Pro Light"/>
-        </w:rPr>
-      </w:pPr>
+      <w:r>
+        <w:rPr>
+          <w:rFonts w:ascii="Avenir Next LT Pro Light" w:hAnsi="Avenir Next LT Pro Light"/>
+        </w:rPr>
+        <w:t xml:space="preserve"> </w:t>
+      </w:r>
       <w:r>
         <w:rPr>
           <w:rFonts w:ascii="Avenir Next LT Pro Light" w:hAnsi="Avenir Next LT Pro Light"/>
@@ -7744,26 +7784,26 @@
         </w:rPr>
         <w:lastRenderedPageBreak/>
         <w:drawing>
-          <wp:anchor distT="0" distB="0" distL="114300" distR="114300" simplePos="0" relativeHeight="251711488" behindDoc="1" locked="0" layoutInCell="1" allowOverlap="1" wp14:anchorId="4017DDFF" wp14:editId="3723F355">
+          <wp:anchor distT="0" distB="0" distL="114300" distR="114300" simplePos="0" relativeHeight="251711488" behindDoc="1" locked="0" layoutInCell="1" allowOverlap="1" wp14:anchorId="4017DDFF" wp14:editId="57E994D4">
             <wp:simplePos x="0" y="0"/>
             <wp:positionH relativeFrom="margin">
-              <wp:align>center</wp:align>
+              <wp:posOffset>470535</wp:posOffset>
             </wp:positionH>
             <wp:positionV relativeFrom="paragraph">
-              <wp:posOffset>6629</wp:posOffset>
+              <wp:posOffset>6985</wp:posOffset>
             </wp:positionV>
-            <wp:extent cx="5293995" cy="2977515"/>
-            <wp:effectExtent l="0" t="0" r="1905" b="0"/>
+            <wp:extent cx="5182870" cy="2977515"/>
+            <wp:effectExtent l="0" t="0" r="0" b="0"/>
             <wp:wrapTight wrapText="bothSides">
               <wp:wrapPolygon edited="0">
                 <wp:start x="0" y="0"/>
                 <wp:lineTo x="0" y="21420"/>
-                <wp:lineTo x="21530" y="21420"/>
-                <wp:lineTo x="21530" y="0"/>
+                <wp:lineTo x="21515" y="21420"/>
+                <wp:lineTo x="21515" y="0"/>
                 <wp:lineTo x="0" y="0"/>
               </wp:wrapPolygon>
             </wp:wrapTight>
-            <wp:docPr id="698904789" name="Immagine 1" descr="Immagine che contiene testo, schermata, software, Icona del computer&#10;&#10;Descrizione generata automaticamente"/>
+            <wp:docPr id="698904789" name="Immagine 1"/>
             <wp:cNvGraphicFramePr>
               <a:graphicFrameLocks xmlns:a="http://schemas.openxmlformats.org/drawingml/2006/main" noChangeAspect="1"/>
             </wp:cNvGraphicFramePr>
@@ -7771,11 +7811,11 @@
               <a:graphicData uri="http://schemas.openxmlformats.org/drawingml/2006/picture">
                 <pic:pic xmlns:pic="http://schemas.openxmlformats.org/drawingml/2006/picture">
                   <pic:nvPicPr>
-                    <pic:cNvPr id="698904789" name="Immagine 1" descr="Immagine che contiene testo, schermata, software, Icona del computer&#10;&#10;Descrizione generata automaticamente"/>
+                    <pic:cNvPr id="698904789" name="Immagine 1"/>
                     <pic:cNvPicPr/>
                   </pic:nvPicPr>
                   <pic:blipFill>
-                    <a:blip r:embed="rId31" cstate="print">
+                    <a:blip r:embed="rId31">
                       <a:extLst>
                         <a:ext uri="{28A0092B-C50C-407E-A947-70E740481C1C}">
                           <a14:useLocalDpi xmlns:a14="http://schemas.microsoft.com/office/drawing/2010/main" val="0"/>
@@ -7789,7 +7829,7 @@
                   <pic:spPr>
                     <a:xfrm>
                       <a:off x="0" y="0"/>
-                      <a:ext cx="5293995" cy="2977515"/>
+                      <a:ext cx="5182870" cy="2977515"/>
                     </a:xfrm>
                     <a:prstGeom prst="rect">
                       <a:avLst/>
@@ -7829,123 +7869,132 @@
         <w:t>Aggiunta area di interesse</w:t>
       </w:r>
       <w:bookmarkEnd w:id="15"/>
-    </w:p>
-    <w:p>
-      <w:pPr>
-        <w:pStyle w:val="Paragrafoelenco"/>
-        <w:jc w:val="both"/>
-        <w:rPr>
-          <w:rFonts w:ascii="Avenir Next LT Pro Light" w:hAnsi="Avenir Next LT Pro Light"/>
-        </w:rPr>
-      </w:pPr>
-      <w:r>
-        <w:rPr>
-          <w:rFonts w:ascii="Avenir Next LT Pro Light" w:hAnsi="Avenir Next LT Pro Light"/>
-        </w:rPr>
-        <w:t xml:space="preserve">In questa sezione, </w:t>
-      </w:r>
-      <w:r>
-        <w:rPr>
-          <w:rFonts w:ascii="Avenir Next LT Pro Light" w:hAnsi="Avenir Next LT Pro Light"/>
-        </w:rPr>
-        <w:t>l’operatore</w:t>
-      </w:r>
-      <w:r>
-        <w:rPr>
-          <w:rFonts w:ascii="Avenir Next LT Pro Light" w:hAnsi="Avenir Next LT Pro Light"/>
-        </w:rPr>
-        <w:t xml:space="preserve"> c</w:t>
-      </w:r>
-      <w:r>
-        <w:rPr>
-          <w:rFonts w:ascii="Avenir Next LT Pro Light" w:hAnsi="Avenir Next LT Pro Light"/>
-        </w:rPr>
-        <w:t xml:space="preserve">he ha </w:t>
-      </w:r>
-      <w:r>
-        <w:rPr>
-          <w:rFonts w:ascii="Avenir Next LT Pro Light" w:hAnsi="Avenir Next LT Pro Light"/>
-        </w:rPr>
-        <w:t>effettuato l’accesso</w:t>
-      </w:r>
-      <w:r>
-        <w:rPr>
-          <w:rFonts w:ascii="Avenir Next LT Pro Light" w:hAnsi="Avenir Next LT Pro Light"/>
-        </w:rPr>
-        <w:t xml:space="preserve"> </w:t>
-      </w:r>
-      <w:r>
-        <w:rPr>
-          <w:rFonts w:ascii="Avenir Next LT Pro Light" w:hAnsi="Avenir Next LT Pro Light"/>
-        </w:rPr>
-        <w:t xml:space="preserve">avrà la facoltà di inserire ulteriori aree di interesse che </w:t>
-      </w:r>
-      <w:r>
-        <w:rPr>
-          <w:rFonts w:ascii="Avenir Next LT Pro Light" w:hAnsi="Avenir Next LT Pro Light"/>
-        </w:rPr>
-        <w:t xml:space="preserve">verranno connesse </w:t>
-      </w:r>
-      <w:r>
-        <w:rPr>
-          <w:rFonts w:ascii="Avenir Next LT Pro Light" w:hAnsi="Avenir Next LT Pro Light"/>
-        </w:rPr>
-        <w:t>alla stazione</w:t>
-      </w:r>
-      <w:r>
-        <w:rPr>
-          <w:rFonts w:ascii="Avenir Next LT Pro Light" w:hAnsi="Avenir Next LT Pro Light"/>
-        </w:rPr>
-        <w:t xml:space="preserve"> associata all’utente</w:t>
-      </w:r>
-      <w:r>
-        <w:rPr>
-          <w:rFonts w:ascii="Avenir Next LT Pro Light" w:hAnsi="Avenir Next LT Pro Light"/>
-        </w:rPr>
-        <w:t>.</w:t>
-      </w:r>
-    </w:p>
-    <w:p>
-      <w:pPr>
-        <w:pStyle w:val="Paragrafoelenco"/>
-        <w:jc w:val="both"/>
-        <w:rPr>
-          <w:rFonts w:ascii="Avenir Next LT Pro Light" w:hAnsi="Avenir Next LT Pro Light"/>
-        </w:rPr>
-      </w:pPr>
-      <w:r>
-        <w:rPr>
-          <w:rFonts w:ascii="Avenir Next LT Pro Light" w:hAnsi="Avenir Next LT Pro Light"/>
-        </w:rPr>
-        <w:t xml:space="preserve">Durante </w:t>
-      </w:r>
-      <w:r>
-        <w:rPr>
-          <w:rFonts w:ascii="Avenir Next LT Pro Light" w:hAnsi="Avenir Next LT Pro Light"/>
-        </w:rPr>
-        <w:t>questa fase</w:t>
-      </w:r>
-      <w:r>
-        <w:rPr>
-          <w:rFonts w:ascii="Avenir Next LT Pro Light" w:hAnsi="Avenir Next LT Pro Light"/>
-        </w:rPr>
-        <w:t xml:space="preserve"> verranno eseguiti gli opportuni controlli</w:t>
-      </w:r>
-      <w:r>
-        <w:rPr>
-          <w:rFonts w:ascii="Avenir Next LT Pro Light" w:hAnsi="Avenir Next LT Pro Light"/>
-        </w:rPr>
-        <w:t>:</w:t>
+      <w:r>
+        <w:rPr>
+          <w:rFonts w:ascii="Avenir Next LT Pro Light" w:hAnsi="Avenir Next LT Pro Light"/>
+        </w:rPr>
+        <w:t xml:space="preserve">. </w:t>
       </w:r>
     </w:p>
     <w:p>
       <w:pPr>
         <w:pStyle w:val="Paragrafoelenco"/>
         <w:numPr>
-          <w:ilvl w:val="0"/>
-          <w:numId w:val="15"/>
+          <w:ilvl w:val="1"/>
+          <w:numId w:val="1"/>
         </w:numPr>
         <w:jc w:val="both"/>
+        <w:outlineLvl w:val="2"/>
+        <w:rPr>
+          <w:rFonts w:ascii="Avenir Next LT Pro Light" w:hAnsi="Avenir Next LT Pro Light"/>
+        </w:rPr>
+      </w:pPr>
+      <w:r>
+        <w:rPr>
+          <w:rFonts w:ascii="Avenir Next LT Pro Light" w:hAnsi="Avenir Next LT Pro Light"/>
+        </w:rPr>
+        <w:t xml:space="preserve">In questa sezione, </w:t>
+      </w:r>
+      <w:r>
+        <w:rPr>
+          <w:rFonts w:ascii="Avenir Next LT Pro Light" w:hAnsi="Avenir Next LT Pro Light"/>
+        </w:rPr>
+        <w:t>l’operatore</w:t>
+      </w:r>
+      <w:r>
+        <w:rPr>
+          <w:rFonts w:ascii="Avenir Next LT Pro Light" w:hAnsi="Avenir Next LT Pro Light"/>
+        </w:rPr>
+        <w:t xml:space="preserve"> c</w:t>
+      </w:r>
+      <w:r>
+        <w:rPr>
+          <w:rFonts w:ascii="Avenir Next LT Pro Light" w:hAnsi="Avenir Next LT Pro Light"/>
+        </w:rPr>
+        <w:t xml:space="preserve">he ha </w:t>
+      </w:r>
+      <w:r>
+        <w:rPr>
+          <w:rFonts w:ascii="Avenir Next LT Pro Light" w:hAnsi="Avenir Next LT Pro Light"/>
+        </w:rPr>
+        <w:t>effettuato l’accesso</w:t>
+      </w:r>
+      <w:r>
+        <w:rPr>
+          <w:rFonts w:ascii="Avenir Next LT Pro Light" w:hAnsi="Avenir Next LT Pro Light"/>
+        </w:rPr>
+        <w:t xml:space="preserve"> </w:t>
+      </w:r>
+      <w:r>
+        <w:rPr>
+          <w:rFonts w:ascii="Avenir Next LT Pro Light" w:hAnsi="Avenir Next LT Pro Light"/>
+        </w:rPr>
+        <w:t xml:space="preserve">avrà la facoltà di inserire ulteriori aree di interesse che </w:t>
+      </w:r>
+      <w:r>
+        <w:rPr>
+          <w:rFonts w:ascii="Avenir Next LT Pro Light" w:hAnsi="Avenir Next LT Pro Light"/>
+        </w:rPr>
+        <w:t xml:space="preserve">verranno connesse </w:t>
+      </w:r>
+      <w:r>
+        <w:rPr>
+          <w:rFonts w:ascii="Avenir Next LT Pro Light" w:hAnsi="Avenir Next LT Pro Light"/>
+        </w:rPr>
+        <w:t>alla stazione</w:t>
+      </w:r>
+      <w:r>
+        <w:rPr>
+          <w:rFonts w:ascii="Avenir Next LT Pro Light" w:hAnsi="Avenir Next LT Pro Light"/>
+        </w:rPr>
+        <w:t xml:space="preserve"> associata all’utente</w:t>
+      </w:r>
+      <w:r>
+        <w:rPr>
+          <w:rFonts w:ascii="Avenir Next LT Pro Light" w:hAnsi="Avenir Next LT Pro Light"/>
+        </w:rPr>
+        <w:t>.</w:t>
+      </w:r>
+      <w:r>
+        <w:rPr>
+          <w:rFonts w:ascii="Avenir Next LT Pro Light" w:hAnsi="Avenir Next LT Pro Light"/>
+        </w:rPr>
+        <w:t xml:space="preserve"> </w:t>
+      </w:r>
+      <w:r>
+        <w:rPr>
+          <w:rFonts w:ascii="Avenir Next LT Pro Light" w:hAnsi="Avenir Next LT Pro Light"/>
+        </w:rPr>
+        <w:t xml:space="preserve">Durante </w:t>
+      </w:r>
+      <w:r>
+        <w:rPr>
+          <w:rFonts w:ascii="Avenir Next LT Pro Light" w:hAnsi="Avenir Next LT Pro Light"/>
+        </w:rPr>
+        <w:t>questa fase</w:t>
+      </w:r>
+      <w:r>
+        <w:rPr>
+          <w:rFonts w:ascii="Avenir Next LT Pro Light" w:hAnsi="Avenir Next LT Pro Light"/>
+        </w:rPr>
+        <w:t xml:space="preserve"> verranno eseguiti gli opportuni controlli</w:t>
+      </w:r>
+      <w:r>
+        <w:rPr>
+          <w:rFonts w:ascii="Avenir Next LT Pro Light" w:hAnsi="Avenir Next LT Pro Light"/>
+        </w:rPr>
+        <w:t>:</w:t>
+      </w:r>
+    </w:p>
+    <w:p>
+      <w:pPr>
+        <w:pStyle w:val="Paragrafoelenco"/>
+        <w:numPr>
+          <w:ilvl w:val="2"/>
+          <w:numId w:val="1"/>
+        </w:numPr>
+        <w:jc w:val="both"/>
+        <w:outlineLvl w:val="2"/>
         <w:rPr>
           <w:rFonts w:ascii="Avenir Next LT Pro Light" w:hAnsi="Avenir Next LT Pro Light"/>
         </w:rPr>
@@ -7972,26 +8021,26 @@
           <w:noProof/>
         </w:rPr>
         <w:drawing>
-          <wp:anchor distT="0" distB="0" distL="114300" distR="114300" simplePos="0" relativeHeight="251712512" behindDoc="1" locked="0" layoutInCell="1" allowOverlap="1" wp14:anchorId="5097BEB1" wp14:editId="2A02592E">
+          <wp:anchor distT="0" distB="0" distL="114300" distR="114300" simplePos="0" relativeHeight="251712512" behindDoc="1" locked="0" layoutInCell="1" allowOverlap="1" wp14:anchorId="5097BEB1" wp14:editId="248D16A5">
             <wp:simplePos x="0" y="0"/>
             <wp:positionH relativeFrom="margin">
-              <wp:posOffset>676724</wp:posOffset>
+              <wp:posOffset>680720</wp:posOffset>
             </wp:positionH>
             <wp:positionV relativeFrom="paragraph">
-              <wp:posOffset>45426</wp:posOffset>
+              <wp:posOffset>45085</wp:posOffset>
             </wp:positionV>
-            <wp:extent cx="4513580" cy="2604770"/>
-            <wp:effectExtent l="0" t="0" r="1270" b="5080"/>
+            <wp:extent cx="4499610" cy="2604770"/>
+            <wp:effectExtent l="0" t="0" r="0" b="5080"/>
             <wp:wrapTight wrapText="bothSides">
               <wp:wrapPolygon edited="0">
                 <wp:start x="0" y="0"/>
                 <wp:lineTo x="0" y="21484"/>
-                <wp:lineTo x="21515" y="21484"/>
-                <wp:lineTo x="21515" y="0"/>
+                <wp:lineTo x="21490" y="21484"/>
+                <wp:lineTo x="21490" y="0"/>
                 <wp:lineTo x="0" y="0"/>
               </wp:wrapPolygon>
             </wp:wrapTight>
-            <wp:docPr id="1297428084" name="Immagine 1" descr="Immagine che contiene testo, schermata, software, Icona del computer&#10;&#10;Descrizione generata automaticamente"/>
+            <wp:docPr id="1297428084" name="Immagine 1"/>
             <wp:cNvGraphicFramePr>
               <a:graphicFrameLocks xmlns:a="http://schemas.openxmlformats.org/drawingml/2006/main" noChangeAspect="1"/>
             </wp:cNvGraphicFramePr>
@@ -7999,11 +8048,11 @@
               <a:graphicData uri="http://schemas.openxmlformats.org/drawingml/2006/picture">
                 <pic:pic xmlns:pic="http://schemas.openxmlformats.org/drawingml/2006/picture">
                   <pic:nvPicPr>
-                    <pic:cNvPr id="1297428084" name="Immagine 1" descr="Immagine che contiene testo, schermata, software, Icona del computer&#10;&#10;Descrizione generata automaticamente"/>
+                    <pic:cNvPr id="1297428084" name="Immagine 1"/>
                     <pic:cNvPicPr/>
                   </pic:nvPicPr>
                   <pic:blipFill>
-                    <a:blip r:embed="rId32" cstate="print">
+                    <a:blip r:embed="rId32">
                       <a:extLst>
                         <a:ext uri="{28A0092B-C50C-407E-A947-70E740481C1C}">
                           <a14:useLocalDpi xmlns:a14="http://schemas.microsoft.com/office/drawing/2010/main" val="0"/>
@@ -8017,7 +8066,7 @@
                   <pic:spPr>
                     <a:xfrm>
                       <a:off x="0" y="0"/>
-                      <a:ext cx="4513580" cy="2604770"/>
+                      <a:ext cx="4499610" cy="2604770"/>
                     </a:xfrm>
                     <a:prstGeom prst="rect">
                       <a:avLst/>
@@ -8158,6 +8207,128 @@
     </w:p>
     <w:p>
       <w:pPr>
+        <w:jc w:val="both"/>
+        <w:rPr>
+          <w:rFonts w:ascii="Avenir Next LT Pro Light" w:hAnsi="Avenir Next LT Pro Light"/>
+        </w:rPr>
+      </w:pPr>
+    </w:p>
+    <w:p>
+      <w:pPr>
+        <w:jc w:val="both"/>
+        <w:rPr>
+          <w:rFonts w:ascii="Avenir Next LT Pro Light" w:hAnsi="Avenir Next LT Pro Light"/>
+        </w:rPr>
+      </w:pPr>
+    </w:p>
+    <w:p>
+      <w:pPr>
+        <w:jc w:val="both"/>
+        <w:rPr>
+          <w:rFonts w:ascii="Avenir Next LT Pro Light" w:hAnsi="Avenir Next LT Pro Light"/>
+        </w:rPr>
+      </w:pPr>
+    </w:p>
+    <w:p>
+      <w:pPr>
+        <w:jc w:val="both"/>
+        <w:rPr>
+          <w:rFonts w:ascii="Avenir Next LT Pro Light" w:hAnsi="Avenir Next LT Pro Light"/>
+        </w:rPr>
+      </w:pPr>
+    </w:p>
+    <w:p>
+      <w:pPr>
+        <w:jc w:val="both"/>
+        <w:rPr>
+          <w:rFonts w:ascii="Avenir Next LT Pro Light" w:hAnsi="Avenir Next LT Pro Light"/>
+        </w:rPr>
+      </w:pPr>
+    </w:p>
+    <w:p>
+      <w:pPr>
+        <w:jc w:val="both"/>
+        <w:rPr>
+          <w:rFonts w:ascii="Avenir Next LT Pro Light" w:hAnsi="Avenir Next LT Pro Light"/>
+        </w:rPr>
+      </w:pPr>
+    </w:p>
+    <w:p>
+      <w:pPr>
+        <w:jc w:val="both"/>
+        <w:rPr>
+          <w:rFonts w:ascii="Avenir Next LT Pro Light" w:hAnsi="Avenir Next LT Pro Light"/>
+        </w:rPr>
+      </w:pPr>
+    </w:p>
+    <w:p>
+      <w:pPr>
+        <w:jc w:val="both"/>
+        <w:rPr>
+          <w:rFonts w:ascii="Avenir Next LT Pro Light" w:hAnsi="Avenir Next LT Pro Light"/>
+        </w:rPr>
+      </w:pPr>
+    </w:p>
+    <w:p>
+      <w:pPr>
+        <w:jc w:val="both"/>
+        <w:rPr>
+          <w:rFonts w:ascii="Avenir Next LT Pro Light" w:hAnsi="Avenir Next LT Pro Light"/>
+        </w:rPr>
+      </w:pPr>
+    </w:p>
+    <w:p>
+      <w:pPr>
+        <w:pStyle w:val="Paragrafoelenco"/>
+        <w:numPr>
+          <w:ilvl w:val="2"/>
+          <w:numId w:val="1"/>
+        </w:numPr>
+        <w:jc w:val="both"/>
+        <w:rPr>
+          <w:rFonts w:ascii="Avenir Next LT Pro Light" w:hAnsi="Avenir Next LT Pro Light"/>
+        </w:rPr>
+      </w:pPr>
+      <w:r>
+        <w:rPr>
+          <w:rFonts w:ascii="Avenir Next LT Pro Light" w:hAnsi="Avenir Next LT Pro Light"/>
+        </w:rPr>
+        <w:lastRenderedPageBreak/>
+        <w:t xml:space="preserve">Impossibile aggiungere un’area già presente </w:t>
+      </w:r>
+      <w:r>
+        <w:rPr>
+          <w:rFonts w:ascii="Avenir Next LT Pro Light" w:hAnsi="Avenir Next LT Pro Light"/>
+        </w:rPr>
+        <w:t>nel</w:t>
+      </w:r>
+      <w:r>
+        <w:rPr>
+          <w:rFonts w:ascii="Avenir Next LT Pro Light" w:hAnsi="Avenir Next LT Pro Light"/>
+        </w:rPr>
+        <w:t>la tabella del</w:t>
+      </w:r>
+      <w:r>
+        <w:rPr>
+          <w:rFonts w:ascii="Avenir Next LT Pro Light" w:hAnsi="Avenir Next LT Pro Light"/>
+        </w:rPr>
+        <w:t xml:space="preserve"> database </w:t>
+      </w:r>
+      <w:r>
+        <w:rPr>
+          <w:rFonts w:ascii="Avenir Next LT Pro Light" w:hAnsi="Avenir Next LT Pro Light"/>
+        </w:rPr>
+        <w:t>dedicato alle aree presenti</w:t>
+      </w:r>
+      <w:r>
+        <w:rPr>
+          <w:rFonts w:ascii="Avenir Next LT Pro Light" w:hAnsi="Avenir Next LT Pro Light"/>
+        </w:rPr>
+        <w:t>.</w:t>
+      </w:r>
+    </w:p>
+    <w:p>
+      <w:pPr>
         <w:pStyle w:val="Paragrafoelenco"/>
         <w:ind w:left="1080"/>
         <w:jc w:val="both"/>
@@ -8165,148 +8336,32 @@
           <w:rFonts w:ascii="Avenir Next LT Pro Light" w:hAnsi="Avenir Next LT Pro Light"/>
         </w:rPr>
       </w:pPr>
-    </w:p>
-    <w:p>
-      <w:pPr>
-        <w:jc w:val="both"/>
-        <w:rPr>
-          <w:rFonts w:ascii="Avenir Next LT Pro Light" w:hAnsi="Avenir Next LT Pro Light"/>
-        </w:rPr>
-      </w:pPr>
-    </w:p>
-    <w:p>
-      <w:pPr>
-        <w:jc w:val="both"/>
-        <w:rPr>
-          <w:rFonts w:ascii="Avenir Next LT Pro Light" w:hAnsi="Avenir Next LT Pro Light"/>
-        </w:rPr>
-      </w:pPr>
-    </w:p>
-    <w:p>
-      <w:pPr>
-        <w:jc w:val="both"/>
-        <w:rPr>
-          <w:rFonts w:ascii="Avenir Next LT Pro Light" w:hAnsi="Avenir Next LT Pro Light"/>
-        </w:rPr>
-      </w:pPr>
-    </w:p>
-    <w:p>
-      <w:pPr>
-        <w:jc w:val="both"/>
-        <w:rPr>
-          <w:rFonts w:ascii="Avenir Next LT Pro Light" w:hAnsi="Avenir Next LT Pro Light"/>
-        </w:rPr>
-      </w:pPr>
-    </w:p>
-    <w:p>
-      <w:pPr>
-        <w:jc w:val="both"/>
-        <w:rPr>
-          <w:rFonts w:ascii="Avenir Next LT Pro Light" w:hAnsi="Avenir Next LT Pro Light"/>
-        </w:rPr>
-      </w:pPr>
-    </w:p>
-    <w:p>
-      <w:pPr>
-        <w:jc w:val="both"/>
-        <w:rPr>
-          <w:rFonts w:ascii="Avenir Next LT Pro Light" w:hAnsi="Avenir Next LT Pro Light"/>
-        </w:rPr>
-      </w:pPr>
-    </w:p>
-    <w:p>
-      <w:pPr>
-        <w:jc w:val="both"/>
-        <w:rPr>
-          <w:rFonts w:ascii="Avenir Next LT Pro Light" w:hAnsi="Avenir Next LT Pro Light"/>
-        </w:rPr>
-      </w:pPr>
-    </w:p>
-    <w:p>
-      <w:pPr>
-        <w:jc w:val="both"/>
-        <w:rPr>
-          <w:rFonts w:ascii="Avenir Next LT Pro Light" w:hAnsi="Avenir Next LT Pro Light"/>
-        </w:rPr>
-      </w:pPr>
-    </w:p>
-    <w:p>
-      <w:pPr>
-        <w:pStyle w:val="Paragrafoelenco"/>
-        <w:numPr>
-          <w:ilvl w:val="0"/>
-          <w:numId w:val="15"/>
-        </w:numPr>
-        <w:jc w:val="both"/>
-        <w:rPr>
-          <w:rFonts w:ascii="Avenir Next LT Pro Light" w:hAnsi="Avenir Next LT Pro Light"/>
-        </w:rPr>
-      </w:pPr>
-      <w:r>
-        <w:rPr>
-          <w:rFonts w:ascii="Avenir Next LT Pro Light" w:hAnsi="Avenir Next LT Pro Light"/>
-        </w:rPr>
-        <w:lastRenderedPageBreak/>
-        <w:t xml:space="preserve">Impossibile aggiungere un’area già presente nel file </w:t>
-      </w:r>
-      <w:r>
-        <w:rPr>
-          <w:rFonts w:ascii="Avenir Next LT Pro Light" w:hAnsi="Avenir Next LT Pro Light"/>
-        </w:rPr>
-        <w:t>.</w:t>
-      </w:r>
-      <w:r>
-        <w:rPr>
-          <w:rFonts w:ascii="Avenir Next LT Pro Light" w:hAnsi="Avenir Next LT Pro Light"/>
-        </w:rPr>
-        <w:t>csv dedicato alle aree presenti</w:t>
-      </w:r>
-    </w:p>
-    <w:p>
-      <w:pPr>
-        <w:pStyle w:val="Paragrafoelenco"/>
-        <w:ind w:left="1080"/>
-        <w:jc w:val="both"/>
-        <w:rPr>
-          <w:rFonts w:ascii="Avenir Next LT Pro Light" w:hAnsi="Avenir Next LT Pro Light"/>
-        </w:rPr>
-      </w:pPr>
-    </w:p>
-    <w:p>
-      <w:pPr>
-        <w:pStyle w:val="Paragrafoelenco"/>
-        <w:ind w:left="1080"/>
-        <w:jc w:val="both"/>
-        <w:rPr>
-          <w:rFonts w:ascii="Avenir Next LT Pro Light" w:hAnsi="Avenir Next LT Pro Light"/>
-        </w:rPr>
-      </w:pPr>
       <w:r>
         <w:rPr>
           <w:rFonts w:ascii="Avenir Next LT Pro Light" w:hAnsi="Avenir Next LT Pro Light"/>
           <w:noProof/>
         </w:rPr>
         <w:drawing>
-          <wp:anchor distT="0" distB="0" distL="114300" distR="114300" simplePos="0" relativeHeight="251714560" behindDoc="1" locked="0" layoutInCell="1" allowOverlap="1" wp14:anchorId="62F2DDC6" wp14:editId="48C0DD9B">
+          <wp:anchor distT="0" distB="0" distL="114300" distR="114300" simplePos="0" relativeHeight="251714560" behindDoc="1" locked="0" layoutInCell="1" allowOverlap="1" wp14:anchorId="62F2DDC6" wp14:editId="0ECDA4B4">
             <wp:simplePos x="0" y="0"/>
             <wp:positionH relativeFrom="margin">
-              <wp:posOffset>988324</wp:posOffset>
+              <wp:posOffset>991870</wp:posOffset>
             </wp:positionH>
             <wp:positionV relativeFrom="paragraph">
-              <wp:posOffset>3779</wp:posOffset>
+              <wp:posOffset>182245</wp:posOffset>
             </wp:positionV>
-            <wp:extent cx="4474845" cy="2571750"/>
-            <wp:effectExtent l="0" t="0" r="1905" b="0"/>
+            <wp:extent cx="4464050" cy="2571750"/>
+            <wp:effectExtent l="0" t="0" r="0" b="0"/>
             <wp:wrapTight wrapText="bothSides">
               <wp:wrapPolygon edited="0">
                 <wp:start x="0" y="0"/>
                 <wp:lineTo x="0" y="21440"/>
-                <wp:lineTo x="21517" y="21440"/>
-                <wp:lineTo x="21517" y="0"/>
+                <wp:lineTo x="21477" y="21440"/>
+                <wp:lineTo x="21477" y="0"/>
                 <wp:lineTo x="0" y="0"/>
               </wp:wrapPolygon>
             </wp:wrapTight>
-            <wp:docPr id="101860803" name="Immagine 1" descr="Immagine che contiene testo, schermata, software, Icona del computer&#10;&#10;Descrizione generata automaticamente"/>
+            <wp:docPr id="101860803" name="Immagine 1"/>
             <wp:cNvGraphicFramePr>
               <a:graphicFrameLocks xmlns:a="http://schemas.openxmlformats.org/drawingml/2006/main" noChangeAspect="1"/>
             </wp:cNvGraphicFramePr>
@@ -8314,11 +8369,11 @@
               <a:graphicData uri="http://schemas.openxmlformats.org/drawingml/2006/picture">
                 <pic:pic xmlns:pic="http://schemas.openxmlformats.org/drawingml/2006/picture">
                   <pic:nvPicPr>
-                    <pic:cNvPr id="101860803" name="Immagine 1" descr="Immagine che contiene testo, schermata, software, Icona del computer&#10;&#10;Descrizione generata automaticamente"/>
+                    <pic:cNvPr id="101860803" name="Immagine 1"/>
                     <pic:cNvPicPr/>
                   </pic:nvPicPr>
                   <pic:blipFill>
-                    <a:blip r:embed="rId33" cstate="print">
+                    <a:blip r:embed="rId33">
                       <a:extLst>
                         <a:ext uri="{28A0092B-C50C-407E-A947-70E740481C1C}">
                           <a14:useLocalDpi xmlns:a14="http://schemas.microsoft.com/office/drawing/2010/main" val="0"/>
@@ -8332,7 +8387,7 @@
                   <pic:spPr>
                     <a:xfrm>
                       <a:off x="0" y="0"/>
-                      <a:ext cx="4474845" cy="2571750"/>
+                      <a:ext cx="4464050" cy="2571750"/>
                     </a:xfrm>
                     <a:prstGeom prst="rect">
                       <a:avLst/>
@@ -8354,6 +8409,16 @@
     <w:p>
       <w:pPr>
         <w:pStyle w:val="Paragrafoelenco"/>
+        <w:ind w:left="1080"/>
+        <w:jc w:val="both"/>
+        <w:rPr>
+          <w:rFonts w:ascii="Avenir Next LT Pro Light" w:hAnsi="Avenir Next LT Pro Light"/>
+        </w:rPr>
+      </w:pPr>
+    </w:p>
+    <w:p>
+      <w:pPr>
+        <w:pStyle w:val="Paragrafoelenco"/>
         <w:numPr>
           <w:ilvl w:val="0"/>
           <w:numId w:val="1"/>
@@ -8376,16 +8441,27 @@
     <w:p>
       <w:pPr>
         <w:pStyle w:val="Paragrafoelenco"/>
-        <w:jc w:val="both"/>
-        <w:rPr>
-          <w:rFonts w:ascii="Avenir Next LT Pro Light" w:hAnsi="Avenir Next LT Pro Light"/>
-        </w:rPr>
-      </w:pPr>
-      <w:r>
-        <w:rPr>
-          <w:rFonts w:ascii="Avenir Next LT Pro Light" w:hAnsi="Avenir Next LT Pro Light"/>
-        </w:rPr>
-        <w:t>In questa sezione è possibile aggiungere una nuova previsione per l’area selezionata</w:t>
+        <w:numPr>
+          <w:ilvl w:val="1"/>
+          <w:numId w:val="1"/>
+        </w:numPr>
+        <w:jc w:val="both"/>
+        <w:outlineLvl w:val="2"/>
+        <w:rPr>
+          <w:rFonts w:ascii="Avenir Next LT Pro Light" w:hAnsi="Avenir Next LT Pro Light"/>
+        </w:rPr>
+      </w:pPr>
+      <w:r>
+        <w:rPr>
+          <w:rFonts w:ascii="Avenir Next LT Pro Light" w:hAnsi="Avenir Next LT Pro Light"/>
+        </w:rPr>
+        <w:t>Usufruendo dell’omonimo bottone</w:t>
+      </w:r>
+      <w:r>
+        <w:rPr>
+          <w:rFonts w:ascii="Avenir Next LT Pro Light" w:hAnsi="Avenir Next LT Pro Light"/>
+        </w:rPr>
+        <w:t xml:space="preserve"> è possibile aggiungere una nuova previsione per l’area selezionata</w:t>
       </w:r>
       <w:r>
         <w:rPr>
@@ -8393,15 +8469,12 @@
         </w:rPr>
         <w:t>.</w:t>
       </w:r>
-    </w:p>
-    <w:p>
-      <w:pPr>
-        <w:pStyle w:val="Paragrafoelenco"/>
-        <w:jc w:val="both"/>
-        <w:rPr>
-          <w:rFonts w:ascii="Avenir Next LT Pro Light" w:hAnsi="Avenir Next LT Pro Light"/>
-        </w:rPr>
-      </w:pPr>
+      <w:r>
+        <w:rPr>
+          <w:rFonts w:ascii="Avenir Next LT Pro Light" w:hAnsi="Avenir Next LT Pro Light"/>
+        </w:rPr>
+        <w:t xml:space="preserve"> </w:t>
+      </w:r>
       <w:r>
         <w:rPr>
           <w:rFonts w:ascii="Avenir Next LT Pro Light" w:hAnsi="Avenir Next LT Pro Light"/>
@@ -8504,38 +8577,122 @@
     <w:p>
       <w:pPr>
         <w:pStyle w:val="Paragrafoelenco"/>
-        <w:jc w:val="both"/>
-        <w:rPr>
-          <w:rFonts w:ascii="Avenir Next LT Pro Light" w:hAnsi="Avenir Next LT Pro Light"/>
-        </w:rPr>
-      </w:pPr>
+        <w:numPr>
+          <w:ilvl w:val="0"/>
+          <w:numId w:val="1"/>
+        </w:numPr>
+        <w:jc w:val="both"/>
+        <w:outlineLvl w:val="2"/>
+        <w:rPr>
+          <w:rFonts w:ascii="Avenir Next LT Pro Light" w:hAnsi="Avenir Next LT Pro Light"/>
+        </w:rPr>
+      </w:pPr>
+      <w:r>
+        <w:rPr>
+          <w:rFonts w:ascii="Avenir Next LT Pro Light" w:hAnsi="Avenir Next LT Pro Light"/>
+        </w:rPr>
+        <w:t>Modifica previsione</w:t>
+      </w:r>
     </w:p>
     <w:p>
       <w:pPr>
         <w:pStyle w:val="Paragrafoelenco"/>
-        <w:jc w:val="both"/>
-        <w:rPr>
-          <w:rFonts w:ascii="Avenir Next LT Pro Light" w:hAnsi="Avenir Next LT Pro Light"/>
-        </w:rPr>
-      </w:pPr>
+        <w:numPr>
+          <w:ilvl w:val="1"/>
+          <w:numId w:val="1"/>
+        </w:numPr>
+        <w:jc w:val="both"/>
+        <w:outlineLvl w:val="2"/>
+        <w:rPr>
+          <w:rFonts w:ascii="Avenir Next LT Pro Light" w:hAnsi="Avenir Next LT Pro Light"/>
+        </w:rPr>
+      </w:pPr>
+      <w:r>
+        <w:rPr>
+          <w:rFonts w:ascii="Avenir Next LT Pro Light" w:hAnsi="Avenir Next LT Pro Light"/>
+        </w:rPr>
+        <w:t xml:space="preserve">Utilizzando l’apposito pulsante “Modifica previsione”, è possibile aggiornare i parametri di una previsione. Si possono modificare i valori come umidità, temperatura ecc., insieme alle relative note. Non è possibile modificare la data della previsione, ma è possibile eliminarla. </w:t>
+      </w:r>
     </w:p>
     <w:p>
       <w:pPr>
         <w:pStyle w:val="Paragrafoelenco"/>
-        <w:jc w:val="both"/>
-        <w:rPr>
-          <w:rFonts w:ascii="Avenir Next LT Pro Light" w:hAnsi="Avenir Next LT Pro Light"/>
-        </w:rPr>
-      </w:pPr>
+        <w:numPr>
+          <w:ilvl w:val="0"/>
+          <w:numId w:val="1"/>
+        </w:numPr>
+        <w:jc w:val="both"/>
+        <w:outlineLvl w:val="2"/>
+        <w:rPr>
+          <w:rFonts w:ascii="Avenir Next LT Pro Light" w:hAnsi="Avenir Next LT Pro Light"/>
+        </w:rPr>
+      </w:pPr>
+      <w:r>
+        <w:rPr>
+          <w:rFonts w:ascii="Avenir Next LT Pro Light" w:hAnsi="Avenir Next LT Pro Light"/>
+        </w:rPr>
+        <w:t>Elimina previsione</w:t>
+      </w:r>
     </w:p>
     <w:p>
       <w:pPr>
         <w:pStyle w:val="Paragrafoelenco"/>
-        <w:jc w:val="both"/>
-        <w:rPr>
-          <w:rFonts w:ascii="Avenir Next LT Pro Light" w:hAnsi="Avenir Next LT Pro Light"/>
-        </w:rPr>
-      </w:pPr>
+        <w:numPr>
+          <w:ilvl w:val="1"/>
+          <w:numId w:val="1"/>
+        </w:numPr>
+        <w:jc w:val="both"/>
+        <w:outlineLvl w:val="2"/>
+        <w:rPr>
+          <w:rFonts w:ascii="Avenir Next LT Pro Light" w:hAnsi="Avenir Next LT Pro Light"/>
+        </w:rPr>
+      </w:pPr>
+      <w:r>
+        <w:rPr>
+          <w:rFonts w:ascii="Avenir Next LT Pro Light" w:hAnsi="Avenir Next LT Pro Light"/>
+        </w:rPr>
+        <w:t xml:space="preserve">È </w:t>
+      </w:r>
+      <w:r>
+        <w:rPr>
+          <w:rFonts w:ascii="Avenir Next LT Pro Light" w:hAnsi="Avenir Next LT Pro Light"/>
+        </w:rPr>
+        <w:t>sufficiente selezionare la</w:t>
+      </w:r>
+      <w:r>
+        <w:rPr>
+          <w:rFonts w:ascii="Avenir Next LT Pro Light" w:hAnsi="Avenir Next LT Pro Light"/>
+        </w:rPr>
+        <w:t xml:space="preserve"> previsione all’interno della sezione “Area previsioni”</w:t>
+      </w:r>
+      <w:r>
+        <w:rPr>
+          <w:rFonts w:ascii="Avenir Next LT Pro Light" w:hAnsi="Avenir Next LT Pro Light"/>
+        </w:rPr>
+        <w:t xml:space="preserve"> per </w:t>
+      </w:r>
+      <w:r>
+        <w:rPr>
+          <w:rFonts w:ascii="Avenir Next LT Pro Light" w:hAnsi="Avenir Next LT Pro Light"/>
+        </w:rPr>
+        <w:t xml:space="preserve">avere un riferimento, premere il bottone </w:t>
+      </w:r>
+      <w:r>
+        <w:rPr>
+          <w:rFonts w:ascii="Avenir Next LT Pro Light" w:hAnsi="Avenir Next LT Pro Light"/>
+          <w:b/>
+          <w:bCs/>
+        </w:rPr>
+        <w:t>“Elimina previsione”</w:t>
+      </w:r>
+      <w:r>
+        <w:rPr>
+          <w:rFonts w:ascii="Avenir Next LT Pro Light" w:hAnsi="Avenir Next LT Pro Light"/>
+          <w:b/>
+          <w:bCs/>
+        </w:rPr>
+        <w:t xml:space="preserve">. </w:t>
+      </w:r>
     </w:p>
     <w:p>
       <w:pPr>
@@ -8593,6 +8750,78 @@
     </w:p>
     <w:p>
       <w:pPr>
+        <w:pStyle w:val="Paragrafoelenco"/>
+        <w:jc w:val="both"/>
+        <w:rPr>
+          <w:rFonts w:ascii="Avenir Next LT Pro Light" w:hAnsi="Avenir Next LT Pro Light"/>
+        </w:rPr>
+      </w:pPr>
+    </w:p>
+    <w:p>
+      <w:pPr>
+        <w:pStyle w:val="Paragrafoelenco"/>
+        <w:jc w:val="both"/>
+        <w:rPr>
+          <w:rFonts w:ascii="Avenir Next LT Pro Light" w:hAnsi="Avenir Next LT Pro Light"/>
+        </w:rPr>
+      </w:pPr>
+    </w:p>
+    <w:p>
+      <w:pPr>
+        <w:pStyle w:val="Paragrafoelenco"/>
+        <w:jc w:val="both"/>
+        <w:rPr>
+          <w:rFonts w:ascii="Avenir Next LT Pro Light" w:hAnsi="Avenir Next LT Pro Light"/>
+        </w:rPr>
+      </w:pPr>
+    </w:p>
+    <w:p>
+      <w:pPr>
+        <w:pStyle w:val="Paragrafoelenco"/>
+        <w:jc w:val="both"/>
+        <w:rPr>
+          <w:rFonts w:ascii="Avenir Next LT Pro Light" w:hAnsi="Avenir Next LT Pro Light"/>
+        </w:rPr>
+      </w:pPr>
+    </w:p>
+    <w:p>
+      <w:pPr>
+        <w:pStyle w:val="Paragrafoelenco"/>
+        <w:jc w:val="both"/>
+        <w:rPr>
+          <w:rFonts w:ascii="Avenir Next LT Pro Light" w:hAnsi="Avenir Next LT Pro Light"/>
+        </w:rPr>
+      </w:pPr>
+    </w:p>
+    <w:p>
+      <w:pPr>
+        <w:pStyle w:val="Paragrafoelenco"/>
+        <w:jc w:val="both"/>
+        <w:rPr>
+          <w:rFonts w:ascii="Avenir Next LT Pro Light" w:hAnsi="Avenir Next LT Pro Light"/>
+        </w:rPr>
+      </w:pPr>
+    </w:p>
+    <w:p>
+      <w:pPr>
+        <w:pStyle w:val="Paragrafoelenco"/>
+        <w:jc w:val="both"/>
+        <w:rPr>
+          <w:rFonts w:ascii="Avenir Next LT Pro Light" w:hAnsi="Avenir Next LT Pro Light"/>
+        </w:rPr>
+      </w:pPr>
+    </w:p>
+    <w:p>
+      <w:pPr>
+        <w:pStyle w:val="Paragrafoelenco"/>
+        <w:jc w:val="both"/>
+        <w:rPr>
+          <w:rFonts w:ascii="Avenir Next LT Pro Light" w:hAnsi="Avenir Next LT Pro Light"/>
+        </w:rPr>
+      </w:pPr>
+    </w:p>
+    <w:p>
+      <w:pPr>
         <w:jc w:val="both"/>
         <w:rPr>
           <w:rFonts w:ascii="Avenir Next LT Pro Light" w:hAnsi="Avenir Next LT Pro Light"/>
@@ -8611,30 +8840,45 @@
       <w:r>
         <w:rPr>
           <w:rFonts w:ascii="Avenir Next LT Pro Light" w:hAnsi="Avenir Next LT Pro Light"/>
+        </w:rPr>
+        <w:lastRenderedPageBreak/>
+        <w:t>Aggiunta stazioni</w:t>
+      </w:r>
+      <w:bookmarkEnd w:id="17"/>
+    </w:p>
+    <w:p>
+      <w:pPr>
+        <w:jc w:val="both"/>
+        <w:rPr>
+          <w:rFonts w:ascii="Avenir Next LT Pro Light" w:hAnsi="Avenir Next LT Pro Light"/>
+        </w:rPr>
+      </w:pPr>
+      <w:r>
+        <w:rPr>
+          <w:rFonts w:ascii="Avenir Next LT Pro Light" w:hAnsi="Avenir Next LT Pro Light"/>
           <w:noProof/>
         </w:rPr>
-        <w:lastRenderedPageBreak/>
         <w:drawing>
-          <wp:anchor distT="0" distB="0" distL="114300" distR="114300" simplePos="0" relativeHeight="251699200" behindDoc="1" locked="0" layoutInCell="1" allowOverlap="1" wp14:anchorId="74C4EB28" wp14:editId="6F80B660">
+          <wp:anchor distT="0" distB="0" distL="114300" distR="114300" simplePos="0" relativeHeight="251699200" behindDoc="1" locked="0" layoutInCell="1" allowOverlap="1" wp14:anchorId="74C4EB28" wp14:editId="63734549">
             <wp:simplePos x="0" y="0"/>
             <wp:positionH relativeFrom="margin">
-              <wp:posOffset>3821151</wp:posOffset>
+              <wp:posOffset>2868930</wp:posOffset>
             </wp:positionH>
             <wp:positionV relativeFrom="paragraph">
-              <wp:posOffset>192529</wp:posOffset>
+              <wp:posOffset>4445</wp:posOffset>
             </wp:positionV>
-            <wp:extent cx="2541905" cy="2475230"/>
-            <wp:effectExtent l="0" t="0" r="0" b="1270"/>
+            <wp:extent cx="3401060" cy="3162935"/>
+            <wp:effectExtent l="0" t="0" r="8890" b="0"/>
             <wp:wrapTight wrapText="bothSides">
               <wp:wrapPolygon edited="0">
                 <wp:start x="0" y="0"/>
-                <wp:lineTo x="0" y="21445"/>
-                <wp:lineTo x="21368" y="21445"/>
-                <wp:lineTo x="21368" y="0"/>
+                <wp:lineTo x="0" y="21466"/>
+                <wp:lineTo x="21535" y="21466"/>
+                <wp:lineTo x="21535" y="0"/>
                 <wp:lineTo x="0" y="0"/>
               </wp:wrapPolygon>
             </wp:wrapTight>
-            <wp:docPr id="907038470" name="Immagine 1" descr="Immagine che contiene testo, schermata, schermo, numero&#10;&#10;Descrizione generata automaticamente"/>
+            <wp:docPr id="907038470" name="Immagine 1"/>
             <wp:cNvGraphicFramePr>
               <a:graphicFrameLocks xmlns:a="http://schemas.openxmlformats.org/drawingml/2006/main" noChangeAspect="1"/>
             </wp:cNvGraphicFramePr>
@@ -8642,7 +8886,7 @@
               <a:graphicData uri="http://schemas.openxmlformats.org/drawingml/2006/picture">
                 <pic:pic xmlns:pic="http://schemas.openxmlformats.org/drawingml/2006/picture">
                   <pic:nvPicPr>
-                    <pic:cNvPr id="907038470" name="Immagine 1" descr="Immagine che contiene testo, schermata, schermo, numero&#10;&#10;Descrizione generata automaticamente"/>
+                    <pic:cNvPr id="907038470" name="Immagine 1"/>
                     <pic:cNvPicPr/>
                   </pic:nvPicPr>
                   <pic:blipFill>
@@ -8660,7 +8904,7 @@
                   <pic:spPr>
                     <a:xfrm>
                       <a:off x="0" y="0"/>
-                      <a:ext cx="2541905" cy="2475230"/>
+                      <a:ext cx="3401060" cy="3162935"/>
                     </a:xfrm>
                     <a:prstGeom prst="rect">
                       <a:avLst/>
@@ -8682,21 +8926,6 @@
         <w:rPr>
           <w:rFonts w:ascii="Avenir Next LT Pro Light" w:hAnsi="Avenir Next LT Pro Light"/>
         </w:rPr>
-        <w:t>Aggiunta stazioni</w:t>
-      </w:r>
-      <w:bookmarkEnd w:id="17"/>
-    </w:p>
-    <w:p>
-      <w:pPr>
-        <w:jc w:val="both"/>
-        <w:rPr>
-          <w:rFonts w:ascii="Avenir Next LT Pro Light" w:hAnsi="Avenir Next LT Pro Light"/>
-        </w:rPr>
-      </w:pPr>
-      <w:r>
-        <w:rPr>
-          <w:rFonts w:ascii="Avenir Next LT Pro Light" w:hAnsi="Avenir Next LT Pro Light"/>
-        </w:rPr>
         <w:t>Dopo aver cliccato sul bottone</w:t>
       </w:r>
       <w:r>
@@ -8811,7 +9040,33 @@
         <w:rPr>
           <w:rFonts w:ascii="Avenir Next LT Pro Light" w:hAnsi="Avenir Next LT Pro Light"/>
         </w:rPr>
-        <w:t xml:space="preserve"> verrà mostrata la finestra sulla destra nella quale è necessario inserire tutte le informazioni.</w:t>
+        <w:t xml:space="preserve"> verrà mostrata la finestra sulla destra nella quale è necessario </w:t>
+      </w:r>
+      <w:r>
+        <w:rPr>
+          <w:rFonts w:ascii="Avenir Next LT Pro Light" w:hAnsi="Avenir Next LT Pro Light"/>
+        </w:rPr>
+        <w:t>cercare la città d’interesse dell’utente da aggiungere come stazione</w:t>
+      </w:r>
+      <w:r>
+        <w:rPr>
+          <w:rFonts w:ascii="Avenir Next LT Pro Light" w:hAnsi="Avenir Next LT Pro Light"/>
+        </w:rPr>
+        <w:t>.</w:t>
+      </w:r>
+    </w:p>
+    <w:p>
+      <w:pPr>
+        <w:jc w:val="both"/>
+        <w:rPr>
+          <w:rFonts w:ascii="Avenir Next LT Pro Light" w:hAnsi="Avenir Next LT Pro Light"/>
+        </w:rPr>
+      </w:pPr>
+      <w:r>
+        <w:rPr>
+          <w:rFonts w:ascii="Avenir Next LT Pro Light" w:hAnsi="Avenir Next LT Pro Light"/>
+        </w:rPr>
+        <w:t>I vari campi sottostanti verranno compilati automaticamente dopo aver effettuato il click sulla stazione.</w:t>
       </w:r>
     </w:p>
     <w:p>
@@ -8839,7 +9094,19 @@
         <w:rPr>
           <w:rFonts w:ascii="Avenir Next LT Pro Light" w:hAnsi="Avenir Next LT Pro Light"/>
         </w:rPr>
-        <w:t xml:space="preserve"> che rappresenta l’identificativo della stazione è reperibile dal bottone </w:t>
+        <w:t xml:space="preserve"> che rappresenta l’identificativo della stazione è </w:t>
+      </w:r>
+      <w:r>
+        <w:rPr>
+          <w:rFonts w:ascii="Avenir Next LT Pro Light" w:hAnsi="Avenir Next LT Pro Light"/>
+        </w:rPr>
+        <w:t xml:space="preserve">inoltre reperibile </w:t>
+      </w:r>
+      <w:r>
+        <w:rPr>
+          <w:rFonts w:ascii="Avenir Next LT Pro Light" w:hAnsi="Avenir Next LT Pro Light"/>
+        </w:rPr>
+        <w:t xml:space="preserve">dal bottone </w:t>
       </w:r>
       <w:r>
         <w:rPr>
@@ -8998,7 +9265,57 @@
         <w:rPr>
           <w:rFonts w:ascii="Avenir Next LT Pro Light" w:hAnsi="Avenir Next LT Pro Light"/>
         </w:rPr>
-        <w:t xml:space="preserve"> la città di interesse, verrà mostrato un report delle informazioni.</w:t>
+        <w:t xml:space="preserve"> la </w:t>
+      </w:r>
+      <w:r>
+        <w:rPr>
+          <w:rFonts w:ascii="Avenir Next LT Pro Light" w:hAnsi="Avenir Next LT Pro Light"/>
+        </w:rPr>
+        <w:t>stazione</w:t>
+      </w:r>
+      <w:r>
+        <w:rPr>
+          <w:rFonts w:ascii="Avenir Next LT Pro Light" w:hAnsi="Avenir Next LT Pro Light"/>
+        </w:rPr>
+        <w:t>, verrà mostrato un report delle informazioni.</w:t>
+      </w:r>
+    </w:p>
+    <w:p>
+      <w:pPr>
+        <w:jc w:val="both"/>
+        <w:rPr>
+          <w:rFonts w:ascii="Avenir Next LT Pro Light" w:hAnsi="Avenir Next LT Pro Light"/>
+        </w:rPr>
+      </w:pPr>
+      <w:r>
+        <w:rPr>
+          <w:rFonts w:ascii="Avenir Next LT Pro Light" w:hAnsi="Avenir Next LT Pro Light"/>
+        </w:rPr>
+        <w:t xml:space="preserve">Sarà possibile copiare le informazioni delle coordinate e del </w:t>
+      </w:r>
+      <w:r>
+        <w:rPr>
+          <w:rFonts w:ascii="Avenir Next LT Pro Light" w:hAnsi="Avenir Next LT Pro Light"/>
+          <w:b/>
+          <w:bCs/>
+          <w:u w:val="single"/>
+        </w:rPr>
+        <w:t>G</w:t>
+      </w:r>
+      <w:r>
+        <w:rPr>
+          <w:rFonts w:ascii="Avenir Next LT Pro Light" w:hAnsi="Avenir Next LT Pro Light"/>
+          <w:b/>
+          <w:bCs/>
+          <w:u w:val="single"/>
+        </w:rPr>
+        <w:t>eoname_id</w:t>
+      </w:r>
+      <w:r>
+        <w:rPr>
+          <w:rFonts w:ascii="Avenir Next LT Pro Light" w:hAnsi="Avenir Next LT Pro Light"/>
+        </w:rPr>
+        <w:t>.</w:t>
       </w:r>
     </w:p>
     <w:p>
@@ -9014,13 +9331,13 @@
           <w:noProof/>
         </w:rPr>
         <w:drawing>
-          <wp:anchor distT="0" distB="0" distL="114300" distR="114300" simplePos="0" relativeHeight="251677696" behindDoc="1" locked="0" layoutInCell="1" allowOverlap="1" wp14:anchorId="3AA9179F" wp14:editId="30F882DB">
+          <wp:anchor distT="0" distB="0" distL="114300" distR="114300" simplePos="0" relativeHeight="251677696" behindDoc="1" locked="0" layoutInCell="1" allowOverlap="1" wp14:anchorId="3AA9179F" wp14:editId="54412EDD">
             <wp:simplePos x="0" y="0"/>
             <wp:positionH relativeFrom="margin">
-              <wp:posOffset>3962524</wp:posOffset>
+              <wp:align>right</wp:align>
             </wp:positionH>
             <wp:positionV relativeFrom="paragraph">
-              <wp:posOffset>436214</wp:posOffset>
+              <wp:posOffset>326390</wp:posOffset>
             </wp:positionV>
             <wp:extent cx="2701925" cy="1611630"/>
             <wp:effectExtent l="0" t="0" r="3175" b="7620"/>
@@ -9087,201 +9404,79 @@
       <w:r>
         <w:rPr>
           <w:rFonts w:ascii="Avenir Next LT Pro Light" w:hAnsi="Avenir Next LT Pro Light"/>
-        </w:rPr>
-        <w:t xml:space="preserve">Sarà possibile copiare le informazioni delle coordinate e del </w:t>
-      </w:r>
-      <w:r>
-        <w:rPr>
-          <w:rFonts w:ascii="Avenir Next LT Pro Light" w:hAnsi="Avenir Next LT Pro Light"/>
-          <w:b/>
-          <w:bCs/>
-          <w:u w:val="single"/>
-        </w:rPr>
-        <w:t>G</w:t>
-      </w:r>
-      <w:r>
-        <w:rPr>
-          <w:rFonts w:ascii="Avenir Next LT Pro Light" w:hAnsi="Avenir Next LT Pro Light"/>
-          <w:b/>
-          <w:bCs/>
-          <w:u w:val="single"/>
-        </w:rPr>
-        <w:t>eoname_id</w:t>
-      </w:r>
-      <w:r>
-        <w:rPr>
-          <w:rFonts w:ascii="Avenir Next LT Pro Light" w:hAnsi="Avenir Next LT Pro Light"/>
-        </w:rPr>
-        <w:t>.</w:t>
-      </w:r>
-    </w:p>
-    <w:p>
-      <w:pPr>
-        <w:jc w:val="both"/>
-        <w:rPr>
-          <w:rFonts w:ascii="Avenir Next LT Pro Light" w:hAnsi="Avenir Next LT Pro Light"/>
-        </w:rPr>
-      </w:pPr>
-      <w:r>
-        <w:rPr>
-          <w:rFonts w:ascii="Avenir Next LT Pro Light" w:hAnsi="Avenir Next LT Pro Light"/>
           <w:noProof/>
         </w:rPr>
-        <mc:AlternateContent>
-          <mc:Choice Requires="wpg">
-            <w:drawing>
-              <wp:anchor distT="0" distB="0" distL="114300" distR="114300" simplePos="0" relativeHeight="251682816" behindDoc="1" locked="0" layoutInCell="1" allowOverlap="1" wp14:anchorId="6859D799" wp14:editId="0DDFDF71">
-                <wp:simplePos x="0" y="0"/>
-                <wp:positionH relativeFrom="column">
-                  <wp:posOffset>-251739</wp:posOffset>
-                </wp:positionH>
-                <wp:positionV relativeFrom="paragraph">
-                  <wp:posOffset>5870</wp:posOffset>
-                </wp:positionV>
-                <wp:extent cx="4088765" cy="1674495"/>
-                <wp:effectExtent l="0" t="0" r="45085" b="1905"/>
-                <wp:wrapTight wrapText="bothSides">
-                  <wp:wrapPolygon edited="0">
-                    <wp:start x="0" y="0"/>
-                    <wp:lineTo x="0" y="21379"/>
-                    <wp:lineTo x="21738" y="21379"/>
-                    <wp:lineTo x="21738" y="0"/>
-                    <wp:lineTo x="0" y="0"/>
-                  </wp:wrapPolygon>
-                </wp:wrapTight>
-                <wp:docPr id="1254793392" name="Gruppo 5"/>
-                <wp:cNvGraphicFramePr/>
-                <a:graphic xmlns:a="http://schemas.openxmlformats.org/drawingml/2006/main">
-                  <a:graphicData uri="http://schemas.microsoft.com/office/word/2010/wordprocessingGroup">
-                    <wpg:wgp>
-                      <wpg:cNvGrpSpPr/>
-                      <wpg:grpSpPr>
-                        <a:xfrm>
-                          <a:off x="0" y="0"/>
-                          <a:ext cx="4088765" cy="1674495"/>
-                          <a:chOff x="0" y="0"/>
-                          <a:chExt cx="4088765" cy="1674495"/>
-                        </a:xfrm>
-                      </wpg:grpSpPr>
-                      <pic:pic xmlns:pic="http://schemas.openxmlformats.org/drawingml/2006/picture">
-                        <pic:nvPicPr>
-                          <pic:cNvPr id="204260686" name="Immagine 1" descr="Immagine che contiene testo, schermata, Carattere&#10;&#10;Descrizione generata automaticamente"/>
-                          <pic:cNvPicPr>
-                            <a:picLocks noChangeAspect="1"/>
-                          </pic:cNvPicPr>
-                        </pic:nvPicPr>
-                        <pic:blipFill>
-                          <a:blip r:embed="rId37">
-                            <a:extLst>
-                              <a:ext uri="{28A0092B-C50C-407E-A947-70E740481C1C}">
-                                <a14:useLocalDpi xmlns:a14="http://schemas.microsoft.com/office/drawing/2010/main" val="0"/>
-                              </a:ext>
-                            </a:extLst>
-                          </a:blip>
-                          <a:stretch>
-                            <a:fillRect/>
-                          </a:stretch>
-                        </pic:blipFill>
-                        <pic:spPr>
-                          <a:xfrm>
-                            <a:off x="0" y="0"/>
-                            <a:ext cx="4088765" cy="1674495"/>
-                          </a:xfrm>
-                          <a:prstGeom prst="rect">
-                            <a:avLst/>
-                          </a:prstGeom>
-                        </pic:spPr>
-                      </pic:pic>
-                      <wps:wsp>
-                        <wps:cNvPr id="1268387251" name="Connettore diritto 4"/>
-                        <wps:cNvCnPr/>
-                        <wps:spPr>
-                          <a:xfrm>
-                            <a:off x="3672468" y="1037528"/>
-                            <a:ext cx="401444" cy="0"/>
-                          </a:xfrm>
-                          <a:prstGeom prst="line">
-                            <a:avLst/>
-                          </a:prstGeom>
-                          <a:ln w="57150">
-                            <a:solidFill>
-                              <a:srgbClr val="FF0000"/>
-                            </a:solidFill>
-                          </a:ln>
-                        </wps:spPr>
-                        <wps:style>
-                          <a:lnRef idx="1">
-                            <a:schemeClr val="accent1"/>
-                          </a:lnRef>
-                          <a:fillRef idx="0">
-                            <a:schemeClr val="accent1"/>
-                          </a:fillRef>
-                          <a:effectRef idx="0">
-                            <a:schemeClr val="accent1"/>
-                          </a:effectRef>
-                          <a:fontRef idx="minor">
-                            <a:schemeClr val="tx1"/>
-                          </a:fontRef>
-                        </wps:style>
-                        <wps:bodyPr/>
-                      </wps:wsp>
-                      <wps:wsp>
-                        <wps:cNvPr id="348140984" name="Connettore diritto 4"/>
-                        <wps:cNvCnPr/>
-                        <wps:spPr>
-                          <a:xfrm>
-                            <a:off x="59473" y="1394367"/>
-                            <a:ext cx="527824" cy="0"/>
-                          </a:xfrm>
-                          <a:prstGeom prst="line">
-                            <a:avLst/>
-                          </a:prstGeom>
-                          <a:ln w="57150">
-                            <a:solidFill>
-                              <a:srgbClr val="FF0000"/>
-                            </a:solidFill>
-                          </a:ln>
-                        </wps:spPr>
-                        <wps:style>
-                          <a:lnRef idx="1">
-                            <a:schemeClr val="accent1"/>
-                          </a:lnRef>
-                          <a:fillRef idx="0">
-                            <a:schemeClr val="accent1"/>
-                          </a:fillRef>
-                          <a:effectRef idx="0">
-                            <a:schemeClr val="accent1"/>
-                          </a:effectRef>
-                          <a:fontRef idx="minor">
-                            <a:schemeClr val="tx1"/>
-                          </a:fontRef>
-                        </wps:style>
-                        <wps:bodyPr/>
-                      </wps:wsp>
-                    </wpg:wgp>
-                  </a:graphicData>
-                </a:graphic>
-              </wp:anchor>
-            </w:drawing>
-          </mc:Choice>
-          <mc:Fallback>
-            <w:pict>
-              <v:group w14:anchorId="5C82E2F6" id="Gruppo 5" o:spid="_x0000_s1026" style="position:absolute;margin-left:-19.8pt;margin-top:.45pt;width:321.95pt;height:131.85pt;z-index:-251633664" coordsize="40887,16744" o:gfxdata="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">
-                <v:shape id="Immagine 1" o:spid="_x0000_s1027" type="#_x0000_t75" alt="Immagine che contiene testo, schermata, Carattere&#10;&#10;Descrizione generata automaticamente" style="position:absolute;width:40887;height:16744;visibility:visible;mso-wrap-style:square" o:gfxdata="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">
-                  <v:imagedata r:id="rId38" o:title="Immagine che contiene testo, schermata, Carattere&#10;&#10;Descrizione generata automaticamente"/>
-                </v:shape>
-                <v:line id="Connettore diritto 4" o:spid="_x0000_s1028" style="position:absolute;visibility:visible;mso-wrap-style:square" from="36724,10375" to="40739,10375" o:connectortype="straight" o:gfxdata="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" strokecolor="red" strokeweight="4.5pt">
-                  <v:stroke joinstyle="miter"/>
-                </v:line>
-                <v:line id="Connettore diritto 4" o:spid="_x0000_s1029" style="position:absolute;visibility:visible;mso-wrap-style:square" from="594,13943" to="5872,13943" o:connectortype="straight" o:gfxdata="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" strokecolor="red" strokeweight="4.5pt">
-                  <v:stroke joinstyle="miter"/>
-                </v:line>
-                <w10:wrap type="tight"/>
-              </v:group>
-            </w:pict>
-          </mc:Fallback>
-        </mc:AlternateContent>
-      </w:r>
+        <w:drawing>
+          <wp:anchor distT="0" distB="0" distL="114300" distR="114300" simplePos="0" relativeHeight="251715584" behindDoc="0" locked="0" layoutInCell="1" allowOverlap="1" wp14:anchorId="5220B58C" wp14:editId="4A4A576B">
+            <wp:simplePos x="0" y="0"/>
+            <wp:positionH relativeFrom="margin">
+              <wp:align>left</wp:align>
+            </wp:positionH>
+            <wp:positionV relativeFrom="paragraph">
+              <wp:posOffset>418465</wp:posOffset>
+            </wp:positionV>
+            <wp:extent cx="2966085" cy="2712720"/>
+            <wp:effectExtent l="0" t="0" r="5715" b="0"/>
+            <wp:wrapSquare wrapText="bothSides"/>
+            <wp:docPr id="1094472914" name="Immagine 16"/>
+            <wp:cNvGraphicFramePr>
+              <a:graphicFrameLocks xmlns:a="http://schemas.openxmlformats.org/drawingml/2006/main" noChangeAspect="1"/>
+            </wp:cNvGraphicFramePr>
+            <a:graphic xmlns:a="http://schemas.openxmlformats.org/drawingml/2006/main">
+              <a:graphicData uri="http://schemas.openxmlformats.org/drawingml/2006/picture">
+                <pic:pic xmlns:pic="http://schemas.openxmlformats.org/drawingml/2006/picture">
+                  <pic:nvPicPr>
+                    <pic:cNvPr id="0" name="Picture 1"/>
+                    <pic:cNvPicPr>
+                      <a:picLocks noChangeAspect="1" noChangeArrowheads="1"/>
+                    </pic:cNvPicPr>
+                  </pic:nvPicPr>
+                  <pic:blipFill>
+                    <a:blip r:embed="rId37">
+                      <a:extLst>
+                        <a:ext uri="{28A0092B-C50C-407E-A947-70E740481C1C}">
+                          <a14:useLocalDpi xmlns:a14="http://schemas.microsoft.com/office/drawing/2010/main" val="0"/>
+                        </a:ext>
+                      </a:extLst>
+                    </a:blip>
+                    <a:srcRect/>
+                    <a:stretch>
+                      <a:fillRect/>
+                    </a:stretch>
+                  </pic:blipFill>
+                  <pic:spPr bwMode="auto">
+                    <a:xfrm>
+                      <a:off x="0" y="0"/>
+                      <a:ext cx="2966085" cy="2712720"/>
+                    </a:xfrm>
+                    <a:prstGeom prst="rect">
+                      <a:avLst/>
+                    </a:prstGeom>
+                    <a:noFill/>
+                    <a:ln>
+                      <a:noFill/>
+                    </a:ln>
+                  </pic:spPr>
+                </pic:pic>
+              </a:graphicData>
+            </a:graphic>
+            <wp14:sizeRelH relativeFrom="margin">
+              <wp14:pctWidth>0</wp14:pctWidth>
+            </wp14:sizeRelH>
+            <wp14:sizeRelV relativeFrom="margin">
+              <wp14:pctHeight>0</wp14:pctHeight>
+            </wp14:sizeRelV>
+          </wp:anchor>
+        </w:drawing>
+      </w:r>
+    </w:p>
+    <w:p>
+      <w:pPr>
+        <w:jc w:val="both"/>
+        <w:rPr>
+          <w:rFonts w:ascii="Avenir Next LT Pro Light" w:hAnsi="Avenir Next LT Pro Light"/>
+        </w:rPr>
+      </w:pPr>
     </w:p>
     <w:p>
       <w:pPr>
@@ -9545,6 +9740,143 @@
           <w:rFonts w:ascii="Avenir Next LT Pro Light" w:hAnsi="Avenir Next LT Pro Light"/>
         </w:rPr>
       </w:pPr>
+      <w:r>
+        <w:rPr>
+          <w:rFonts w:ascii="Avenir Next LT Pro Light" w:hAnsi="Avenir Next LT Pro Light"/>
+          <w:noProof/>
+        </w:rPr>
+        <w:lastRenderedPageBreak/>
+        <w:drawing>
+          <wp:anchor distT="0" distB="0" distL="114300" distR="114300" simplePos="0" relativeHeight="251718656" behindDoc="0" locked="0" layoutInCell="1" allowOverlap="1" wp14:anchorId="36492419" wp14:editId="6858C02C">
+            <wp:simplePos x="0" y="0"/>
+            <wp:positionH relativeFrom="margin">
+              <wp:posOffset>3210560</wp:posOffset>
+            </wp:positionH>
+            <wp:positionV relativeFrom="paragraph">
+              <wp:posOffset>6985</wp:posOffset>
+            </wp:positionV>
+            <wp:extent cx="2915920" cy="2697480"/>
+            <wp:effectExtent l="0" t="0" r="0" b="7620"/>
+            <wp:wrapSquare wrapText="bothSides"/>
+            <wp:docPr id="1226066264" name="Immagine 19" descr="Immagine che contiene testo, elettronica, schermata, schermo&#10;&#10;Descrizione generata automaticamente"/>
+            <wp:cNvGraphicFramePr>
+              <a:graphicFrameLocks xmlns:a="http://schemas.openxmlformats.org/drawingml/2006/main" noChangeAspect="1"/>
+            </wp:cNvGraphicFramePr>
+            <a:graphic xmlns:a="http://schemas.openxmlformats.org/drawingml/2006/main">
+              <a:graphicData uri="http://schemas.openxmlformats.org/drawingml/2006/picture">
+                <pic:pic xmlns:pic="http://schemas.openxmlformats.org/drawingml/2006/picture">
+                  <pic:nvPicPr>
+                    <pic:cNvPr id="1226066264" name="Immagine 19" descr="Immagine che contiene testo, elettronica, schermata, schermo&#10;&#10;Descrizione generata automaticamente"/>
+                    <pic:cNvPicPr>
+                      <a:picLocks noChangeAspect="1" noChangeArrowheads="1"/>
+                    </pic:cNvPicPr>
+                  </pic:nvPicPr>
+                  <pic:blipFill>
+                    <a:blip r:embed="rId38">
+                      <a:extLst>
+                        <a:ext uri="{28A0092B-C50C-407E-A947-70E740481C1C}">
+                          <a14:useLocalDpi xmlns:a14="http://schemas.microsoft.com/office/drawing/2010/main" val="0"/>
+                        </a:ext>
+                      </a:extLst>
+                    </a:blip>
+                    <a:srcRect/>
+                    <a:stretch>
+                      <a:fillRect/>
+                    </a:stretch>
+                  </pic:blipFill>
+                  <pic:spPr bwMode="auto">
+                    <a:xfrm>
+                      <a:off x="0" y="0"/>
+                      <a:ext cx="2915920" cy="2697480"/>
+                    </a:xfrm>
+                    <a:prstGeom prst="rect">
+                      <a:avLst/>
+                    </a:prstGeom>
+                    <a:noFill/>
+                    <a:ln>
+                      <a:noFill/>
+                    </a:ln>
+                  </pic:spPr>
+                </pic:pic>
+              </a:graphicData>
+            </a:graphic>
+            <wp14:sizeRelH relativeFrom="margin">
+              <wp14:pctWidth>0</wp14:pctWidth>
+            </wp14:sizeRelH>
+            <wp14:sizeRelV relativeFrom="margin">
+              <wp14:pctHeight>0</wp14:pctHeight>
+            </wp14:sizeRelV>
+          </wp:anchor>
+        </w:drawing>
+      </w:r>
+      <w:r>
+        <w:rPr>
+          <w:rFonts w:ascii="Avenir Next LT Pro Light" w:hAnsi="Avenir Next LT Pro Light"/>
+          <w:noProof/>
+        </w:rPr>
+        <w:drawing>
+          <wp:anchor distT="0" distB="0" distL="114300" distR="114300" simplePos="0" relativeHeight="251716608" behindDoc="0" locked="0" layoutInCell="1" allowOverlap="1" wp14:anchorId="25ABE531" wp14:editId="4664EBD8">
+            <wp:simplePos x="0" y="0"/>
+            <wp:positionH relativeFrom="margin">
+              <wp:posOffset>-3810</wp:posOffset>
+            </wp:positionH>
+            <wp:positionV relativeFrom="paragraph">
+              <wp:posOffset>0</wp:posOffset>
+            </wp:positionV>
+            <wp:extent cx="2951052" cy="2712720"/>
+            <wp:effectExtent l="0" t="0" r="1905" b="0"/>
+            <wp:wrapSquare wrapText="bothSides"/>
+            <wp:docPr id="861075279" name="Immagine 17"/>
+            <wp:cNvGraphicFramePr>
+              <a:graphicFrameLocks xmlns:a="http://schemas.openxmlformats.org/drawingml/2006/main" noChangeAspect="1"/>
+            </wp:cNvGraphicFramePr>
+            <a:graphic xmlns:a="http://schemas.openxmlformats.org/drawingml/2006/main">
+              <a:graphicData uri="http://schemas.openxmlformats.org/drawingml/2006/picture">
+                <pic:pic xmlns:pic="http://schemas.openxmlformats.org/drawingml/2006/picture">
+                  <pic:nvPicPr>
+                    <pic:cNvPr id="0" name="Picture 2"/>
+                    <pic:cNvPicPr>
+                      <a:picLocks noChangeAspect="1" noChangeArrowheads="1"/>
+                    </pic:cNvPicPr>
+                  </pic:nvPicPr>
+                  <pic:blipFill>
+                    <a:blip r:embed="rId39">
+                      <a:extLst>
+                        <a:ext uri="{28A0092B-C50C-407E-A947-70E740481C1C}">
+                          <a14:useLocalDpi xmlns:a14="http://schemas.microsoft.com/office/drawing/2010/main" val="0"/>
+                        </a:ext>
+                      </a:extLst>
+                    </a:blip>
+                    <a:srcRect/>
+                    <a:stretch>
+                      <a:fillRect/>
+                    </a:stretch>
+                  </pic:blipFill>
+                  <pic:spPr bwMode="auto">
+                    <a:xfrm>
+                      <a:off x="0" y="0"/>
+                      <a:ext cx="2952294" cy="2713862"/>
+                    </a:xfrm>
+                    <a:prstGeom prst="rect">
+                      <a:avLst/>
+                    </a:prstGeom>
+                    <a:noFill/>
+                    <a:ln>
+                      <a:noFill/>
+                    </a:ln>
+                  </pic:spPr>
+                </pic:pic>
+              </a:graphicData>
+            </a:graphic>
+            <wp14:sizeRelH relativeFrom="margin">
+              <wp14:pctWidth>0</wp14:pctWidth>
+            </wp14:sizeRelH>
+            <wp14:sizeRelV relativeFrom="margin">
+              <wp14:pctHeight>0</wp14:pctHeight>
+            </wp14:sizeRelV>
+          </wp:anchor>
+        </w:drawing>
+      </w:r>
     </w:p>
     <w:p>
       <w:pPr>
@@ -9554,6 +9886,74 @@
           <w:rFonts w:ascii="Avenir Next LT Pro Light" w:hAnsi="Avenir Next LT Pro Light"/>
         </w:rPr>
       </w:pPr>
+      <w:r>
+        <w:rPr>
+          <w:rFonts w:ascii="Avenir Next LT Pro Light" w:hAnsi="Avenir Next LT Pro Light"/>
+          <w:noProof/>
+        </w:rPr>
+        <w:drawing>
+          <wp:anchor distT="0" distB="0" distL="114300" distR="114300" simplePos="0" relativeHeight="251717632" behindDoc="0" locked="0" layoutInCell="1" allowOverlap="1" wp14:anchorId="25403AF2" wp14:editId="1385267B">
+            <wp:simplePos x="0" y="0"/>
+            <wp:positionH relativeFrom="margin">
+              <wp:posOffset>910590</wp:posOffset>
+            </wp:positionH>
+            <wp:positionV relativeFrom="paragraph">
+              <wp:posOffset>6985</wp:posOffset>
+            </wp:positionV>
+            <wp:extent cx="4495800" cy="4138295"/>
+            <wp:effectExtent l="0" t="0" r="0" b="0"/>
+            <wp:wrapSquare wrapText="bothSides"/>
+            <wp:docPr id="558600012" name="Immagine 18" descr="Immagine che contiene testo, elettronica, schermata, schermo&#10;&#10;Descrizione generata automaticamente"/>
+            <wp:cNvGraphicFramePr>
+              <a:graphicFrameLocks xmlns:a="http://schemas.openxmlformats.org/drawingml/2006/main" noChangeAspect="1"/>
+            </wp:cNvGraphicFramePr>
+            <a:graphic xmlns:a="http://schemas.openxmlformats.org/drawingml/2006/main">
+              <a:graphicData uri="http://schemas.openxmlformats.org/drawingml/2006/picture">
+                <pic:pic xmlns:pic="http://schemas.openxmlformats.org/drawingml/2006/picture">
+                  <pic:nvPicPr>
+                    <pic:cNvPr id="558600012" name="Immagine 18" descr="Immagine che contiene testo, elettronica, schermata, schermo&#10;&#10;Descrizione generata automaticamente"/>
+                    <pic:cNvPicPr>
+                      <a:picLocks noChangeAspect="1" noChangeArrowheads="1"/>
+                    </pic:cNvPicPr>
+                  </pic:nvPicPr>
+                  <pic:blipFill>
+                    <a:blip r:embed="rId40">
+                      <a:extLst>
+                        <a:ext uri="{28A0092B-C50C-407E-A947-70E740481C1C}">
+                          <a14:useLocalDpi xmlns:a14="http://schemas.microsoft.com/office/drawing/2010/main" val="0"/>
+                        </a:ext>
+                      </a:extLst>
+                    </a:blip>
+                    <a:srcRect/>
+                    <a:stretch>
+                      <a:fillRect/>
+                    </a:stretch>
+                  </pic:blipFill>
+                  <pic:spPr bwMode="auto">
+                    <a:xfrm>
+                      <a:off x="0" y="0"/>
+                      <a:ext cx="4495800" cy="4138295"/>
+                    </a:xfrm>
+                    <a:prstGeom prst="rect">
+                      <a:avLst/>
+                    </a:prstGeom>
+                    <a:noFill/>
+                    <a:ln>
+                      <a:noFill/>
+                    </a:ln>
+                  </pic:spPr>
+                </pic:pic>
+              </a:graphicData>
+            </a:graphic>
+            <wp14:sizeRelH relativeFrom="margin">
+              <wp14:pctWidth>0</wp14:pctWidth>
+            </wp14:sizeRelH>
+            <wp14:sizeRelV relativeFrom="margin">
+              <wp14:pctHeight>0</wp14:pctHeight>
+            </wp14:sizeRelV>
+          </wp:anchor>
+        </w:drawing>
+      </w:r>
     </w:p>
     <w:p>
       <w:pPr>
@@ -9603,495 +10003,17 @@
           <w:u w:val="single"/>
         </w:rPr>
       </w:pPr>
-      <w:r>
-        <w:rPr>
-          <w:rFonts w:ascii="Avenir Next LT Pro Light" w:hAnsi="Avenir Next LT Pro Light"/>
-          <w:noProof/>
-        </w:rPr>
-        <w:lastRenderedPageBreak/>
-        <mc:AlternateContent>
-          <mc:Choice Requires="wpg">
-            <w:drawing>
-              <wp:anchor distT="0" distB="0" distL="114300" distR="114300" simplePos="0" relativeHeight="251696128" behindDoc="1" locked="0" layoutInCell="1" allowOverlap="1" wp14:anchorId="5C2F1A14" wp14:editId="4FAEAD16">
-                <wp:simplePos x="0" y="0"/>
-                <wp:positionH relativeFrom="margin">
-                  <wp:posOffset>3479939</wp:posOffset>
-                </wp:positionH>
-                <wp:positionV relativeFrom="paragraph">
-                  <wp:posOffset>185435</wp:posOffset>
-                </wp:positionV>
-                <wp:extent cx="2865120" cy="2787015"/>
-                <wp:effectExtent l="0" t="0" r="0" b="0"/>
-                <wp:wrapTight wrapText="bothSides">
-                  <wp:wrapPolygon edited="0">
-                    <wp:start x="0" y="0"/>
-                    <wp:lineTo x="0" y="21408"/>
-                    <wp:lineTo x="21399" y="21408"/>
-                    <wp:lineTo x="21399" y="0"/>
-                    <wp:lineTo x="0" y="0"/>
-                  </wp:wrapPolygon>
-                </wp:wrapTight>
-                <wp:docPr id="423872193" name="Gruppo 4"/>
-                <wp:cNvGraphicFramePr/>
-                <a:graphic xmlns:a="http://schemas.openxmlformats.org/drawingml/2006/main">
-                  <a:graphicData uri="http://schemas.microsoft.com/office/word/2010/wordprocessingGroup">
-                    <wpg:wgp>
-                      <wpg:cNvGrpSpPr/>
-                      <wpg:grpSpPr>
-                        <a:xfrm>
-                          <a:off x="0" y="0"/>
-                          <a:ext cx="2865120" cy="2787015"/>
-                          <a:chOff x="0" y="0"/>
-                          <a:chExt cx="2865120" cy="2787464"/>
-                        </a:xfrm>
-                      </wpg:grpSpPr>
-                      <pic:pic xmlns:pic="http://schemas.openxmlformats.org/drawingml/2006/picture">
-                        <pic:nvPicPr>
-                          <pic:cNvPr id="907500704" name="Immagine 1" descr="Immagine che contiene testo, schermata, schermo, software&#10;&#10;Descrizione generata automaticamente"/>
-                          <pic:cNvPicPr>
-                            <a:picLocks noChangeAspect="1"/>
-                          </pic:cNvPicPr>
-                        </pic:nvPicPr>
-                        <pic:blipFill>
-                          <a:blip r:embed="rId39">
-                            <a:extLst>
-                              <a:ext uri="{28A0092B-C50C-407E-A947-70E740481C1C}">
-                                <a14:useLocalDpi xmlns:a14="http://schemas.microsoft.com/office/drawing/2010/main" val="0"/>
-                              </a:ext>
-                            </a:extLst>
-                          </a:blip>
-                          <a:stretch>
-                            <a:fillRect/>
-                          </a:stretch>
-                        </pic:blipFill>
-                        <pic:spPr>
-                          <a:xfrm>
-                            <a:off x="0" y="7434"/>
-                            <a:ext cx="2865120" cy="2780030"/>
-                          </a:xfrm>
-                          <a:prstGeom prst="rect">
-                            <a:avLst/>
-                          </a:prstGeom>
-                        </pic:spPr>
-                      </pic:pic>
-                      <wps:wsp>
-                        <wps:cNvPr id="1525881867" name="Casella di testo 3"/>
-                        <wps:cNvSpPr txBox="1"/>
-                        <wps:spPr>
-                          <a:xfrm>
-                            <a:off x="341971" y="0"/>
-                            <a:ext cx="1241502" cy="334536"/>
-                          </a:xfrm>
-                          <a:prstGeom prst="rect">
-                            <a:avLst/>
-                          </a:prstGeom>
-                          <a:solidFill>
-                            <a:schemeClr val="lt1"/>
-                          </a:solidFill>
-                          <a:ln w="6350">
-                            <a:solidFill>
-                              <a:prstClr val="black"/>
-                            </a:solidFill>
-                          </a:ln>
-                        </wps:spPr>
-                        <wps:txbx>
-                          <w:txbxContent>
-                            <w:p>
-                              <w:pPr>
-                                <w:rPr>
-                                  <w:b/>
-                                  <w:bCs/>
-                                  <w:color w:val="FF0000"/>
-                                </w:rPr>
-                              </w:pPr>
-                              <w:r>
-                                <w:rPr>
-                                  <w:b/>
-                                  <w:bCs/>
-                                  <w:color w:val="FF0000"/>
-                                </w:rPr>
-                                <w:t>Campi vuoti</w:t>
-                              </w:r>
-                            </w:p>
-                          </w:txbxContent>
-                        </wps:txbx>
-                        <wps:bodyPr rot="0" spcFirstLastPara="0" vertOverflow="overflow" horzOverflow="overflow" vert="horz" wrap="square" lIns="91440" tIns="45720" rIns="91440" bIns="45720" numCol="1" spcCol="0" rtlCol="0" fromWordArt="0" anchor="t" anchorCtr="0" forceAA="0" compatLnSpc="1">
-                          <a:prstTxWarp prst="textNoShape">
-                            <a:avLst/>
-                          </a:prstTxWarp>
-                          <a:noAutofit/>
-                        </wps:bodyPr>
-                      </wps:wsp>
-                    </wpg:wgp>
-                  </a:graphicData>
-                </a:graphic>
-              </wp:anchor>
-            </w:drawing>
-          </mc:Choice>
-          <mc:Fallback>
-            <w:pict>
-              <v:group w14:anchorId="5C2F1A14" id="Gruppo 4" o:spid="_x0000_s1047" style="position:absolute;left:0;text-align:left;margin-left:274pt;margin-top:14.6pt;width:225.6pt;height:219.45pt;z-index:-251620352;mso-position-horizontal-relative:margin" coordsize="28651,27874" o:gfxdata="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">
-                <v:shape id="Immagine 1" o:spid="_x0000_s1048" type="#_x0000_t75" alt="Immagine che contiene testo, schermata, schermo, software&#10;&#10;Descrizione generata automaticamente" style="position:absolute;top:74;width:28651;height:27800;visibility:visible;mso-wrap-style:square" o:gfxdata="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">
-                  <v:imagedata r:id="rId40" o:title="Immagine che contiene testo, schermata, schermo, software&#10;&#10;Descrizione generata automaticamente"/>
-                </v:shape>
-                <v:shape id="Casella di testo 3" o:spid="_x0000_s1049" type="#_x0000_t202" style="position:absolute;left:3419;width:12415;height:3345;visibility:visible;mso-wrap-style:square;v-text-anchor:top" o:gfxdata="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" fillcolor="white [3201]" strokeweight=".5pt">
-                  <v:textbox>
-                    <w:txbxContent>
-                      <w:p>
-                        <w:pPr>
-                          <w:rPr>
-                            <w:b/>
-                            <w:bCs/>
-                            <w:color w:val="FF0000"/>
-                          </w:rPr>
-                        </w:pPr>
-                        <w:r>
-                          <w:rPr>
-                            <w:b/>
-                            <w:bCs/>
-                            <w:color w:val="FF0000"/>
-                          </w:rPr>
-                          <w:t>Campi vuoti</w:t>
-                        </w:r>
-                      </w:p>
-                    </w:txbxContent>
-                  </v:textbox>
-                </v:shape>
-                <w10:wrap type="tight" anchorx="margin"/>
-              </v:group>
-            </w:pict>
-          </mc:Fallback>
-        </mc:AlternateContent>
-      </w:r>
-      <w:r>
-        <w:rPr>
-          <w:rFonts w:ascii="Avenir Next LT Pro Light" w:hAnsi="Avenir Next LT Pro Light"/>
-          <w:noProof/>
-        </w:rPr>
-        <mc:AlternateContent>
-          <mc:Choice Requires="wpg">
-            <w:drawing>
-              <wp:anchor distT="0" distB="0" distL="114300" distR="114300" simplePos="0" relativeHeight="251694080" behindDoc="1" locked="0" layoutInCell="1" allowOverlap="1" wp14:anchorId="54241B82" wp14:editId="18855F88">
-                <wp:simplePos x="0" y="0"/>
-                <wp:positionH relativeFrom="column">
-                  <wp:posOffset>90232</wp:posOffset>
-                </wp:positionH>
-                <wp:positionV relativeFrom="paragraph">
-                  <wp:posOffset>215327</wp:posOffset>
-                </wp:positionV>
-                <wp:extent cx="2861945" cy="2793365"/>
-                <wp:effectExtent l="0" t="0" r="0" b="6985"/>
-                <wp:wrapTight wrapText="bothSides">
-                  <wp:wrapPolygon edited="0">
-                    <wp:start x="0" y="0"/>
-                    <wp:lineTo x="0" y="21507"/>
-                    <wp:lineTo x="21423" y="21507"/>
-                    <wp:lineTo x="21423" y="0"/>
-                    <wp:lineTo x="0" y="0"/>
-                  </wp:wrapPolygon>
-                </wp:wrapTight>
-                <wp:docPr id="1893379425" name="Gruppo 2"/>
-                <wp:cNvGraphicFramePr/>
-                <a:graphic xmlns:a="http://schemas.openxmlformats.org/drawingml/2006/main">
-                  <a:graphicData uri="http://schemas.microsoft.com/office/word/2010/wordprocessingGroup">
-                    <wpg:wgp>
-                      <wpg:cNvGrpSpPr/>
-                      <wpg:grpSpPr>
-                        <a:xfrm>
-                          <a:off x="0" y="0"/>
-                          <a:ext cx="2861945" cy="2793365"/>
-                          <a:chOff x="0" y="0"/>
-                          <a:chExt cx="2861945" cy="2793365"/>
-                        </a:xfrm>
-                      </wpg:grpSpPr>
-                      <pic:pic xmlns:pic="http://schemas.openxmlformats.org/drawingml/2006/picture">
-                        <pic:nvPicPr>
-                          <pic:cNvPr id="2112547314" name="Immagine 1" descr="Immagine che contiene testo, schermata, schermo, numero&#10;&#10;Descrizione generata automaticamente"/>
-                          <pic:cNvPicPr>
-                            <a:picLocks noChangeAspect="1"/>
-                          </pic:cNvPicPr>
-                        </pic:nvPicPr>
-                        <pic:blipFill>
-                          <a:blip r:embed="rId41">
-                            <a:extLst>
-                              <a:ext uri="{28A0092B-C50C-407E-A947-70E740481C1C}">
-                                <a14:useLocalDpi xmlns:a14="http://schemas.microsoft.com/office/drawing/2010/main" val="0"/>
-                              </a:ext>
-                            </a:extLst>
-                          </a:blip>
-                          <a:stretch>
-                            <a:fillRect/>
-                          </a:stretch>
-                        </pic:blipFill>
-                        <pic:spPr>
-                          <a:xfrm>
-                            <a:off x="0" y="0"/>
-                            <a:ext cx="2861945" cy="2793365"/>
-                          </a:xfrm>
-                          <a:prstGeom prst="rect">
-                            <a:avLst/>
-                          </a:prstGeom>
-                        </pic:spPr>
-                      </pic:pic>
-                      <wps:wsp>
-                        <wps:cNvPr id="780437481" name="Casella di testo 1"/>
-                        <wps:cNvSpPr txBox="1"/>
-                        <wps:spPr>
-                          <a:xfrm>
-                            <a:off x="379142" y="7434"/>
-                            <a:ext cx="1286107" cy="275063"/>
-                          </a:xfrm>
-                          <a:prstGeom prst="rect">
-                            <a:avLst/>
-                          </a:prstGeom>
-                          <a:solidFill>
-                            <a:schemeClr val="lt1"/>
-                          </a:solidFill>
-                          <a:ln w="6350">
-                            <a:solidFill>
-                              <a:prstClr val="black"/>
-                            </a:solidFill>
-                          </a:ln>
-                        </wps:spPr>
-                        <wps:txbx>
-                          <w:txbxContent>
-                            <w:p>
-                              <w:pPr>
-                                <w:rPr>
-                                  <w:b/>
-                                  <w:bCs/>
-                                  <w:color w:val="FF0000"/>
-                                </w:rPr>
-                              </w:pPr>
-                              <w:r>
-                                <w:rPr>
-                                  <w:b/>
-                                  <w:bCs/>
-                                  <w:color w:val="FF0000"/>
-                                </w:rPr>
-                                <w:t>Stazione aggiunta</w:t>
-                              </w:r>
-                            </w:p>
-                          </w:txbxContent>
-                        </wps:txbx>
-                        <wps:bodyPr rot="0" spcFirstLastPara="0" vertOverflow="overflow" horzOverflow="overflow" vert="horz" wrap="square" lIns="91440" tIns="45720" rIns="91440" bIns="45720" numCol="1" spcCol="0" rtlCol="0" fromWordArt="0" anchor="t" anchorCtr="0" forceAA="0" compatLnSpc="1">
-                          <a:prstTxWarp prst="textNoShape">
-                            <a:avLst/>
-                          </a:prstTxWarp>
-                          <a:noAutofit/>
-                        </wps:bodyPr>
-                      </wps:wsp>
-                    </wpg:wgp>
-                  </a:graphicData>
-                </a:graphic>
-              </wp:anchor>
-            </w:drawing>
-          </mc:Choice>
-          <mc:Fallback>
-            <w:pict>
-              <v:group w14:anchorId="54241B82" id="Gruppo 2" o:spid="_x0000_s1050" style="position:absolute;left:0;text-align:left;margin-left:7.1pt;margin-top:16.95pt;width:225.35pt;height:219.95pt;z-index:-251622400" coordsize="28619,27933" o:gfxdata="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">
-                <v:shape id="Immagine 1" o:spid="_x0000_s1051" type="#_x0000_t75" alt="Immagine che contiene testo, schermata, schermo, numero&#10;&#10;Descrizione generata automaticamente" style="position:absolute;width:28619;height:27933;visibility:visible;mso-wrap-style:square" o:gfxdata="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">
-                  <v:imagedata r:id="rId42" o:title="Immagine che contiene testo, schermata, schermo, numero&#10;&#10;Descrizione generata automaticamente"/>
-                </v:shape>
-                <v:shape id="Casella di testo 1" o:spid="_x0000_s1052" type="#_x0000_t202" style="position:absolute;left:3791;top:74;width:12861;height:2750;visibility:visible;mso-wrap-style:square;v-text-anchor:top" o:gfxdata="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" fillcolor="white [3201]" strokeweight=".5pt">
-                  <v:textbox>
-                    <w:txbxContent>
-                      <w:p>
-                        <w:pPr>
-                          <w:rPr>
-                            <w:b/>
-                            <w:bCs/>
-                            <w:color w:val="FF0000"/>
-                          </w:rPr>
-                        </w:pPr>
-                        <w:r>
-                          <w:rPr>
-                            <w:b/>
-                            <w:bCs/>
-                            <w:color w:val="FF0000"/>
-                          </w:rPr>
-                          <w:t>Stazione aggiunta</w:t>
-                        </w:r>
-                      </w:p>
-                    </w:txbxContent>
-                  </v:textbox>
-                </v:shape>
-                <w10:wrap type="tight"/>
-              </v:group>
-            </w:pict>
-          </mc:Fallback>
-        </mc:AlternateContent>
-      </w:r>
-    </w:p>
-    <w:p>
-      <w:pPr>
-        <w:jc w:val="both"/>
-        <w:rPr>
-          <w:rFonts w:ascii="Avenir Next LT Pro Light" w:hAnsi="Avenir Next LT Pro Light"/>
-        </w:rPr>
-      </w:pPr>
-      <w:r>
-        <w:rPr>
-          <w:rFonts w:ascii="Avenir Next LT Pro Light" w:hAnsi="Avenir Next LT Pro Light"/>
-          <w:noProof/>
-        </w:rPr>
-        <mc:AlternateContent>
-          <mc:Choice Requires="wpg">
-            <w:drawing>
-              <wp:anchor distT="0" distB="0" distL="114300" distR="114300" simplePos="0" relativeHeight="251698176" behindDoc="1" locked="0" layoutInCell="1" allowOverlap="1" wp14:anchorId="4A31E7E5" wp14:editId="7B33062C">
-                <wp:simplePos x="0" y="0"/>
-                <wp:positionH relativeFrom="column">
-                  <wp:posOffset>1814381</wp:posOffset>
-                </wp:positionH>
-                <wp:positionV relativeFrom="paragraph">
-                  <wp:posOffset>2917840</wp:posOffset>
-                </wp:positionV>
-                <wp:extent cx="3029585" cy="2489835"/>
-                <wp:effectExtent l="0" t="0" r="0" b="5715"/>
-                <wp:wrapTight wrapText="bothSides">
-                  <wp:wrapPolygon edited="0">
-                    <wp:start x="0" y="0"/>
-                    <wp:lineTo x="0" y="21484"/>
-                    <wp:lineTo x="21460" y="21484"/>
-                    <wp:lineTo x="21460" y="0"/>
-                    <wp:lineTo x="0" y="0"/>
-                  </wp:wrapPolygon>
-                </wp:wrapTight>
-                <wp:docPr id="1243495477" name="Gruppo 6"/>
-                <wp:cNvGraphicFramePr/>
-                <a:graphic xmlns:a="http://schemas.openxmlformats.org/drawingml/2006/main">
-                  <a:graphicData uri="http://schemas.microsoft.com/office/word/2010/wordprocessingGroup">
-                    <wpg:wgp>
-                      <wpg:cNvGrpSpPr/>
-                      <wpg:grpSpPr>
-                        <a:xfrm>
-                          <a:off x="0" y="0"/>
-                          <a:ext cx="3029585" cy="2489835"/>
-                          <a:chOff x="0" y="0"/>
-                          <a:chExt cx="3029585" cy="2489835"/>
-                        </a:xfrm>
-                      </wpg:grpSpPr>
-                      <pic:pic xmlns:pic="http://schemas.openxmlformats.org/drawingml/2006/picture">
-                        <pic:nvPicPr>
-                          <pic:cNvPr id="753726779" name="Immagine 1" descr="Immagine che contiene testo, schermata, Carattere, numero&#10;&#10;Descrizione generata automaticamente"/>
-                          <pic:cNvPicPr>
-                            <a:picLocks noChangeAspect="1"/>
-                          </pic:cNvPicPr>
-                        </pic:nvPicPr>
-                        <pic:blipFill>
-                          <a:blip r:embed="rId43">
-                            <a:extLst>
-                              <a:ext uri="{28A0092B-C50C-407E-A947-70E740481C1C}">
-                                <a14:useLocalDpi xmlns:a14="http://schemas.microsoft.com/office/drawing/2010/main" val="0"/>
-                              </a:ext>
-                            </a:extLst>
-                          </a:blip>
-                          <a:stretch>
-                            <a:fillRect/>
-                          </a:stretch>
-                        </pic:blipFill>
-                        <pic:spPr>
-                          <a:xfrm>
-                            <a:off x="0" y="0"/>
-                            <a:ext cx="3029585" cy="2489835"/>
-                          </a:xfrm>
-                          <a:prstGeom prst="rect">
-                            <a:avLst/>
-                          </a:prstGeom>
-                        </pic:spPr>
-                      </pic:pic>
-                      <wps:wsp>
-                        <wps:cNvPr id="908365012" name="Casella di testo 5"/>
-                        <wps:cNvSpPr txBox="1"/>
-                        <wps:spPr>
-                          <a:xfrm>
-                            <a:off x="371707" y="74341"/>
-                            <a:ext cx="1560567" cy="267630"/>
-                          </a:xfrm>
-                          <a:prstGeom prst="rect">
-                            <a:avLst/>
-                          </a:prstGeom>
-                          <a:solidFill>
-                            <a:schemeClr val="lt1"/>
-                          </a:solidFill>
-                          <a:ln w="6350">
-                            <a:solidFill>
-                              <a:prstClr val="black"/>
-                            </a:solidFill>
-                          </a:ln>
-                        </wps:spPr>
-                        <wps:txbx>
-                          <w:txbxContent>
-                            <w:p>
-                              <w:pPr>
-                                <w:rPr>
-                                  <w:b/>
-                                  <w:bCs/>
-                                  <w:color w:val="FF0000"/>
-                                </w:rPr>
-                              </w:pPr>
-                              <w:r>
-                                <w:rPr>
-                                  <w:b/>
-                                  <w:bCs/>
-                                  <w:color w:val="FF0000"/>
-                                </w:rPr>
-                                <w:t>Stazione già presente</w:t>
-                              </w:r>
-                            </w:p>
-                          </w:txbxContent>
-                        </wps:txbx>
-                        <wps:bodyPr rot="0" spcFirstLastPara="0" vertOverflow="overflow" horzOverflow="overflow" vert="horz" wrap="square" lIns="91440" tIns="45720" rIns="91440" bIns="45720" numCol="1" spcCol="0" rtlCol="0" fromWordArt="0" anchor="t" anchorCtr="0" forceAA="0" compatLnSpc="1">
-                          <a:prstTxWarp prst="textNoShape">
-                            <a:avLst/>
-                          </a:prstTxWarp>
-                          <a:noAutofit/>
-                        </wps:bodyPr>
-                      </wps:wsp>
-                    </wpg:wgp>
-                  </a:graphicData>
-                </a:graphic>
-              </wp:anchor>
-            </w:drawing>
-          </mc:Choice>
-          <mc:Fallback>
-            <w:pict>
-              <v:group w14:anchorId="4A31E7E5" id="_x0000_s1053" style="position:absolute;left:0;text-align:left;margin-left:142.85pt;margin-top:229.75pt;width:238.55pt;height:196.05pt;z-index:-251618304" coordsize="30295,24898" o:gfxdata="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">
-                <v:shape id="Immagine 1" o:spid="_x0000_s1054" type="#_x0000_t75" alt="Immagine che contiene testo, schermata, Carattere, numero&#10;&#10;Descrizione generata automaticamente" style="position:absolute;width:30295;height:24898;visibility:visible;mso-wrap-style:square" o:gfxdata="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">
-                  <v:imagedata r:id="rId44" o:title="Immagine che contiene testo, schermata, Carattere, numero&#10;&#10;Descrizione generata automaticamente"/>
-                </v:shape>
-                <v:shape id="Casella di testo 5" o:spid="_x0000_s1055" type="#_x0000_t202" style="position:absolute;left:3717;top:743;width:15605;height:2676;visibility:visible;mso-wrap-style:square;v-text-anchor:top" o:gfxdata="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" fillcolor="white [3201]" strokeweight=".5pt">
-                  <v:textbox>
-                    <w:txbxContent>
-                      <w:p>
-                        <w:pPr>
-                          <w:rPr>
-                            <w:b/>
-                            <w:bCs/>
-                            <w:color w:val="FF0000"/>
-                          </w:rPr>
-                        </w:pPr>
-                        <w:r>
-                          <w:rPr>
-                            <w:b/>
-                            <w:bCs/>
-                            <w:color w:val="FF0000"/>
-                          </w:rPr>
-                          <w:t>Stazione già presente</w:t>
-                        </w:r>
-                      </w:p>
-                    </w:txbxContent>
-                  </v:textbox>
-                </v:shape>
-                <w10:wrap type="tight"/>
-              </v:group>
-            </w:pict>
-          </mc:Fallback>
-        </mc:AlternateContent>
-      </w:r>
+    </w:p>
+    <w:p>
+      <w:pPr>
+        <w:jc w:val="both"/>
+        <w:rPr>
+          <w:rFonts w:ascii="Avenir Next LT Pro Light" w:hAnsi="Avenir Next LT Pro Light"/>
+        </w:rPr>
+      </w:pPr>
     </w:p>
     <w:sectPr>
-      <w:footerReference w:type="default" r:id="rId45"/>
+      <w:footerReference w:type="default" r:id="rId41"/>
       <w:pgSz w:w="11906" w:h="16838"/>
       <w:pgMar w:top="1417" w:right="1134" w:bottom="1134" w:left="1134" w:header="708" w:footer="708" w:gutter="0"/>
       <w:pgNumType w:start="0"/>
@@ -10603,7 +10525,7 @@
   <w:abstractNum w:abstractNumId="4" w15:restartNumberingAfterBreak="0">
     <w:nsid w:val="300B5F58"/>
     <w:multiLevelType w:val="hybridMultilevel"/>
-    <w:tmpl w:val="358A6940"/>
+    <w:tmpl w:val="09AA22D2"/>
     <w:lvl w:ilvl="0" w:tplc="8B860D28">
       <w:start w:val="1"/>
       <w:numFmt w:val="upperLetter"/>
@@ -10625,7 +10547,7 @@
         <w:ind w:left="1440" w:hanging="360"/>
       </w:pPr>
     </w:lvl>
-    <w:lvl w:ilvl="2" w:tplc="0410001B" w:tentative="1">
+    <w:lvl w:ilvl="2" w:tplc="0410001B">
       <w:start w:val="1"/>
       <w:numFmt w:val="lowerRoman"/>
       <w:lvlText w:val="%3."/>
@@ -10634,14 +10556,16 @@
         <w:ind w:left="2160" w:hanging="180"/>
       </w:pPr>
     </w:lvl>
-    <w:lvl w:ilvl="3" w:tplc="0410000F" w:tentative="1">
-      <w:start w:val="1"/>
-      <w:numFmt w:val="decimal"/>
-      <w:lvlText w:val="%4."/>
+    <w:lvl w:ilvl="3" w:tplc="31527FA6">
+      <w:numFmt w:val="bullet"/>
+      <w:lvlText w:val="-"/>
       <w:lvlJc w:val="left"/>
       <w:pPr>
         <w:ind w:left="2880" w:hanging="360"/>
       </w:pPr>
+      <w:rPr>
+        <w:rFonts w:ascii="Avenir Next LT Pro Light" w:eastAsiaTheme="minorHAnsi" w:hAnsi="Avenir Next LT Pro Light" w:cstheme="minorBidi" w:hint="default"/>
+      </w:rPr>
     </w:lvl>
     <w:lvl w:ilvl="4" w:tplc="04100019" w:tentative="1">
       <w:start w:val="1"/>
@@ -12841,7 +12765,7 @@
 
 <file path=customXml/item1.xml><?xml version="1.0" encoding="utf-8"?>
 <CoverPageProperties xmlns="http://schemas.microsoft.com/office/2006/coverPageProps">
-  <PublishDate>2022/2023</PublishDate>
+  <PublishDate>2023/2024</PublishDate>
   <Abstract/>
   <CompanyAddress/>
   <CompanyPhone/>

</xml_diff>